<commit_message>
write up, subi el q no era, este si es
</commit_message>
<xml_diff>
--- a/Write_Up.docx
+++ b/Write_Up.docx
@@ -1,20 +1,71 @@
 
 <file path=word/document.xml><?xml version="1.0" encoding="utf-8"?>
-<w:document xmlns:wpc="http://schemas.microsoft.com/office/word/2010/wordprocessingCanvas" xmlns:mc="http://schemas.openxmlformats.org/markup-compatibility/2006" xmlns:o="urn:schemas-microsoft-com:office:office" xmlns:r="http://schemas.openxmlformats.org/officeDocument/2006/relationships" xmlns:m="http://schemas.openxmlformats.org/officeDocument/2006/math" xmlns:v="urn:schemas-microsoft-com:vml" xmlns:wp14="http://schemas.microsoft.com/office/word/2010/wordprocessingDrawing" xmlns:wp="http://schemas.openxmlformats.org/drawingml/2006/wordprocessingDrawing" xmlns:w10="urn:schemas-microsoft-com:office:word" xmlns:w="http://schemas.openxmlformats.org/wordprocessingml/2006/main" xmlns:w14="http://schemas.microsoft.com/office/word/2010/wordml" xmlns:w15="http://schemas.microsoft.com/office/word/2012/wordml" xmlns:wpg="http://schemas.microsoft.com/office/word/2010/wordprocessingGroup" xmlns:wpi="http://schemas.microsoft.com/office/word/2010/wordprocessingInk" xmlns:wne="http://schemas.microsoft.com/office/word/2006/wordml" xmlns:wps="http://schemas.microsoft.com/office/word/2010/wordprocessingShape" mc:Ignorable="w14 w15 wp14">
+<w:document xmlns:o="urn:schemas-microsoft-com:office:office" xmlns:r="http://schemas.openxmlformats.org/officeDocument/2006/relationships" xmlns:v="urn:schemas-microsoft-com:vml" xmlns:w="http://schemas.openxmlformats.org/wordprocessingml/2006/main" xmlns:w10="urn:schemas-microsoft-com:office:word" xmlns:wp="http://schemas.openxmlformats.org/drawingml/2006/wordprocessingDrawing" xmlns:wps="http://schemas.microsoft.com/office/word/2010/wordprocessingShape" xmlns:wpg="http://schemas.microsoft.com/office/word/2010/wordprocessingGroup" xmlns:mc="http://schemas.openxmlformats.org/markup-compatibility/2006" xmlns:wp14="http://schemas.microsoft.com/office/word/2010/wordprocessingDrawing" xmlns:w14="http://schemas.microsoft.com/office/word/2010/wordml" mc:Ignorable="w14 wp14">
   <w:body>
     <w:p>
       <w:pPr>
-        <w:shd w:val="clear" w:color="auto" w:fill="FFFFFF"/>
-        <w:spacing w:beforeAutospacing="1" w:afterAutospacing="1" w:line="293" w:lineRule="atLeast"/>
+        <w:pStyle w:val="Normal"/>
+        <w:shd w:val="clear" w:color="auto" w:fill="FFFFFF"/>
+        <w:spacing w:lineRule="atLeast" w:line="293" w:beforeAutospacing="1" w:afterAutospacing="1"/>
         <w:jc w:val="both"/>
-      </w:pPr>
-      <w:r>
-        <w:rPr>
-          <w:noProof/>
-          <w:lang w:eastAsia="es-EC"/>
-        </w:rPr>
+        <w:rPr/>
+      </w:pPr>
+      <w:r>
+        <w:rPr/>
         <w:drawing>
-          <wp:anchor distT="0" distB="0" distL="0" distR="0" simplePos="0" relativeHeight="251658240" behindDoc="0" locked="0" layoutInCell="1" allowOverlap="1">
+          <wp:anchor behindDoc="0" distT="0" distB="0" distL="0" distR="0" simplePos="0" locked="0" layoutInCell="1" allowOverlap="1" relativeHeight="2">
+            <wp:simplePos x="0" y="0"/>
+            <wp:positionH relativeFrom="column">
+              <wp:posOffset>-241935</wp:posOffset>
+            </wp:positionH>
+            <wp:positionV relativeFrom="paragraph">
+              <wp:posOffset>-899795</wp:posOffset>
+            </wp:positionV>
+            <wp:extent cx="1238250" cy="1771650"/>
+            <wp:effectExtent l="0" t="0" r="0" b="0"/>
+            <wp:wrapSquare wrapText="largest"/>
+            <wp:docPr id="1" name="Imagen1" descr=""/>
+            <wp:cNvGraphicFramePr>
+              <a:graphicFrameLocks xmlns:a="http://schemas.openxmlformats.org/drawingml/2006/main" noChangeAspect="1"/>
+            </wp:cNvGraphicFramePr>
+            <a:graphic xmlns:a="http://schemas.openxmlformats.org/drawingml/2006/main">
+              <a:graphicData uri="http://schemas.openxmlformats.org/drawingml/2006/picture">
+                <pic:pic xmlns:pic="http://schemas.openxmlformats.org/drawingml/2006/picture">
+                  <pic:nvPicPr>
+                    <pic:cNvPr id="1" name="Imagen1" descr=""/>
+                    <pic:cNvPicPr>
+                      <a:picLocks noChangeAspect="1" noChangeArrowheads="1"/>
+                    </pic:cNvPicPr>
+                  </pic:nvPicPr>
+                  <pic:blipFill>
+                    <a:blip r:embed="rId2"/>
+                    <a:stretch>
+                      <a:fillRect/>
+                    </a:stretch>
+                  </pic:blipFill>
+                  <pic:spPr bwMode="auto">
+                    <a:xfrm>
+                      <a:off x="0" y="0"/>
+                      <a:ext cx="1238250" cy="1771650"/>
+                    </a:xfrm>
+                    <a:prstGeom prst="rect">
+                      <a:avLst/>
+                    </a:prstGeom>
+                    <a:noFill/>
+                    <a:ln w="9525">
+                      <a:noFill/>
+                      <a:miter lim="800000"/>
+                      <a:headEnd/>
+                      <a:tailEnd/>
+                    </a:ln>
+                  </pic:spPr>
+                </pic:pic>
+              </a:graphicData>
+            </a:graphic>
+          </wp:anchor>
+        </w:drawing>
+        <w:drawing>
+          <wp:anchor behindDoc="0" distT="0" distB="0" distL="0" distR="0" simplePos="0" locked="0" layoutInCell="1" allowOverlap="1" relativeHeight="8">
             <wp:simplePos x="0" y="0"/>
             <wp:positionH relativeFrom="column">
               <wp:posOffset>2234565</wp:posOffset>
@@ -25,7 +76,7 @@
             <wp:extent cx="3181350" cy="974090"/>
             <wp:effectExtent l="0" t="0" r="0" b="0"/>
             <wp:wrapSquare wrapText="largest"/>
-            <wp:docPr id="1" name="Picture"/>
+            <wp:docPr id="2" name="Picture" descr=""/>
             <wp:cNvGraphicFramePr>
               <a:graphicFrameLocks xmlns:a="http://schemas.openxmlformats.org/drawingml/2006/main" noChangeAspect="1"/>
             </wp:cNvGraphicFramePr>
@@ -33,13 +84,13 @@
               <a:graphicData uri="http://schemas.openxmlformats.org/drawingml/2006/picture">
                 <pic:pic xmlns:pic="http://schemas.openxmlformats.org/drawingml/2006/picture">
                   <pic:nvPicPr>
-                    <pic:cNvPr id="0" name="Picture"/>
+                    <pic:cNvPr id="2" name="Picture" descr=""/>
                     <pic:cNvPicPr>
                       <a:picLocks noChangeAspect="1" noChangeArrowheads="1"/>
                     </pic:cNvPicPr>
                   </pic:nvPicPr>
                   <pic:blipFill>
-                    <a:blip r:embed="rId6"/>
+                    <a:blip r:embed="rId3"/>
                     <a:stretch>
                       <a:fillRect/>
                     </a:stretch>
@@ -66,83 +117,36 @@
           </wp:anchor>
         </w:drawing>
       </w:r>
-      <w:r>
-        <w:rPr>
-          <w:noProof/>
-          <w:lang w:eastAsia="es-EC"/>
-        </w:rPr>
-        <w:drawing>
-          <wp:anchor distT="0" distB="0" distL="0" distR="0" simplePos="0" relativeHeight="2" behindDoc="0" locked="0" layoutInCell="1" allowOverlap="1">
-            <wp:simplePos x="0" y="0"/>
-            <wp:positionH relativeFrom="column">
-              <wp:posOffset>-241935</wp:posOffset>
-            </wp:positionH>
-            <wp:positionV relativeFrom="paragraph">
-              <wp:posOffset>-899795</wp:posOffset>
-            </wp:positionV>
-            <wp:extent cx="1238250" cy="1771650"/>
-            <wp:effectExtent l="0" t="0" r="0" b="0"/>
-            <wp:wrapSquare wrapText="largest"/>
-            <wp:docPr id="2" name="Picture"/>
-            <wp:cNvGraphicFramePr>
-              <a:graphicFrameLocks xmlns:a="http://schemas.openxmlformats.org/drawingml/2006/main" noChangeAspect="1"/>
-            </wp:cNvGraphicFramePr>
-            <a:graphic xmlns:a="http://schemas.openxmlformats.org/drawingml/2006/main">
-              <a:graphicData uri="http://schemas.openxmlformats.org/drawingml/2006/picture">
-                <pic:pic xmlns:pic="http://schemas.openxmlformats.org/drawingml/2006/picture">
-                  <pic:nvPicPr>
-                    <pic:cNvPr id="1" name="Picture"/>
-                    <pic:cNvPicPr>
-                      <a:picLocks noChangeAspect="1" noChangeArrowheads="1"/>
-                    </pic:cNvPicPr>
-                  </pic:nvPicPr>
-                  <pic:blipFill>
-                    <a:blip r:embed="rId7"/>
-                    <a:stretch>
-                      <a:fillRect/>
-                    </a:stretch>
-                  </pic:blipFill>
-                  <pic:spPr bwMode="auto">
-                    <a:xfrm>
-                      <a:off x="0" y="0"/>
-                      <a:ext cx="1238250" cy="1771650"/>
-                    </a:xfrm>
-                    <a:prstGeom prst="rect">
-                      <a:avLst/>
-                    </a:prstGeom>
-                    <a:noFill/>
-                    <a:ln w="9525">
-                      <a:noFill/>
-                      <a:miter lim="800000"/>
-                      <a:headEnd/>
-                      <a:tailEnd/>
-                    </a:ln>
-                  </pic:spPr>
-                </pic:pic>
-              </a:graphicData>
-            </a:graphic>
-          </wp:anchor>
-        </w:drawing>
-      </w:r>
-    </w:p>
-    <w:p>
-      <w:pPr>
-        <w:shd w:val="clear" w:color="auto" w:fill="FFFFFF"/>
-        <w:spacing w:beforeAutospacing="1" w:afterAutospacing="1" w:line="293" w:lineRule="atLeast"/>
+    </w:p>
+    <w:p>
+      <w:pPr>
+        <w:pStyle w:val="Normal"/>
+        <w:shd w:val="clear" w:color="auto" w:fill="FFFFFF"/>
+        <w:spacing w:lineRule="atLeast" w:line="293" w:beforeAutospacing="1" w:afterAutospacing="1"/>
         <w:jc w:val="both"/>
-      </w:pPr>
-    </w:p>
-    <w:p>
-      <w:pPr>
-        <w:shd w:val="clear" w:color="auto" w:fill="FFFFFF"/>
-        <w:spacing w:beforeAutospacing="1" w:afterAutospacing="1" w:line="293" w:lineRule="atLeast"/>
+        <w:rPr/>
+      </w:pPr>
+      <w:r>
+        <w:rPr/>
+      </w:r>
+    </w:p>
+    <w:p>
+      <w:pPr>
+        <w:pStyle w:val="Normal"/>
+        <w:shd w:val="clear" w:color="auto" w:fill="FFFFFF"/>
+        <w:spacing w:lineRule="atLeast" w:line="293" w:beforeAutospacing="1" w:afterAutospacing="1"/>
         <w:jc w:val="both"/>
-      </w:pPr>
-    </w:p>
-    <w:p>
-      <w:pPr>
-        <w:shd w:val="clear" w:color="auto" w:fill="FFFFFF"/>
-        <w:spacing w:beforeAutospacing="1" w:afterAutospacing="1" w:line="293" w:lineRule="atLeast"/>
+        <w:rPr/>
+      </w:pPr>
+      <w:r>
+        <w:rPr/>
+      </w:r>
+    </w:p>
+    <w:p>
+      <w:pPr>
+        <w:pStyle w:val="Normal"/>
+        <w:shd w:val="clear" w:color="auto" w:fill="FFFFFF"/>
+        <w:spacing w:lineRule="atLeast" w:line="293" w:beforeAutospacing="1" w:afterAutospacing="1"/>
         <w:jc w:val="both"/>
         <w:rPr>
           <w:rFonts w:ascii="Arial" w:hAnsi="Arial"/>
@@ -150,33 +154,42 @@
           <w:szCs w:val="40"/>
         </w:rPr>
       </w:pPr>
-    </w:p>
-    <w:p>
-      <w:pPr>
-        <w:shd w:val="clear" w:color="auto" w:fill="FFFFFF"/>
-        <w:spacing w:beforeAutospacing="1" w:afterAutospacing="1" w:line="293" w:lineRule="atLeast"/>
-        <w:jc w:val="center"/>
-        <w:rPr>
-          <w:rFonts w:ascii="Droid Serif" w:hAnsi="Droid Serif"/>
-          <w:color w:val="660066"/>
+      <w:r>
+        <w:rPr>
+          <w:rFonts w:ascii="Arial" w:hAnsi="Arial"/>
           <w:sz w:val="40"/>
           <w:szCs w:val="40"/>
         </w:rPr>
-      </w:pPr>
-      <w:r>
+      </w:r>
+    </w:p>
+    <w:p>
+      <w:pPr>
+        <w:pStyle w:val="Normal"/>
+        <w:shd w:val="clear" w:color="auto" w:fill="FFFFFF"/>
+        <w:spacing w:lineRule="atLeast" w:line="293" w:beforeAutospacing="1" w:afterAutospacing="1"/>
+        <w:jc w:val="center"/>
         <w:rPr>
           <w:rFonts w:ascii="Droid Serif" w:hAnsi="Droid Serif"/>
           <w:color w:val="660066"/>
           <w:sz w:val="40"/>
           <w:szCs w:val="40"/>
         </w:rPr>
+      </w:pPr>
+      <w:r>
+        <w:rPr>
+          <w:rFonts w:ascii="Droid Serif" w:hAnsi="Droid Serif"/>
+          <w:color w:val="660066"/>
+          <w:sz w:val="40"/>
+          <w:szCs w:val="40"/>
+        </w:rPr>
         <w:t>Gráficos por Computadora 1</w:t>
       </w:r>
     </w:p>
     <w:p>
       <w:pPr>
-        <w:shd w:val="clear" w:color="auto" w:fill="FFFFFF"/>
-        <w:spacing w:beforeAutospacing="1" w:afterAutospacing="1" w:line="293" w:lineRule="atLeast"/>
+        <w:pStyle w:val="Normal"/>
+        <w:shd w:val="clear" w:color="auto" w:fill="FFFFFF"/>
+        <w:spacing w:lineRule="atLeast" w:line="293" w:beforeAutospacing="1" w:afterAutospacing="1"/>
         <w:jc w:val="center"/>
         <w:rPr>
           <w:rFonts w:ascii="Droid Serif" w:hAnsi="Droid Serif"/>
@@ -184,118 +197,129 @@
           <w:szCs w:val="40"/>
         </w:rPr>
       </w:pPr>
-    </w:p>
-    <w:p>
-      <w:pPr>
-        <w:shd w:val="clear" w:color="auto" w:fill="FFFFFF"/>
-        <w:spacing w:beforeAutospacing="1" w:afterAutospacing="1" w:line="293" w:lineRule="atLeast"/>
-        <w:jc w:val="center"/>
+      <w:r>
         <w:rPr>
           <w:rFonts w:ascii="Droid Serif" w:hAnsi="Droid Serif"/>
           <w:sz w:val="40"/>
           <w:szCs w:val="40"/>
         </w:rPr>
-      </w:pPr>
-      <w:r>
+      </w:r>
+    </w:p>
+    <w:p>
+      <w:pPr>
+        <w:pStyle w:val="Normal"/>
+        <w:shd w:val="clear" w:color="auto" w:fill="FFFFFF"/>
+        <w:spacing w:lineRule="atLeast" w:line="293" w:beforeAutospacing="1" w:afterAutospacing="1"/>
+        <w:jc w:val="center"/>
         <w:rPr>
           <w:rFonts w:ascii="Droid Serif" w:hAnsi="Droid Serif"/>
           <w:sz w:val="40"/>
           <w:szCs w:val="40"/>
         </w:rPr>
-        <w:t>Integrantes:</w:t>
-      </w:r>
-    </w:p>
-    <w:p>
-      <w:pPr>
-        <w:shd w:val="clear" w:color="auto" w:fill="FFFFFF"/>
-        <w:spacing w:beforeAutospacing="1" w:afterAutospacing="1" w:line="293" w:lineRule="atLeast"/>
-        <w:jc w:val="center"/>
-        <w:rPr>
-          <w:rFonts w:ascii="Droid Serif" w:hAnsi="Droid Serif"/>
-          <w:color w:val="660066"/>
-          <w:sz w:val="40"/>
-          <w:szCs w:val="40"/>
-        </w:rPr>
-      </w:pPr>
-      <w:r>
-        <w:rPr>
-          <w:rFonts w:ascii="Droid Serif" w:hAnsi="Droid Serif"/>
-          <w:color w:val="660066"/>
-          <w:sz w:val="40"/>
-          <w:szCs w:val="40"/>
-        </w:rPr>
-        <w:t>Cristian Pisco Intriago</w:t>
-      </w:r>
-    </w:p>
-    <w:p>
-      <w:pPr>
-        <w:shd w:val="clear" w:color="auto" w:fill="FFFFFF"/>
-        <w:spacing w:beforeAutospacing="1" w:afterAutospacing="1" w:line="293" w:lineRule="atLeast"/>
-        <w:jc w:val="center"/>
-        <w:rPr>
-          <w:rFonts w:ascii="Droid Serif" w:hAnsi="Droid Serif"/>
-          <w:color w:val="660066"/>
-          <w:sz w:val="40"/>
-          <w:szCs w:val="40"/>
-        </w:rPr>
-      </w:pPr>
-      <w:r>
-        <w:rPr>
-          <w:rFonts w:ascii="Droid Serif" w:hAnsi="Droid Serif"/>
-          <w:color w:val="660066"/>
-          <w:sz w:val="40"/>
-          <w:szCs w:val="40"/>
-        </w:rPr>
-        <w:t>Ángel Pineda</w:t>
-      </w:r>
-    </w:p>
-    <w:p>
-      <w:pPr>
-        <w:shd w:val="clear" w:color="auto" w:fill="FFFFFF"/>
-        <w:spacing w:beforeAutospacing="1" w:afterAutospacing="1" w:line="293" w:lineRule="atLeast"/>
-        <w:jc w:val="center"/>
-        <w:rPr>
-          <w:rFonts w:ascii="Droid Serif" w:hAnsi="Droid Serif"/>
-          <w:color w:val="660066"/>
-          <w:sz w:val="40"/>
-          <w:szCs w:val="40"/>
-        </w:rPr>
-      </w:pPr>
-      <w:r>
-        <w:rPr>
-          <w:rFonts w:ascii="Droid Serif" w:hAnsi="Droid Serif"/>
-          <w:color w:val="660066"/>
-          <w:sz w:val="40"/>
-          <w:szCs w:val="40"/>
-        </w:rPr>
-        <w:t xml:space="preserve">José </w:t>
-      </w:r>
-      <w:r>
-        <w:rPr>
-          <w:rFonts w:ascii="Droid Serif" w:hAnsi="Droid Serif"/>
-          <w:color w:val="660066"/>
-          <w:sz w:val="40"/>
-          <w:szCs w:val="40"/>
-        </w:rPr>
-        <w:t>Alcívar</w:t>
-      </w:r>
-    </w:p>
-    <w:p>
-      <w:pPr>
-        <w:shd w:val="clear" w:color="auto" w:fill="FFFFFF"/>
-        <w:spacing w:beforeAutospacing="1" w:afterAutospacing="1" w:line="293" w:lineRule="atLeast"/>
-        <w:jc w:val="center"/>
+      </w:pPr>
+      <w:r>
         <w:rPr>
           <w:rFonts w:ascii="Droid Serif" w:hAnsi="Droid Serif"/>
           <w:sz w:val="40"/>
           <w:szCs w:val="40"/>
         </w:rPr>
-      </w:pPr>
-    </w:p>
-    <w:p>
-      <w:pPr>
-        <w:shd w:val="clear" w:color="auto" w:fill="FFFFFF"/>
-        <w:spacing w:beforeAutospacing="1" w:afterAutospacing="1" w:line="293" w:lineRule="atLeast"/>
+        <w:t>Integrantes:</w:t>
+      </w:r>
+    </w:p>
+    <w:p>
+      <w:pPr>
+        <w:pStyle w:val="Normal"/>
+        <w:shd w:val="clear" w:color="auto" w:fill="FFFFFF"/>
+        <w:spacing w:lineRule="atLeast" w:line="293" w:beforeAutospacing="1" w:afterAutospacing="1"/>
+        <w:jc w:val="center"/>
+        <w:rPr>
+          <w:rFonts w:ascii="Droid Serif" w:hAnsi="Droid Serif"/>
+          <w:color w:val="660066"/>
+          <w:sz w:val="40"/>
+          <w:szCs w:val="40"/>
+        </w:rPr>
+      </w:pPr>
+      <w:r>
+        <w:rPr>
+          <w:rFonts w:ascii="Droid Serif" w:hAnsi="Droid Serif"/>
+          <w:color w:val="660066"/>
+          <w:sz w:val="40"/>
+          <w:szCs w:val="40"/>
+        </w:rPr>
+        <w:t>Cristian Pisco Intriago</w:t>
+      </w:r>
+    </w:p>
+    <w:p>
+      <w:pPr>
+        <w:pStyle w:val="Normal"/>
+        <w:shd w:val="clear" w:color="auto" w:fill="FFFFFF"/>
+        <w:spacing w:lineRule="atLeast" w:line="293" w:beforeAutospacing="1" w:afterAutospacing="1"/>
+        <w:jc w:val="center"/>
+        <w:rPr>
+          <w:rFonts w:ascii="Droid Serif" w:hAnsi="Droid Serif"/>
+          <w:color w:val="660066"/>
+          <w:sz w:val="40"/>
+          <w:szCs w:val="40"/>
+        </w:rPr>
+      </w:pPr>
+      <w:r>
+        <w:rPr>
+          <w:rFonts w:ascii="Droid Serif" w:hAnsi="Droid Serif"/>
+          <w:color w:val="660066"/>
+          <w:sz w:val="40"/>
+          <w:szCs w:val="40"/>
+        </w:rPr>
+        <w:t>Ángel Pineda</w:t>
+      </w:r>
+    </w:p>
+    <w:p>
+      <w:pPr>
+        <w:pStyle w:val="Normal"/>
+        <w:shd w:val="clear" w:color="auto" w:fill="FFFFFF"/>
+        <w:spacing w:lineRule="atLeast" w:line="293" w:beforeAutospacing="1" w:afterAutospacing="1"/>
+        <w:jc w:val="center"/>
+        <w:rPr>
+          <w:rFonts w:ascii="Droid Serif" w:hAnsi="Droid Serif"/>
+          <w:color w:val="660066"/>
+          <w:sz w:val="40"/>
+          <w:szCs w:val="40"/>
+        </w:rPr>
+      </w:pPr>
+      <w:r>
+        <w:rPr>
+          <w:rFonts w:ascii="Droid Serif" w:hAnsi="Droid Serif"/>
+          <w:color w:val="660066"/>
+          <w:sz w:val="40"/>
+          <w:szCs w:val="40"/>
+        </w:rPr>
+        <w:t>José Alcívar</w:t>
+      </w:r>
+    </w:p>
+    <w:p>
+      <w:pPr>
+        <w:pStyle w:val="Normal"/>
+        <w:shd w:val="clear" w:color="auto" w:fill="FFFFFF"/>
+        <w:spacing w:lineRule="atLeast" w:line="293" w:beforeAutospacing="1" w:afterAutospacing="1"/>
+        <w:jc w:val="center"/>
+        <w:rPr>
+          <w:rFonts w:ascii="Droid Serif" w:hAnsi="Droid Serif"/>
+          <w:sz w:val="40"/>
+          <w:szCs w:val="40"/>
+        </w:rPr>
+      </w:pPr>
+      <w:r>
+        <w:rPr>
+          <w:rFonts w:ascii="Droid Serif" w:hAnsi="Droid Serif"/>
+          <w:sz w:val="40"/>
+          <w:szCs w:val="40"/>
+        </w:rPr>
+      </w:r>
+    </w:p>
+    <w:p>
+      <w:pPr>
+        <w:pStyle w:val="Normal"/>
+        <w:shd w:val="clear" w:color="auto" w:fill="FFFFFF"/>
+        <w:spacing w:lineRule="atLeast" w:line="293" w:beforeAutospacing="1" w:afterAutospacing="1"/>
         <w:jc w:val="center"/>
         <w:rPr>
           <w:rFonts w:ascii="Droid Serif" w:hAnsi="Droid Serif"/>
@@ -331,8 +355,9 @@
     </w:p>
     <w:p>
       <w:pPr>
-        <w:shd w:val="clear" w:color="auto" w:fill="FFFFFF"/>
-        <w:spacing w:beforeAutospacing="1" w:afterAutospacing="1" w:line="293" w:lineRule="atLeast"/>
+        <w:pStyle w:val="Normal"/>
+        <w:shd w:val="clear" w:color="auto" w:fill="FFFFFF"/>
+        <w:spacing w:lineRule="atLeast" w:line="293" w:beforeAutospacing="1" w:afterAutospacing="1"/>
         <w:jc w:val="center"/>
         <w:rPr>
           <w:rFonts w:ascii="Droid Serif" w:hAnsi="Droid Serif"/>
@@ -340,89 +365,123 @@
           <w:szCs w:val="40"/>
         </w:rPr>
       </w:pPr>
-    </w:p>
-    <w:p>
-      <w:pPr>
-        <w:shd w:val="clear" w:color="auto" w:fill="FFFFFF"/>
-        <w:spacing w:beforeAutospacing="1" w:afterAutospacing="1" w:line="293" w:lineRule="atLeast"/>
-        <w:jc w:val="center"/>
+      <w:r>
         <w:rPr>
           <w:rFonts w:ascii="Droid Serif" w:hAnsi="Droid Serif"/>
           <w:sz w:val="40"/>
           <w:szCs w:val="40"/>
         </w:rPr>
-      </w:pPr>
-      <w:r>
+      </w:r>
+    </w:p>
+    <w:p>
+      <w:pPr>
+        <w:pStyle w:val="Normal"/>
+        <w:shd w:val="clear" w:color="auto" w:fill="FFFFFF"/>
+        <w:spacing w:lineRule="atLeast" w:line="293" w:beforeAutospacing="1" w:afterAutospacing="1"/>
+        <w:jc w:val="center"/>
         <w:rPr>
           <w:rFonts w:ascii="Droid Serif" w:hAnsi="Droid Serif"/>
           <w:sz w:val="40"/>
           <w:szCs w:val="40"/>
         </w:rPr>
+      </w:pPr>
+      <w:r>
+        <w:rPr>
+          <w:rFonts w:ascii="Droid Serif" w:hAnsi="Droid Serif"/>
+          <w:sz w:val="40"/>
+          <w:szCs w:val="40"/>
+        </w:rPr>
         <w:t>2016-2017</w:t>
       </w:r>
     </w:p>
     <w:p>
       <w:pPr>
-        <w:shd w:val="clear" w:color="auto" w:fill="FFFFFF"/>
-        <w:spacing w:beforeAutospacing="1" w:afterAutospacing="1" w:line="293" w:lineRule="atLeast"/>
+        <w:pStyle w:val="Normal"/>
+        <w:shd w:val="clear" w:color="auto" w:fill="FFFFFF"/>
+        <w:spacing w:lineRule="atLeast" w:line="293" w:beforeAutospacing="1" w:afterAutospacing="1"/>
         <w:jc w:val="both"/>
-      </w:pPr>
-    </w:p>
-    <w:p>
-      <w:pPr>
-        <w:shd w:val="clear" w:color="auto" w:fill="FFFFFF"/>
-        <w:spacing w:beforeAutospacing="1" w:afterAutospacing="1" w:line="293" w:lineRule="atLeast"/>
+        <w:rPr/>
+      </w:pPr>
+      <w:r>
+        <w:rPr/>
+      </w:r>
+    </w:p>
+    <w:p>
+      <w:pPr>
+        <w:pStyle w:val="Normal"/>
+        <w:shd w:val="clear" w:color="auto" w:fill="FFFFFF"/>
+        <w:spacing w:lineRule="atLeast" w:line="293" w:beforeAutospacing="1" w:afterAutospacing="1"/>
         <w:jc w:val="both"/>
-      </w:pPr>
-    </w:p>
-    <w:p>
-      <w:pPr>
-        <w:shd w:val="clear" w:color="auto" w:fill="FFFFFF"/>
-        <w:spacing w:beforeAutospacing="1" w:afterAutospacing="1" w:line="293" w:lineRule="atLeast"/>
+        <w:rPr/>
+      </w:pPr>
+      <w:r>
+        <w:rPr/>
+      </w:r>
+    </w:p>
+    <w:p>
+      <w:pPr>
+        <w:pStyle w:val="Normal"/>
+        <w:shd w:val="clear" w:color="auto" w:fill="FFFFFF"/>
+        <w:spacing w:lineRule="atLeast" w:line="293" w:beforeAutospacing="1" w:afterAutospacing="1"/>
         <w:jc w:val="both"/>
-      </w:pPr>
-    </w:p>
-    <w:p>
-      <w:pPr>
-        <w:shd w:val="clear" w:color="auto" w:fill="FFFFFF"/>
-        <w:spacing w:beforeAutospacing="1" w:afterAutospacing="1" w:line="293" w:lineRule="atLeast"/>
+        <w:rPr/>
+      </w:pPr>
+      <w:r>
+        <w:rPr/>
+      </w:r>
+    </w:p>
+    <w:p>
+      <w:pPr>
+        <w:pStyle w:val="Normal"/>
+        <w:shd w:val="clear" w:color="auto" w:fill="FFFFFF"/>
+        <w:spacing w:lineRule="atLeast" w:line="293" w:beforeAutospacing="1" w:afterAutospacing="1"/>
         <w:jc w:val="both"/>
-      </w:pPr>
-    </w:p>
-    <w:p>
-      <w:pPr>
-        <w:shd w:val="clear" w:color="auto" w:fill="FFFFFF"/>
-        <w:spacing w:beforeAutospacing="1" w:afterAutospacing="1" w:line="293" w:lineRule="atLeast"/>
+        <w:rPr/>
+      </w:pPr>
+      <w:r>
+        <w:rPr/>
+      </w:r>
+    </w:p>
+    <w:p>
+      <w:pPr>
+        <w:pStyle w:val="Normal"/>
+        <w:shd w:val="clear" w:color="auto" w:fill="FFFFFF"/>
+        <w:spacing w:lineRule="atLeast" w:line="293" w:beforeAutospacing="1" w:afterAutospacing="1"/>
         <w:jc w:val="both"/>
-      </w:pPr>
-    </w:p>
-    <w:p>
-      <w:pPr>
-        <w:shd w:val="clear" w:color="auto" w:fill="FFFFFF"/>
-        <w:spacing w:beforeAutospacing="1" w:afterAutospacing="1" w:line="293" w:lineRule="atLeast"/>
-        <w:jc w:val="center"/>
-        <w:rPr>
-          <w:rFonts w:ascii="Arial" w:hAnsi="Arial"/>
-          <w:color w:val="660066"/>
-          <w:sz w:val="24"/>
-          <w:szCs w:val="24"/>
-        </w:rPr>
-      </w:pPr>
-      <w:r>
-        <w:rPr>
-          <w:rFonts w:ascii="Arial" w:hAnsi="Arial"/>
-          <w:color w:val="660066"/>
-          <w:sz w:val="24"/>
-          <w:szCs w:val="24"/>
-        </w:rPr>
-        <w:lastRenderedPageBreak/>
+        <w:rPr/>
+      </w:pPr>
+      <w:r>
+        <w:rPr/>
+      </w:r>
+    </w:p>
+    <w:p>
+      <w:pPr>
+        <w:pStyle w:val="Normal"/>
+        <w:shd w:val="clear" w:color="auto" w:fill="FFFFFF"/>
+        <w:spacing w:lineRule="atLeast" w:line="293" w:beforeAutospacing="1" w:afterAutospacing="1"/>
+        <w:jc w:val="center"/>
+        <w:rPr>
+          <w:rFonts w:ascii="Arial" w:hAnsi="Arial"/>
+          <w:color w:val="660066"/>
+          <w:sz w:val="24"/>
+          <w:szCs w:val="24"/>
+        </w:rPr>
+      </w:pPr>
+      <w:r>
+        <w:rPr>
+          <w:rFonts w:ascii="Arial" w:hAnsi="Arial"/>
+          <w:color w:val="660066"/>
+          <w:sz w:val="24"/>
+          <w:szCs w:val="24"/>
+        </w:rPr>
         <w:t>Introducción</w:t>
       </w:r>
     </w:p>
     <w:p>
       <w:pPr>
-        <w:shd w:val="clear" w:color="auto" w:fill="FFFFFF"/>
-        <w:spacing w:beforeAutospacing="1" w:afterAutospacing="1" w:line="293" w:lineRule="atLeast"/>
+        <w:pStyle w:val="Normal"/>
+        <w:shd w:val="clear" w:color="auto" w:fill="FFFFFF"/>
+        <w:spacing w:lineRule="atLeast" w:line="293" w:beforeAutospacing="1" w:afterAutospacing="1"/>
         <w:jc w:val="both"/>
         <w:rPr>
           <w:rFonts w:ascii="Arial" w:hAnsi="Arial"/>
@@ -441,8 +500,9 @@
     </w:p>
     <w:p>
       <w:pPr>
-        <w:shd w:val="clear" w:color="auto" w:fill="FFFFFF"/>
-        <w:spacing w:beforeAutospacing="1" w:afterAutospacing="1" w:line="293" w:lineRule="atLeast"/>
+        <w:pStyle w:val="Normal"/>
+        <w:shd w:val="clear" w:color="auto" w:fill="FFFFFF"/>
+        <w:spacing w:lineRule="atLeast" w:line="293" w:beforeAutospacing="1" w:afterAutospacing="1"/>
         <w:jc w:val="both"/>
         <w:rPr>
           <w:rFonts w:ascii="Arial" w:hAnsi="Arial"/>
@@ -456,30 +516,16 @@
           <w:sz w:val="24"/>
           <w:szCs w:val="24"/>
         </w:rPr>
-        <w:t xml:space="preserve">Se va a trabajar con una librería hecha en </w:t>
-      </w:r>
-      <w:r>
-        <w:rPr>
-          <w:rFonts w:ascii="Arial" w:hAnsi="Arial"/>
-          <w:sz w:val="24"/>
-          <w:szCs w:val="24"/>
-        </w:rPr>
-        <w:t>JavaScript</w:t>
-      </w:r>
-      <w:r>
-        <w:rPr>
-          <w:rFonts w:ascii="Arial" w:hAnsi="Arial"/>
-          <w:sz w:val="24"/>
-          <w:szCs w:val="24"/>
-        </w:rPr>
-        <w:t xml:space="preserve"> que es Three.js. Esta librería nos permite crear gráficos animados por ordenador en 3D  donde podemos visualizarlo desde un navegador web; entonces nuestro trabajo  va consistir en crear objetos 3D y que estos se encuentren a una cierta altura del plano. El plano se basa en un tablero de ajedrez, y sobre este vamos a proyectar una luz de tipo direccional, de tal forma que esta luz se refleja sobre los objetos y proyectan su sombra; por otro lado, esta aplicación tiene una particularidad, que el plano puede cambiar de color.</w:t>
-      </w:r>
-    </w:p>
-    <w:p>
-      <w:pPr>
-        <w:shd w:val="clear" w:color="auto" w:fill="FFFFFF"/>
-        <w:spacing w:beforeAutospacing="1" w:afterAutospacing="1" w:line="293" w:lineRule="atLeast"/>
+        <w:t>Se va a trabajar con una librería hecha en JavaScript que es Three.js. Esta librería nos permite crear gráficos animados por ordenador en 3D  donde podemos visualizarlo desde un navegador web; entonces nuestro trabajo  va consistir en crear objetos 3D y que estos se encuentren a una cierta altura del plano. El plano se basa en un tablero de ajedrez, y sobre este vamos a proyectar una luz de tipo direccional, de tal forma que esta luz se refleja sobre los objetos y proyectan su sombra; por otro lado, esta aplicación tiene una particularidad, que el plano puede cambiar de color.</w:t>
+      </w:r>
+    </w:p>
+    <w:p>
+      <w:pPr>
+        <w:pStyle w:val="Normal"/>
+        <w:shd w:val="clear" w:color="auto" w:fill="FFFFFF"/>
+        <w:spacing w:lineRule="atLeast" w:line="293" w:beforeAutospacing="1" w:afterAutospacing="1"/>
         <w:jc w:val="both"/>
+        <w:rPr/>
       </w:pPr>
       <w:r>
         <w:rPr>
@@ -497,22 +543,22 @@
         <w:t xml:space="preserve">  </w:t>
       </w:r>
       <w:r>
+        <w:rPr/>
         <w:t xml:space="preserve">  </w:t>
       </w:r>
     </w:p>
     <w:p>
       <w:pPr>
-        <w:shd w:val="clear" w:color="auto" w:fill="FFFFFF"/>
-        <w:spacing w:beforeAutospacing="1" w:afterAutospacing="1" w:line="293" w:lineRule="atLeast"/>
+        <w:pStyle w:val="Normal"/>
+        <w:shd w:val="clear" w:color="auto" w:fill="FFFFFF"/>
+        <w:spacing w:lineRule="atLeast" w:line="293" w:beforeAutospacing="1" w:afterAutospacing="1"/>
         <w:jc w:val="both"/>
-      </w:pPr>
-      <w:r>
-        <w:rPr>
-          <w:noProof/>
-          <w:lang w:eastAsia="es-EC"/>
-        </w:rPr>
+        <w:rPr/>
+      </w:pPr>
+      <w:r>
+        <w:rPr/>
         <w:drawing>
-          <wp:anchor distT="0" distB="0" distL="0" distR="0" simplePos="0" relativeHeight="251659264" behindDoc="0" locked="0" layoutInCell="1" allowOverlap="1">
+          <wp:anchor behindDoc="0" distT="0" distB="0" distL="0" distR="0" simplePos="0" locked="0" layoutInCell="1" allowOverlap="1" relativeHeight="9">
             <wp:simplePos x="0" y="0"/>
             <wp:positionH relativeFrom="column">
               <wp:posOffset>15240</wp:posOffset>
@@ -523,7 +569,7 @@
             <wp:extent cx="5344795" cy="2798445"/>
             <wp:effectExtent l="0" t="0" r="0" b="0"/>
             <wp:wrapSquare wrapText="largest"/>
-            <wp:docPr id="3" name="Picture"/>
+            <wp:docPr id="3" name="Imagen2" descr=""/>
             <wp:cNvGraphicFramePr>
               <a:graphicFrameLocks xmlns:a="http://schemas.openxmlformats.org/drawingml/2006/main" noChangeAspect="1"/>
             </wp:cNvGraphicFramePr>
@@ -531,14 +577,14 @@
               <a:graphicData uri="http://schemas.openxmlformats.org/drawingml/2006/picture">
                 <pic:pic xmlns:pic="http://schemas.openxmlformats.org/drawingml/2006/picture">
                   <pic:nvPicPr>
-                    <pic:cNvPr id="2" name="Picture"/>
+                    <pic:cNvPr id="3" name="Imagen2" descr=""/>
                     <pic:cNvPicPr>
                       <a:picLocks noChangeAspect="1" noChangeArrowheads="1"/>
                     </pic:cNvPicPr>
                   </pic:nvPicPr>
                   <pic:blipFill>
-                    <a:blip r:embed="rId8"/>
-                    <a:srcRect l="5143" t="12189" r="-5" b="9"/>
+                    <a:blip r:embed="rId4"/>
+                    <a:srcRect l="5553" t="13159" r="-5" b="9"/>
                     <a:stretch>
                       <a:fillRect/>
                     </a:stretch>
@@ -568,92 +614,149 @@
     </w:p>
     <w:p>
       <w:pPr>
-        <w:shd w:val="clear" w:color="auto" w:fill="FFFFFF"/>
-        <w:spacing w:beforeAutospacing="1" w:afterAutospacing="1" w:line="293" w:lineRule="atLeast"/>
-        <w:jc w:val="center"/>
-        <w:rPr>
-          <w:rFonts w:ascii="Arial" w:hAnsi="Arial"/>
-          <w:sz w:val="24"/>
-          <w:szCs w:val="24"/>
-        </w:rPr>
-      </w:pPr>
-    </w:p>
-    <w:p>
-      <w:pPr>
-        <w:shd w:val="clear" w:color="auto" w:fill="FFFFFF"/>
-        <w:spacing w:beforeAutospacing="1" w:afterAutospacing="1" w:line="293" w:lineRule="atLeast"/>
-        <w:jc w:val="center"/>
-        <w:rPr>
-          <w:rFonts w:ascii="Arial" w:hAnsi="Arial"/>
-          <w:sz w:val="24"/>
-          <w:szCs w:val="24"/>
-        </w:rPr>
-      </w:pPr>
-    </w:p>
-    <w:p>
-      <w:pPr>
-        <w:shd w:val="clear" w:color="auto" w:fill="FFFFFF"/>
-        <w:spacing w:beforeAutospacing="1" w:afterAutospacing="1" w:line="293" w:lineRule="atLeast"/>
-        <w:jc w:val="center"/>
-        <w:rPr>
-          <w:rFonts w:ascii="Arial" w:hAnsi="Arial"/>
-          <w:sz w:val="24"/>
-          <w:szCs w:val="24"/>
-        </w:rPr>
-      </w:pPr>
-    </w:p>
-    <w:p>
-      <w:pPr>
-        <w:shd w:val="clear" w:color="auto" w:fill="FFFFFF"/>
-        <w:spacing w:beforeAutospacing="1" w:afterAutospacing="1" w:line="293" w:lineRule="atLeast"/>
-        <w:jc w:val="center"/>
-        <w:rPr>
-          <w:rFonts w:ascii="Arial" w:hAnsi="Arial"/>
-          <w:sz w:val="24"/>
-          <w:szCs w:val="24"/>
-        </w:rPr>
-      </w:pPr>
-    </w:p>
-    <w:p>
-      <w:pPr>
-        <w:shd w:val="clear" w:color="auto" w:fill="FFFFFF"/>
-        <w:spacing w:beforeAutospacing="1" w:afterAutospacing="1" w:line="293" w:lineRule="atLeast"/>
-        <w:jc w:val="center"/>
-        <w:rPr>
-          <w:rFonts w:ascii="Arial" w:hAnsi="Arial"/>
-          <w:sz w:val="24"/>
-          <w:szCs w:val="24"/>
-        </w:rPr>
-      </w:pPr>
-    </w:p>
-    <w:p>
-      <w:pPr>
-        <w:shd w:val="clear" w:color="auto" w:fill="FFFFFF"/>
-        <w:spacing w:beforeAutospacing="1" w:afterAutospacing="1" w:line="293" w:lineRule="atLeast"/>
-        <w:jc w:val="center"/>
-        <w:rPr>
-          <w:rFonts w:ascii="Arial" w:hAnsi="Arial"/>
-          <w:sz w:val="24"/>
-          <w:szCs w:val="24"/>
-        </w:rPr>
-      </w:pPr>
-    </w:p>
-    <w:p>
-      <w:pPr>
-        <w:shd w:val="clear" w:color="auto" w:fill="FFFFFF"/>
-        <w:spacing w:beforeAutospacing="1" w:afterAutospacing="1" w:line="293" w:lineRule="atLeast"/>
-        <w:jc w:val="center"/>
-        <w:rPr>
-          <w:rFonts w:ascii="Arial" w:hAnsi="Arial"/>
-          <w:sz w:val="24"/>
-          <w:szCs w:val="24"/>
-        </w:rPr>
-      </w:pPr>
-    </w:p>
-    <w:p>
-      <w:pPr>
-        <w:shd w:val="clear" w:color="auto" w:fill="FFFFFF"/>
-        <w:spacing w:beforeAutospacing="1" w:afterAutospacing="1" w:line="293" w:lineRule="atLeast"/>
+        <w:pStyle w:val="Normal"/>
+        <w:shd w:val="clear" w:color="auto" w:fill="FFFFFF"/>
+        <w:spacing w:lineRule="atLeast" w:line="293" w:beforeAutospacing="1" w:afterAutospacing="1"/>
+        <w:jc w:val="center"/>
+        <w:rPr>
+          <w:rFonts w:ascii="Arial" w:hAnsi="Arial"/>
+          <w:sz w:val="24"/>
+          <w:szCs w:val="24"/>
+        </w:rPr>
+      </w:pPr>
+      <w:r>
+        <w:rPr>
+          <w:rFonts w:ascii="Arial" w:hAnsi="Arial"/>
+          <w:sz w:val="24"/>
+          <w:szCs w:val="24"/>
+        </w:rPr>
+      </w:r>
+    </w:p>
+    <w:p>
+      <w:pPr>
+        <w:pStyle w:val="Normal"/>
+        <w:shd w:val="clear" w:color="auto" w:fill="FFFFFF"/>
+        <w:spacing w:lineRule="atLeast" w:line="293" w:beforeAutospacing="1" w:afterAutospacing="1"/>
+        <w:jc w:val="center"/>
+        <w:rPr>
+          <w:rFonts w:ascii="Arial" w:hAnsi="Arial"/>
+          <w:sz w:val="24"/>
+          <w:szCs w:val="24"/>
+        </w:rPr>
+      </w:pPr>
+      <w:r>
+        <w:rPr>
+          <w:rFonts w:ascii="Arial" w:hAnsi="Arial"/>
+          <w:sz w:val="24"/>
+          <w:szCs w:val="24"/>
+        </w:rPr>
+      </w:r>
+    </w:p>
+    <w:p>
+      <w:pPr>
+        <w:pStyle w:val="Normal"/>
+        <w:shd w:val="clear" w:color="auto" w:fill="FFFFFF"/>
+        <w:spacing w:lineRule="atLeast" w:line="293" w:beforeAutospacing="1" w:afterAutospacing="1"/>
+        <w:jc w:val="center"/>
+        <w:rPr>
+          <w:rFonts w:ascii="Arial" w:hAnsi="Arial"/>
+          <w:sz w:val="24"/>
+          <w:szCs w:val="24"/>
+        </w:rPr>
+      </w:pPr>
+      <w:r>
+        <w:rPr>
+          <w:rFonts w:ascii="Arial" w:hAnsi="Arial"/>
+          <w:sz w:val="24"/>
+          <w:szCs w:val="24"/>
+        </w:rPr>
+      </w:r>
+    </w:p>
+    <w:p>
+      <w:pPr>
+        <w:pStyle w:val="Normal"/>
+        <w:shd w:val="clear" w:color="auto" w:fill="FFFFFF"/>
+        <w:spacing w:lineRule="atLeast" w:line="293" w:beforeAutospacing="1" w:afterAutospacing="1"/>
+        <w:jc w:val="center"/>
+        <w:rPr>
+          <w:rFonts w:ascii="Arial" w:hAnsi="Arial"/>
+          <w:sz w:val="24"/>
+          <w:szCs w:val="24"/>
+        </w:rPr>
+      </w:pPr>
+      <w:r>
+        <w:rPr>
+          <w:rFonts w:ascii="Arial" w:hAnsi="Arial"/>
+          <w:sz w:val="24"/>
+          <w:szCs w:val="24"/>
+        </w:rPr>
+      </w:r>
+    </w:p>
+    <w:p>
+      <w:pPr>
+        <w:pStyle w:val="Normal"/>
+        <w:shd w:val="clear" w:color="auto" w:fill="FFFFFF"/>
+        <w:spacing w:lineRule="atLeast" w:line="293" w:beforeAutospacing="1" w:afterAutospacing="1"/>
+        <w:jc w:val="center"/>
+        <w:rPr>
+          <w:rFonts w:ascii="Arial" w:hAnsi="Arial"/>
+          <w:sz w:val="24"/>
+          <w:szCs w:val="24"/>
+        </w:rPr>
+      </w:pPr>
+      <w:r>
+        <w:rPr>
+          <w:rFonts w:ascii="Arial" w:hAnsi="Arial"/>
+          <w:sz w:val="24"/>
+          <w:szCs w:val="24"/>
+        </w:rPr>
+      </w:r>
+    </w:p>
+    <w:p>
+      <w:pPr>
+        <w:pStyle w:val="Normal"/>
+        <w:shd w:val="clear" w:color="auto" w:fill="FFFFFF"/>
+        <w:spacing w:lineRule="atLeast" w:line="293" w:beforeAutospacing="1" w:afterAutospacing="1"/>
+        <w:jc w:val="center"/>
+        <w:rPr>
+          <w:rFonts w:ascii="Arial" w:hAnsi="Arial"/>
+          <w:sz w:val="24"/>
+          <w:szCs w:val="24"/>
+        </w:rPr>
+      </w:pPr>
+      <w:r>
+        <w:rPr>
+          <w:rFonts w:ascii="Arial" w:hAnsi="Arial"/>
+          <w:sz w:val="24"/>
+          <w:szCs w:val="24"/>
+        </w:rPr>
+      </w:r>
+    </w:p>
+    <w:p>
+      <w:pPr>
+        <w:pStyle w:val="Normal"/>
+        <w:shd w:val="clear" w:color="auto" w:fill="FFFFFF"/>
+        <w:spacing w:lineRule="atLeast" w:line="293" w:beforeAutospacing="1" w:afterAutospacing="1"/>
+        <w:jc w:val="center"/>
+        <w:rPr>
+          <w:rFonts w:ascii="Arial" w:hAnsi="Arial"/>
+          <w:sz w:val="24"/>
+          <w:szCs w:val="24"/>
+        </w:rPr>
+      </w:pPr>
+      <w:r>
+        <w:rPr>
+          <w:rFonts w:ascii="Arial" w:hAnsi="Arial"/>
+          <w:sz w:val="24"/>
+          <w:szCs w:val="24"/>
+        </w:rPr>
+      </w:r>
+    </w:p>
+    <w:p>
+      <w:pPr>
+        <w:pStyle w:val="Normal"/>
+        <w:shd w:val="clear" w:color="auto" w:fill="FFFFFF"/>
+        <w:spacing w:lineRule="atLeast" w:line="293" w:beforeAutospacing="1" w:afterAutospacing="1"/>
         <w:jc w:val="center"/>
         <w:rPr>
           <w:rFonts w:ascii="Arial" w:hAnsi="Arial"/>
@@ -672,21 +775,29 @@
     </w:p>
     <w:p>
       <w:pPr>
-        <w:shd w:val="clear" w:color="auto" w:fill="FFFFFF"/>
-        <w:spacing w:beforeAutospacing="1" w:afterAutospacing="1" w:line="293" w:lineRule="atLeast"/>
+        <w:pStyle w:val="Normal"/>
+        <w:shd w:val="clear" w:color="auto" w:fill="FFFFFF"/>
+        <w:spacing w:lineRule="atLeast" w:line="293" w:beforeAutospacing="1" w:afterAutospacing="1"/>
         <w:jc w:val="both"/>
         <w:rPr>
           <w:rFonts w:ascii="Arial" w:hAnsi="Arial"/>
         </w:rPr>
       </w:pPr>
-    </w:p>
-    <w:p>
-      <w:pPr>
-        <w:shd w:val="clear" w:color="auto" w:fill="FFFFFF"/>
-        <w:spacing w:beforeAutospacing="1" w:afterAutospacing="1" w:line="293" w:lineRule="atLeast"/>
-        <w:jc w:val="center"/>
-        <w:rPr>
-          <w:rFonts w:ascii="Arial" w:hAnsi="Arial"/>
+      <w:r>
+        <w:rPr>
+          <w:rFonts w:ascii="Arial" w:hAnsi="Arial"/>
+        </w:rPr>
+      </w:r>
+    </w:p>
+    <w:p>
+      <w:pPr>
+        <w:pStyle w:val="Normal"/>
+        <w:shd w:val="clear" w:color="auto" w:fill="FFFFFF"/>
+        <w:spacing w:lineRule="atLeast" w:line="293" w:beforeAutospacing="1" w:afterAutospacing="1"/>
+        <w:jc w:val="center"/>
+        <w:rPr>
+          <w:rFonts w:ascii="Arial" w:hAnsi="Arial"/>
+          <w:b/>
           <w:b/>
           <w:bCs/>
           <w:color w:val="660066"/>
@@ -708,8 +819,9 @@
     </w:p>
     <w:p>
       <w:pPr>
-        <w:shd w:val="clear" w:color="auto" w:fill="FFFFFF"/>
-        <w:spacing w:beforeAutospacing="1" w:afterAutospacing="1" w:line="293" w:lineRule="atLeast"/>
+        <w:pStyle w:val="Normal"/>
+        <w:shd w:val="clear" w:color="auto" w:fill="FFFFFF"/>
+        <w:spacing w:lineRule="atLeast" w:line="293" w:beforeAutospacing="1" w:afterAutospacing="1"/>
         <w:jc w:val="both"/>
         <w:rPr>
           <w:rFonts w:ascii="Arial" w:hAnsi="Arial"/>
@@ -755,21 +867,19 @@
     </w:p>
     <w:p>
       <w:pPr>
-        <w:shd w:val="clear" w:color="auto" w:fill="FFFFFF"/>
-        <w:spacing w:beforeAutospacing="1" w:afterAutospacing="1" w:line="293" w:lineRule="atLeast"/>
+        <w:pStyle w:val="Normal"/>
+        <w:shd w:val="clear" w:color="auto" w:fill="FFFFFF"/>
+        <w:spacing w:lineRule="atLeast" w:line="293" w:beforeAutospacing="1" w:afterAutospacing="1"/>
         <w:jc w:val="both"/>
-      </w:pPr>
-      <w:r>
-        <w:rPr>
-          <w:noProof/>
-          <w:lang w:eastAsia="es-EC"/>
-        </w:rPr>
-        <w:lastRenderedPageBreak/>
+        <w:rPr/>
+      </w:pPr>
+      <w:r>
+        <w:rPr/>
         <w:drawing>
           <wp:inline distT="0" distB="0" distL="0" distR="0">
             <wp:extent cx="5612130" cy="2543175"/>
             <wp:effectExtent l="0" t="0" r="0" b="0"/>
-            <wp:docPr id="4" name="Picture"/>
+            <wp:docPr id="4" name="Imagen3" descr=""/>
             <wp:cNvGraphicFramePr>
               <a:graphicFrameLocks xmlns:a="http://schemas.openxmlformats.org/drawingml/2006/main" noChangeAspect="1"/>
             </wp:cNvGraphicFramePr>
@@ -777,14 +887,14 @@
               <a:graphicData uri="http://schemas.openxmlformats.org/drawingml/2006/picture">
                 <pic:pic xmlns:pic="http://schemas.openxmlformats.org/drawingml/2006/picture">
                   <pic:nvPicPr>
-                    <pic:cNvPr id="3" name="Picture"/>
+                    <pic:cNvPr id="4" name="Imagen3" descr=""/>
                     <pic:cNvPicPr>
                       <a:picLocks noChangeAspect="1" noChangeArrowheads="1"/>
                     </pic:cNvPicPr>
                   </pic:nvPicPr>
                   <pic:blipFill>
-                    <a:blip r:embed="rId9"/>
-                    <a:srcRect t="9168" b="11786"/>
+                    <a:blip r:embed="rId5"/>
+                    <a:srcRect l="0" t="9896" r="0" b="12726"/>
                     <a:stretch>
                       <a:fillRect/>
                     </a:stretch>
@@ -814,10 +924,12 @@
     </w:p>
     <w:p>
       <w:pPr>
-        <w:shd w:val="clear" w:color="auto" w:fill="FFFFFF"/>
-        <w:spacing w:beforeAutospacing="1" w:afterAutospacing="1" w:line="293" w:lineRule="atLeast"/>
-        <w:jc w:val="center"/>
-        <w:rPr>
+        <w:pStyle w:val="Normal"/>
+        <w:shd w:val="clear" w:color="auto" w:fill="FFFFFF"/>
+        <w:spacing w:lineRule="atLeast" w:line="293" w:beforeAutospacing="1" w:afterAutospacing="1"/>
+        <w:jc w:val="center"/>
+        <w:rPr>
+          <w:b/>
           <w:b/>
           <w:bCs/>
         </w:rPr>
@@ -832,12 +944,14 @@
     </w:p>
     <w:p>
       <w:pPr>
-        <w:shd w:val="clear" w:color="auto" w:fill="FFFFFF"/>
-        <w:spacing w:beforeAutospacing="1" w:afterAutospacing="1" w:line="293" w:lineRule="atLeast"/>
+        <w:pStyle w:val="Normal"/>
+        <w:shd w:val="clear" w:color="auto" w:fill="FFFFFF"/>
+        <w:spacing w:lineRule="atLeast" w:line="293" w:beforeAutospacing="1" w:afterAutospacing="1"/>
         <w:jc w:val="both"/>
         <w:rPr>
           <w:rFonts w:ascii="Arial" w:hAnsi="Arial"/>
           <w:i/>
+          <w:i/>
           <w:sz w:val="24"/>
           <w:szCs w:val="24"/>
         </w:rPr>
@@ -874,20 +988,19 @@
     </w:p>
     <w:p>
       <w:pPr>
-        <w:shd w:val="clear" w:color="auto" w:fill="FFFFFF"/>
-        <w:spacing w:beforeAutospacing="1" w:afterAutospacing="1" w:line="293" w:lineRule="atLeast"/>
+        <w:pStyle w:val="Normal"/>
+        <w:shd w:val="clear" w:color="auto" w:fill="FFFFFF"/>
+        <w:spacing w:lineRule="atLeast" w:line="293" w:beforeAutospacing="1" w:afterAutospacing="1"/>
         <w:jc w:val="both"/>
-      </w:pPr>
-      <w:r>
-        <w:rPr>
-          <w:noProof/>
-          <w:lang w:eastAsia="es-EC"/>
-        </w:rPr>
+        <w:rPr/>
+      </w:pPr>
+      <w:r>
+        <w:rPr/>
         <w:drawing>
           <wp:inline distT="0" distB="0" distL="0" distR="0">
             <wp:extent cx="5600700" cy="2712720"/>
             <wp:effectExtent l="0" t="0" r="0" b="0"/>
-            <wp:docPr id="5" name="Picture"/>
+            <wp:docPr id="5" name="Imagen4" descr=""/>
             <wp:cNvGraphicFramePr>
               <a:graphicFrameLocks xmlns:a="http://schemas.openxmlformats.org/drawingml/2006/main" noChangeAspect="1"/>
             </wp:cNvGraphicFramePr>
@@ -895,14 +1008,14 @@
               <a:graphicData uri="http://schemas.openxmlformats.org/drawingml/2006/picture">
                 <pic:pic xmlns:pic="http://schemas.openxmlformats.org/drawingml/2006/picture">
                   <pic:nvPicPr>
-                    <pic:cNvPr id="4" name="Picture"/>
+                    <pic:cNvPr id="5" name="Imagen4" descr=""/>
                     <pic:cNvPicPr>
                       <a:picLocks noChangeAspect="1" noChangeArrowheads="1"/>
                     </pic:cNvPicPr>
                   </pic:nvPicPr>
                   <pic:blipFill>
-                    <a:blip r:embed="rId10"/>
-                    <a:srcRect t="9079" r="218" b="5305"/>
+                    <a:blip r:embed="rId6"/>
+                    <a:srcRect l="0" t="9798" r="235" b="5728"/>
                     <a:stretch>
                       <a:fillRect/>
                     </a:stretch>
@@ -932,10 +1045,12 @@
     </w:p>
     <w:p>
       <w:pPr>
-        <w:shd w:val="clear" w:color="auto" w:fill="FFFFFF"/>
-        <w:spacing w:beforeAutospacing="1" w:afterAutospacing="1" w:line="293" w:lineRule="atLeast"/>
-        <w:jc w:val="center"/>
-        <w:rPr>
+        <w:pStyle w:val="Normal"/>
+        <w:shd w:val="clear" w:color="auto" w:fill="FFFFFF"/>
+        <w:spacing w:lineRule="atLeast" w:line="293" w:beforeAutospacing="1" w:afterAutospacing="1"/>
+        <w:jc w:val="center"/>
+        <w:rPr>
+          <w:b/>
           <w:b/>
           <w:bCs/>
         </w:rPr>
@@ -950,19 +1065,27 @@
     </w:p>
     <w:p>
       <w:pPr>
-        <w:shd w:val="clear" w:color="auto" w:fill="FFFFFF"/>
-        <w:spacing w:beforeAutospacing="1" w:afterAutospacing="1" w:line="293" w:lineRule="atLeast"/>
-        <w:jc w:val="center"/>
-      </w:pPr>
-    </w:p>
-    <w:p>
-      <w:pPr>
-        <w:shd w:val="clear" w:color="auto" w:fill="FFFFFF"/>
-        <w:spacing w:beforeAutospacing="1" w:afterAutospacing="1" w:line="293" w:lineRule="atLeast"/>
-        <w:jc w:val="center"/>
-        <w:rPr>
-          <w:rFonts w:ascii="Arial" w:hAnsi="Arial"/>
-          <w:b/>
+        <w:pStyle w:val="Normal"/>
+        <w:shd w:val="clear" w:color="auto" w:fill="FFFFFF"/>
+        <w:spacing w:lineRule="atLeast" w:line="293" w:beforeAutospacing="1" w:afterAutospacing="1"/>
+        <w:jc w:val="center"/>
+        <w:rPr/>
+      </w:pPr>
+      <w:r>
+        <w:rPr/>
+      </w:r>
+    </w:p>
+    <w:p>
+      <w:pPr>
+        <w:pStyle w:val="Normal"/>
+        <w:shd w:val="clear" w:color="auto" w:fill="FFFFFF"/>
+        <w:spacing w:lineRule="atLeast" w:line="293" w:beforeAutospacing="1" w:afterAutospacing="1"/>
+        <w:jc w:val="center"/>
+        <w:rPr>
+          <w:rFonts w:ascii="Arial" w:hAnsi="Arial"/>
+          <w:b/>
+          <w:b/>
+          <w:i/>
           <w:i/>
           <w:color w:val="660066"/>
           <w:sz w:val="24"/>
@@ -983,8 +1106,9 @@
     </w:p>
     <w:p>
       <w:pPr>
-        <w:shd w:val="clear" w:color="auto" w:fill="FFFFFF"/>
-        <w:spacing w:beforeAutospacing="1" w:afterAutospacing="1" w:line="293" w:lineRule="atLeast"/>
+        <w:pStyle w:val="Normal"/>
+        <w:shd w:val="clear" w:color="auto" w:fill="FFFFFF"/>
+        <w:spacing w:lineRule="atLeast" w:line="293" w:beforeAutospacing="1" w:afterAutospacing="1"/>
         <w:jc w:val="both"/>
         <w:rPr>
           <w:rFonts w:ascii="Arial" w:hAnsi="Arial"/>
@@ -993,13 +1117,8 @@
         </w:rPr>
       </w:pPr>
       <w:r>
-        <w:rPr>
-          <w:noProof/>
-          <w:lang w:eastAsia="es-EC"/>
-        </w:rPr>
-        <w:lastRenderedPageBreak/>
         <w:drawing>
-          <wp:anchor distT="0" distB="0" distL="0" distR="0" simplePos="0" relativeHeight="11" behindDoc="0" locked="0" layoutInCell="1" allowOverlap="1" wp14:anchorId="436293FF" wp14:editId="37D478E6">
+          <wp:anchor behindDoc="0" distT="0" distB="0" distL="0" distR="0" simplePos="0" locked="0" layoutInCell="1" allowOverlap="1" relativeHeight="7">
             <wp:simplePos x="0" y="0"/>
             <wp:positionH relativeFrom="column">
               <wp:posOffset>-4445</wp:posOffset>
@@ -1010,7 +1129,7 @@
             <wp:extent cx="5534025" cy="2498090"/>
             <wp:effectExtent l="0" t="0" r="0" b="0"/>
             <wp:wrapSquare wrapText="largest"/>
-            <wp:docPr id="6" name="Picture"/>
+            <wp:docPr id="6" name="Imagen5" descr=""/>
             <wp:cNvGraphicFramePr>
               <a:graphicFrameLocks xmlns:a="http://schemas.openxmlformats.org/drawingml/2006/main" noChangeAspect="1"/>
             </wp:cNvGraphicFramePr>
@@ -1018,14 +1137,14 @@
               <a:graphicData uri="http://schemas.openxmlformats.org/drawingml/2006/picture">
                 <pic:pic xmlns:pic="http://schemas.openxmlformats.org/drawingml/2006/picture">
                   <pic:nvPicPr>
-                    <pic:cNvPr id="5" name="Picture"/>
+                    <pic:cNvPr id="6" name="Imagen5" descr=""/>
                     <pic:cNvPicPr>
                       <a:picLocks noChangeAspect="1" noChangeArrowheads="1"/>
                     </pic:cNvPicPr>
                   </pic:nvPicPr>
                   <pic:blipFill>
-                    <a:blip r:embed="rId11"/>
-                    <a:srcRect t="17125" r="1502" b="4625"/>
+                    <a:blip r:embed="rId7"/>
+                    <a:srcRect l="0" t="18489" r="1621" b="4990"/>
                     <a:stretch>
                       <a:fillRect/>
                     </a:stretch>
@@ -1058,7 +1177,15 @@
           <w:sz w:val="24"/>
           <w:szCs w:val="24"/>
         </w:rPr>
-        <w:t xml:space="preserve">Agregamos un cubo que está a una distancia x del plano; en la </w:t>
+        <w:t>A</w:t>
+      </w:r>
+      <w:r>
+        <w:rPr>
+          <w:rFonts w:ascii="Arial" w:hAnsi="Arial"/>
+          <w:sz w:val="24"/>
+          <w:szCs w:val="24"/>
+        </w:rPr>
+        <w:t xml:space="preserve">gregamos un cubo que está a una distancia x del plano; en la </w:t>
       </w:r>
       <w:r>
         <w:rPr>
@@ -1081,17 +1208,24 @@
     </w:p>
     <w:p>
       <w:pPr>
-        <w:shd w:val="clear" w:color="auto" w:fill="FFFFFF"/>
-        <w:spacing w:beforeAutospacing="1" w:afterAutospacing="1" w:line="293" w:lineRule="atLeast"/>
+        <w:pStyle w:val="Normal"/>
+        <w:shd w:val="clear" w:color="auto" w:fill="FFFFFF"/>
+        <w:spacing w:lineRule="atLeast" w:line="293" w:beforeAutospacing="1" w:afterAutospacing="1"/>
         <w:jc w:val="both"/>
-      </w:pPr>
-    </w:p>
-    <w:p>
-      <w:pPr>
-        <w:shd w:val="clear" w:color="auto" w:fill="FFFFFF"/>
-        <w:spacing w:beforeAutospacing="1" w:afterAutospacing="1" w:line="293" w:lineRule="atLeast"/>
-        <w:jc w:val="center"/>
-        <w:rPr>
+        <w:rPr/>
+      </w:pPr>
+      <w:r>
+        <w:rPr/>
+      </w:r>
+    </w:p>
+    <w:p>
+      <w:pPr>
+        <w:pStyle w:val="Normal"/>
+        <w:shd w:val="clear" w:color="auto" w:fill="FFFFFF"/>
+        <w:spacing w:lineRule="atLeast" w:line="293" w:beforeAutospacing="1" w:afterAutospacing="1"/>
+        <w:jc w:val="center"/>
+        <w:rPr>
+          <w:b/>
           <w:b/>
           <w:bCs/>
         </w:rPr>
@@ -1106,11 +1240,13 @@
     </w:p>
     <w:p>
       <w:pPr>
-        <w:shd w:val="clear" w:color="auto" w:fill="FFFFFF"/>
-        <w:spacing w:beforeAutospacing="1" w:afterAutospacing="1" w:line="293" w:lineRule="atLeast"/>
-        <w:jc w:val="center"/>
-        <w:rPr>
-          <w:rFonts w:ascii="Arial" w:hAnsi="Arial"/>
+        <w:pStyle w:val="Normal"/>
+        <w:shd w:val="clear" w:color="auto" w:fill="FFFFFF"/>
+        <w:spacing w:lineRule="atLeast" w:line="293" w:beforeAutospacing="1" w:afterAutospacing="1"/>
+        <w:jc w:val="center"/>
+        <w:rPr>
+          <w:rFonts w:ascii="Arial" w:hAnsi="Arial"/>
+          <w:b/>
           <w:b/>
           <w:color w:val="660066"/>
           <w:sz w:val="24"/>
@@ -1130,17 +1266,16 @@
     </w:p>
     <w:p>
       <w:pPr>
-        <w:shd w:val="clear" w:color="auto" w:fill="FFFFFF"/>
-        <w:spacing w:beforeAutospacing="1" w:afterAutospacing="1" w:line="293" w:lineRule="atLeast"/>
+        <w:pStyle w:val="Normal"/>
+        <w:shd w:val="clear" w:color="auto" w:fill="FFFFFF"/>
+        <w:spacing w:lineRule="atLeast" w:line="293" w:beforeAutospacing="1" w:afterAutospacing="1"/>
         <w:jc w:val="both"/>
-      </w:pPr>
-      <w:r>
-        <w:rPr>
-          <w:noProof/>
-          <w:lang w:eastAsia="es-EC"/>
-        </w:rPr>
+        <w:rPr/>
+      </w:pPr>
+      <w:r>
+        <w:rPr/>
         <w:drawing>
-          <wp:anchor distT="0" distB="0" distL="0" distR="0" simplePos="0" relativeHeight="10" behindDoc="0" locked="0" layoutInCell="1" allowOverlap="1">
+          <wp:anchor behindDoc="0" distT="0" distB="0" distL="0" distR="0" simplePos="0" locked="0" layoutInCell="1" allowOverlap="1" relativeHeight="6">
             <wp:simplePos x="0" y="0"/>
             <wp:positionH relativeFrom="column">
               <wp:posOffset>52705</wp:posOffset>
@@ -1151,7 +1286,7 @@
             <wp:extent cx="5543550" cy="2527300"/>
             <wp:effectExtent l="0" t="0" r="0" b="0"/>
             <wp:wrapSquare wrapText="largest"/>
-            <wp:docPr id="7" name="Picture"/>
+            <wp:docPr id="7" name="Imagen6" descr=""/>
             <wp:cNvGraphicFramePr>
               <a:graphicFrameLocks xmlns:a="http://schemas.openxmlformats.org/drawingml/2006/main" noChangeAspect="1"/>
             </wp:cNvGraphicFramePr>
@@ -1159,14 +1294,14 @@
               <a:graphicData uri="http://schemas.openxmlformats.org/drawingml/2006/picture">
                 <pic:pic xmlns:pic="http://schemas.openxmlformats.org/drawingml/2006/picture">
                   <pic:nvPicPr>
-                    <pic:cNvPr id="6" name="Picture"/>
+                    <pic:cNvPr id="7" name="Imagen6" descr=""/>
                     <pic:cNvPicPr>
                       <a:picLocks noChangeAspect="1" noChangeArrowheads="1"/>
                     </pic:cNvPicPr>
                   </pic:nvPicPr>
                   <pic:blipFill>
-                    <a:blip r:embed="rId12"/>
-                    <a:srcRect t="16195" r="1317" b="4625"/>
+                    <a:blip r:embed="rId8"/>
+                    <a:srcRect l="0" t="17480" r="1419" b="4990"/>
                     <a:stretch>
                       <a:fillRect/>
                     </a:stretch>
@@ -1196,10 +1331,12 @@
     </w:p>
     <w:p>
       <w:pPr>
-        <w:shd w:val="clear" w:color="auto" w:fill="FFFFFF"/>
-        <w:spacing w:beforeAutospacing="1" w:afterAutospacing="1" w:line="293" w:lineRule="atLeast"/>
-        <w:jc w:val="center"/>
-        <w:rPr>
+        <w:pStyle w:val="Normal"/>
+        <w:shd w:val="clear" w:color="auto" w:fill="FFFFFF"/>
+        <w:spacing w:lineRule="atLeast" w:line="293" w:beforeAutospacing="1" w:afterAutospacing="1"/>
+        <w:jc w:val="center"/>
+        <w:rPr>
+          <w:b/>
           <w:b/>
           <w:bCs/>
         </w:rPr>
@@ -1214,11 +1351,14 @@
     </w:p>
     <w:p>
       <w:pPr>
-        <w:shd w:val="clear" w:color="auto" w:fill="FFFFFF"/>
-        <w:spacing w:beforeAutospacing="1" w:afterAutospacing="1" w:line="293" w:lineRule="atLeast"/>
-        <w:jc w:val="center"/>
-        <w:rPr>
-          <w:b/>
+        <w:pStyle w:val="Normal"/>
+        <w:shd w:val="clear" w:color="auto" w:fill="FFFFFF"/>
+        <w:spacing w:lineRule="atLeast" w:line="293" w:beforeAutospacing="1" w:afterAutospacing="1"/>
+        <w:jc w:val="center"/>
+        <w:rPr>
+          <w:b/>
+          <w:b/>
+          <w:i/>
           <w:i/>
         </w:rPr>
       </w:pPr>
@@ -1242,46 +1382,41 @@
     </w:p>
     <w:p>
       <w:pPr>
-        <w:shd w:val="clear" w:color="auto" w:fill="FFFFFF"/>
-        <w:spacing w:beforeAutospacing="1" w:afterAutospacing="1" w:line="293" w:lineRule="atLeast"/>
+        <w:pStyle w:val="Normal"/>
+        <w:shd w:val="clear" w:color="auto" w:fill="FFFFFF"/>
+        <w:spacing w:lineRule="atLeast" w:line="293" w:beforeAutospacing="1" w:afterAutospacing="1"/>
         <w:jc w:val="both"/>
-      </w:pPr>
-    </w:p>
-    <w:p>
-      <w:pPr>
-        <w:shd w:val="clear" w:color="auto" w:fill="FFFFFF"/>
-        <w:spacing w:beforeAutospacing="1" w:afterAutospacing="1" w:line="293" w:lineRule="atLeast"/>
-        <w:jc w:val="center"/>
-        <w:rPr>
-          <w:rFonts w:ascii="Arial" w:hAnsi="Arial"/>
-          <w:b/>
-          <w:bCs/>
-          <w:sz w:val="24"/>
-          <w:szCs w:val="24"/>
-        </w:rPr>
-      </w:pPr>
-      <w:r>
-        <w:rPr>
-          <w:rFonts w:ascii="Arial" w:hAnsi="Arial"/>
-          <w:b/>
-          <w:bCs/>
-          <w:sz w:val="24"/>
-          <w:szCs w:val="24"/>
-        </w:rPr>
-        <w:t>Figura 6</w:t>
-      </w:r>
-      <w:r>
-        <w:rPr>
-          <w:rFonts w:ascii="Arial" w:hAnsi="Arial"/>
-          <w:b/>
-          <w:bCs/>
-          <w:noProof/>
-          <w:sz w:val="24"/>
-          <w:szCs w:val="24"/>
-          <w:lang w:eastAsia="es-EC"/>
+        <w:rPr/>
+      </w:pPr>
+      <w:r>
+        <w:rPr/>
+      </w:r>
+    </w:p>
+    <w:p>
+      <w:pPr>
+        <w:pStyle w:val="Normal"/>
+        <w:shd w:val="clear" w:color="auto" w:fill="FFFFFF"/>
+        <w:spacing w:lineRule="atLeast" w:line="293" w:beforeAutospacing="1" w:afterAutospacing="1"/>
+        <w:jc w:val="center"/>
+        <w:rPr>
+          <w:rFonts w:ascii="Arial" w:hAnsi="Arial"/>
+          <w:b/>
+          <w:b/>
+          <w:bCs/>
+          <w:sz w:val="24"/>
+          <w:szCs w:val="24"/>
+        </w:rPr>
+      </w:pPr>
+      <w:r>
+        <w:rPr>
+          <w:rFonts w:ascii="Arial" w:hAnsi="Arial"/>
+          <w:b/>
+          <w:bCs/>
+          <w:sz w:val="24"/>
+          <w:szCs w:val="24"/>
         </w:rPr>
         <w:drawing>
-          <wp:anchor distT="0" distB="0" distL="0" distR="0" simplePos="0" relativeHeight="7" behindDoc="0" locked="0" layoutInCell="1" allowOverlap="1">
+          <wp:anchor behindDoc="0" distT="0" distB="0" distL="0" distR="0" simplePos="0" locked="0" layoutInCell="1" allowOverlap="1" relativeHeight="3">
             <wp:simplePos x="0" y="0"/>
             <wp:positionH relativeFrom="column">
               <wp:posOffset>120015</wp:posOffset>
@@ -1292,7 +1427,7 @@
             <wp:extent cx="5524500" cy="2520315"/>
             <wp:effectExtent l="0" t="0" r="0" b="0"/>
             <wp:wrapSquare wrapText="largest"/>
-            <wp:docPr id="8" name="Picture"/>
+            <wp:docPr id="8" name="Imagen7" descr=""/>
             <wp:cNvGraphicFramePr>
               <a:graphicFrameLocks xmlns:a="http://schemas.openxmlformats.org/drawingml/2006/main" noChangeAspect="1"/>
             </wp:cNvGraphicFramePr>
@@ -1300,14 +1435,14 @@
               <a:graphicData uri="http://schemas.openxmlformats.org/drawingml/2006/picture">
                 <pic:pic xmlns:pic="http://schemas.openxmlformats.org/drawingml/2006/picture">
                   <pic:nvPicPr>
-                    <pic:cNvPr id="7" name="Picture"/>
+                    <pic:cNvPr id="8" name="Imagen7" descr=""/>
                     <pic:cNvPicPr>
                       <a:picLocks noChangeAspect="1" noChangeArrowheads="1"/>
                     </pic:cNvPicPr>
                   </pic:nvPicPr>
                   <pic:blipFill>
-                    <a:blip r:embed="rId13"/>
-                    <a:srcRect t="16417" r="1685" b="4296"/>
+                    <a:blip r:embed="rId9"/>
+                    <a:srcRect l="0" t="17726" r="1815" b="4635"/>
                     <a:stretch>
                       <a:fillRect/>
                     </a:stretch>
@@ -1334,27 +1469,48 @@
           </wp:anchor>
         </w:drawing>
       </w:r>
-    </w:p>
-    <w:p>
-      <w:pPr>
-        <w:shd w:val="clear" w:color="auto" w:fill="FFFFFF"/>
-        <w:spacing w:beforeAutospacing="1" w:afterAutospacing="1" w:line="293" w:lineRule="atLeast"/>
-        <w:jc w:val="center"/>
-        <w:rPr>
-          <w:rFonts w:ascii="Arial" w:hAnsi="Arial"/>
-          <w:color w:val="660066"/>
-          <w:sz w:val="24"/>
-          <w:szCs w:val="24"/>
-        </w:rPr>
-      </w:pPr>
-    </w:p>
-    <w:p>
-      <w:pPr>
-        <w:shd w:val="clear" w:color="auto" w:fill="FFFFFF"/>
-        <w:spacing w:beforeAutospacing="1" w:afterAutospacing="1" w:line="293" w:lineRule="atLeast"/>
-        <w:jc w:val="center"/>
-        <w:rPr>
-          <w:rFonts w:ascii="Arial" w:hAnsi="Arial"/>
+      <w:r>
+        <w:rPr>
+          <w:rFonts w:ascii="Arial" w:hAnsi="Arial"/>
+          <w:b/>
+          <w:bCs/>
+          <w:sz w:val="24"/>
+          <w:szCs w:val="24"/>
+        </w:rPr>
+        <w:t>Figura 6</w:t>
+      </w:r>
+    </w:p>
+    <w:p>
+      <w:pPr>
+        <w:pStyle w:val="Normal"/>
+        <w:shd w:val="clear" w:color="auto" w:fill="FFFFFF"/>
+        <w:spacing w:lineRule="atLeast" w:line="293" w:beforeAutospacing="1" w:afterAutospacing="1"/>
+        <w:jc w:val="center"/>
+        <w:rPr>
+          <w:rFonts w:ascii="Arial" w:hAnsi="Arial"/>
+          <w:color w:val="660066"/>
+          <w:sz w:val="24"/>
+          <w:szCs w:val="24"/>
+        </w:rPr>
+      </w:pPr>
+      <w:r>
+        <w:rPr>
+          <w:rFonts w:ascii="Arial" w:hAnsi="Arial"/>
+          <w:color w:val="660066"/>
+          <w:sz w:val="24"/>
+          <w:szCs w:val="24"/>
+        </w:rPr>
+      </w:r>
+    </w:p>
+    <w:p>
+      <w:pPr>
+        <w:pStyle w:val="Normal"/>
+        <w:shd w:val="clear" w:color="auto" w:fill="FFFFFF"/>
+        <w:spacing w:lineRule="atLeast" w:line="293" w:beforeAutospacing="1" w:afterAutospacing="1"/>
+        <w:jc w:val="center"/>
+        <w:rPr>
+          <w:rFonts w:ascii="Arial" w:hAnsi="Arial"/>
+          <w:b/>
           <w:b/>
           <w:color w:val="660066"/>
           <w:sz w:val="24"/>
@@ -1374,30 +1530,23 @@
     </w:p>
     <w:p>
       <w:pPr>
-        <w:shd w:val="clear" w:color="auto" w:fill="FFFFFF"/>
-        <w:spacing w:beforeAutospacing="1" w:afterAutospacing="1" w:line="293" w:lineRule="atLeast"/>
-        <w:jc w:val="center"/>
-        <w:rPr>
-          <w:b/>
-          <w:bCs/>
-        </w:rPr>
-      </w:pPr>
-      <w:r>
-        <w:rPr>
-          <w:b/>
-          <w:bCs/>
-        </w:rPr>
-        <w:t>Figura 7</w:t>
-      </w:r>
-      <w:r>
-        <w:rPr>
-          <w:b/>
-          <w:bCs/>
-          <w:noProof/>
-          <w:lang w:eastAsia="es-EC"/>
+        <w:pStyle w:val="Normal"/>
+        <w:shd w:val="clear" w:color="auto" w:fill="FFFFFF"/>
+        <w:spacing w:lineRule="atLeast" w:line="293" w:beforeAutospacing="1" w:afterAutospacing="1"/>
+        <w:jc w:val="center"/>
+        <w:rPr>
+          <w:b/>
+          <w:b/>
+          <w:bCs/>
+        </w:rPr>
+      </w:pPr>
+      <w:r>
+        <w:rPr>
+          <w:b/>
+          <w:bCs/>
         </w:rPr>
         <w:drawing>
-          <wp:anchor distT="0" distB="0" distL="0" distR="0" simplePos="0" relativeHeight="8" behindDoc="0" locked="0" layoutInCell="1" allowOverlap="1">
+          <wp:anchor behindDoc="0" distT="0" distB="0" distL="0" distR="0" simplePos="0" locked="0" layoutInCell="1" allowOverlap="1" relativeHeight="4">
             <wp:simplePos x="0" y="0"/>
             <wp:positionH relativeFrom="column">
               <wp:posOffset>62865</wp:posOffset>
@@ -1408,7 +1557,7 @@
             <wp:extent cx="5534025" cy="2498725"/>
             <wp:effectExtent l="0" t="0" r="0" b="0"/>
             <wp:wrapSquare wrapText="largest"/>
-            <wp:docPr id="9" name="Picture"/>
+            <wp:docPr id="9" name="Imagen8" descr=""/>
             <wp:cNvGraphicFramePr>
               <a:graphicFrameLocks xmlns:a="http://schemas.openxmlformats.org/drawingml/2006/main" noChangeAspect="1"/>
             </wp:cNvGraphicFramePr>
@@ -1416,14 +1565,14 @@
               <a:graphicData uri="http://schemas.openxmlformats.org/drawingml/2006/picture">
                 <pic:pic xmlns:pic="http://schemas.openxmlformats.org/drawingml/2006/picture">
                   <pic:nvPicPr>
-                    <pic:cNvPr id="8" name="Picture"/>
+                    <pic:cNvPr id="9" name="Imagen8" descr=""/>
                     <pic:cNvPicPr>
                       <a:picLocks noChangeAspect="1" noChangeArrowheads="1"/>
                     </pic:cNvPicPr>
                   </pic:nvPicPr>
                   <pic:blipFill>
-                    <a:blip r:embed="rId14"/>
-                    <a:srcRect t="16456" r="1502" b="5275"/>
+                    <a:blip r:embed="rId10"/>
+                    <a:srcRect l="0" t="17770" r="1621" b="5693"/>
                     <a:stretch>
                       <a:fillRect/>
                     </a:stretch>
@@ -1450,37 +1599,65 @@
           </wp:anchor>
         </w:drawing>
       </w:r>
-    </w:p>
-    <w:p>
-      <w:pPr>
-        <w:shd w:val="clear" w:color="auto" w:fill="FFFFFF"/>
-        <w:spacing w:beforeAutospacing="1" w:afterAutospacing="1" w:line="293" w:lineRule="atLeast"/>
+      <w:r>
+        <w:rPr>
+          <w:b/>
+          <w:bCs/>
+        </w:rPr>
+        <w:t>Figura 7</w:t>
+      </w:r>
+    </w:p>
+    <w:p>
+      <w:pPr>
+        <w:pStyle w:val="Normal"/>
+        <w:shd w:val="clear" w:color="auto" w:fill="FFFFFF"/>
+        <w:spacing w:lineRule="atLeast" w:line="293" w:beforeAutospacing="1" w:afterAutospacing="1"/>
         <w:jc w:val="both"/>
-      </w:pPr>
-    </w:p>
-    <w:p>
-      <w:pPr>
-        <w:shd w:val="clear" w:color="auto" w:fill="FFFFFF"/>
-        <w:spacing w:beforeAutospacing="1" w:afterAutospacing="1" w:line="293" w:lineRule="atLeast"/>
-        <w:jc w:val="center"/>
-        <w:rPr>
-          <w:rFonts w:ascii="Arial" w:hAnsi="Arial"/>
-          <w:b/>
-          <w:i/>
-          <w:color w:val="660066"/>
-          <w:sz w:val="24"/>
-          <w:szCs w:val="24"/>
-        </w:rPr>
-      </w:pPr>
-    </w:p>
-    <w:p>
-      <w:pPr>
-        <w:shd w:val="clear" w:color="auto" w:fill="FFFFFF"/>
-        <w:spacing w:beforeAutospacing="1" w:afterAutospacing="1" w:line="293" w:lineRule="atLeast"/>
-        <w:jc w:val="center"/>
-        <w:rPr>
-          <w:rFonts w:ascii="Arial" w:hAnsi="Arial"/>
-          <w:b/>
+        <w:rPr/>
+      </w:pPr>
+      <w:r>
+        <w:rPr/>
+      </w:r>
+    </w:p>
+    <w:p>
+      <w:pPr>
+        <w:pStyle w:val="Normal"/>
+        <w:shd w:val="clear" w:color="auto" w:fill="FFFFFF"/>
+        <w:spacing w:lineRule="atLeast" w:line="293" w:beforeAutospacing="1" w:afterAutospacing="1"/>
+        <w:jc w:val="center"/>
+        <w:rPr>
+          <w:rFonts w:ascii="Arial" w:hAnsi="Arial"/>
+          <w:b/>
+          <w:b/>
+          <w:i/>
+          <w:i/>
+          <w:color w:val="660066"/>
+          <w:sz w:val="24"/>
+          <w:szCs w:val="24"/>
+        </w:rPr>
+      </w:pPr>
+      <w:r>
+        <w:rPr>
+          <w:rFonts w:ascii="Arial" w:hAnsi="Arial"/>
+          <w:b/>
+          <w:i/>
+          <w:color w:val="660066"/>
+          <w:sz w:val="24"/>
+          <w:szCs w:val="24"/>
+        </w:rPr>
+      </w:r>
+    </w:p>
+    <w:p>
+      <w:pPr>
+        <w:pStyle w:val="Normal"/>
+        <w:shd w:val="clear" w:color="auto" w:fill="FFFFFF"/>
+        <w:spacing w:lineRule="atLeast" w:line="293" w:beforeAutospacing="1" w:afterAutospacing="1"/>
+        <w:jc w:val="center"/>
+        <w:rPr>
+          <w:rFonts w:ascii="Arial" w:hAnsi="Arial"/>
+          <w:b/>
+          <w:b/>
+          <w:i/>
           <w:i/>
           <w:color w:val="660066"/>
           <w:sz w:val="24"/>
@@ -1501,18 +1678,16 @@
     </w:p>
     <w:p>
       <w:pPr>
-        <w:shd w:val="clear" w:color="auto" w:fill="FFFFFF"/>
-        <w:spacing w:beforeAutospacing="1" w:afterAutospacing="1" w:line="293" w:lineRule="atLeast"/>
+        <w:pStyle w:val="Normal"/>
+        <w:shd w:val="clear" w:color="auto" w:fill="FFFFFF"/>
+        <w:spacing w:lineRule="atLeast" w:line="293" w:beforeAutospacing="1" w:afterAutospacing="1"/>
         <w:jc w:val="both"/>
-      </w:pPr>
-      <w:r>
-        <w:rPr>
-          <w:noProof/>
-          <w:lang w:eastAsia="es-EC"/>
-        </w:rPr>
-        <w:lastRenderedPageBreak/>
+        <w:rPr/>
+      </w:pPr>
+      <w:r>
+        <w:rPr/>
         <w:drawing>
-          <wp:anchor distT="0" distB="0" distL="0" distR="0" simplePos="0" relativeHeight="9" behindDoc="0" locked="0" layoutInCell="1" allowOverlap="1">
+          <wp:anchor behindDoc="0" distT="0" distB="0" distL="0" distR="0" simplePos="0" locked="0" layoutInCell="1" allowOverlap="1" relativeHeight="5">
             <wp:simplePos x="0" y="0"/>
             <wp:positionH relativeFrom="column">
               <wp:posOffset>-3810</wp:posOffset>
@@ -1523,7 +1698,7 @@
             <wp:extent cx="5543550" cy="2537460"/>
             <wp:effectExtent l="0" t="0" r="0" b="0"/>
             <wp:wrapSquare wrapText="largest"/>
-            <wp:docPr id="10" name="Picture"/>
+            <wp:docPr id="10" name="Imagen9" descr=""/>
             <wp:cNvGraphicFramePr>
               <a:graphicFrameLocks xmlns:a="http://schemas.openxmlformats.org/drawingml/2006/main" noChangeAspect="1"/>
             </wp:cNvGraphicFramePr>
@@ -1531,14 +1706,14 @@
               <a:graphicData uri="http://schemas.openxmlformats.org/drawingml/2006/picture">
                 <pic:pic xmlns:pic="http://schemas.openxmlformats.org/drawingml/2006/picture">
                   <pic:nvPicPr>
-                    <pic:cNvPr id="9" name="Picture"/>
+                    <pic:cNvPr id="10" name="Imagen9" descr=""/>
                     <pic:cNvPicPr>
                       <a:picLocks noChangeAspect="1" noChangeArrowheads="1"/>
                     </pic:cNvPicPr>
                   </pic:nvPicPr>
                   <pic:blipFill>
-                    <a:blip r:embed="rId15"/>
-                    <a:srcRect t="16318" r="1317" b="3976"/>
+                    <a:blip r:embed="rId11"/>
+                    <a:srcRect l="0" t="17623" r="1419" b="4286"/>
                     <a:stretch>
                       <a:fillRect/>
                     </a:stretch>
@@ -1568,11 +1743,13 @@
     </w:p>
     <w:p>
       <w:pPr>
-        <w:shd w:val="clear" w:color="auto" w:fill="FFFFFF"/>
-        <w:spacing w:beforeAutospacing="1" w:afterAutospacing="1" w:line="293" w:lineRule="atLeast"/>
-        <w:jc w:val="center"/>
-        <w:rPr>
-          <w:rFonts w:ascii="Arial" w:hAnsi="Arial"/>
+        <w:pStyle w:val="Normal"/>
+        <w:shd w:val="clear" w:color="auto" w:fill="FFFFFF"/>
+        <w:spacing w:lineRule="atLeast" w:line="293" w:beforeAutospacing="1" w:afterAutospacing="1"/>
+        <w:jc w:val="center"/>
+        <w:rPr>
+          <w:rFonts w:ascii="Arial" w:hAnsi="Arial"/>
+          <w:b/>
           <w:b/>
           <w:bCs/>
           <w:color w:val="000000"/>
@@ -1594,12 +1771,15 @@
     </w:p>
     <w:p>
       <w:pPr>
-        <w:shd w:val="clear" w:color="auto" w:fill="FFFFFF"/>
-        <w:spacing w:beforeAutospacing="1" w:afterAutospacing="1" w:line="293" w:lineRule="atLeast"/>
-        <w:jc w:val="center"/>
-        <w:rPr>
-          <w:rFonts w:ascii="Arial" w:hAnsi="Arial"/>
-          <w:b/>
+        <w:pStyle w:val="Normal"/>
+        <w:shd w:val="clear" w:color="auto" w:fill="FFFFFF"/>
+        <w:spacing w:lineRule="atLeast" w:line="293" w:beforeAutospacing="1" w:afterAutospacing="1"/>
+        <w:jc w:val="center"/>
+        <w:rPr>
+          <w:rFonts w:ascii="Arial" w:hAnsi="Arial"/>
+          <w:b/>
+          <w:b/>
+          <w:i/>
           <w:i/>
           <w:color w:val="660066"/>
           <w:sz w:val="24"/>
@@ -1620,8 +1800,9 @@
     </w:p>
     <w:p>
       <w:pPr>
-        <w:shd w:val="clear" w:color="auto" w:fill="FFFFFF"/>
-        <w:spacing w:beforeAutospacing="1" w:afterAutospacing="1" w:line="293" w:lineRule="atLeast"/>
+        <w:pStyle w:val="Normal"/>
+        <w:shd w:val="clear" w:color="auto" w:fill="FFFFFF"/>
+        <w:spacing w:lineRule="atLeast" w:line="293" w:beforeAutospacing="1" w:afterAutospacing="1"/>
         <w:jc w:val="both"/>
         <w:rPr>
           <w:rFonts w:ascii="Arial" w:hAnsi="Arial"/>
@@ -1640,20 +1821,19 @@
     </w:p>
     <w:p>
       <w:pPr>
-        <w:shd w:val="clear" w:color="auto" w:fill="FFFFFF"/>
-        <w:spacing w:beforeAutospacing="1" w:afterAutospacing="1" w:line="293" w:lineRule="atLeast"/>
+        <w:pStyle w:val="Normal"/>
+        <w:shd w:val="clear" w:color="auto" w:fill="FFFFFF"/>
+        <w:spacing w:lineRule="atLeast" w:line="293" w:beforeAutospacing="1" w:afterAutospacing="1"/>
         <w:jc w:val="both"/>
-      </w:pPr>
-      <w:r>
-        <w:rPr>
-          <w:noProof/>
-          <w:lang w:eastAsia="es-EC"/>
-        </w:rPr>
+        <w:rPr/>
+      </w:pPr>
+      <w:r>
+        <w:rPr/>
         <w:drawing>
           <wp:inline distT="0" distB="0" distL="0" distR="0">
             <wp:extent cx="5600700" cy="3000375"/>
             <wp:effectExtent l="0" t="0" r="0" b="0"/>
-            <wp:docPr id="11" name="Picture"/>
+            <wp:docPr id="11" name="Imagen10" descr=""/>
             <wp:cNvGraphicFramePr>
               <a:graphicFrameLocks xmlns:a="http://schemas.openxmlformats.org/drawingml/2006/main" noChangeAspect="1"/>
             </wp:cNvGraphicFramePr>
@@ -1661,14 +1841,14 @@
               <a:graphicData uri="http://schemas.openxmlformats.org/drawingml/2006/picture">
                 <pic:pic xmlns:pic="http://schemas.openxmlformats.org/drawingml/2006/picture">
                   <pic:nvPicPr>
-                    <pic:cNvPr id="10" name="Picture"/>
+                    <pic:cNvPr id="11" name="Imagen10" descr=""/>
                     <pic:cNvPicPr>
                       <a:picLocks noChangeAspect="1" noChangeArrowheads="1"/>
                     </pic:cNvPicPr>
                   </pic:nvPicPr>
                   <pic:blipFill>
-                    <a:blip r:embed="rId10"/>
-                    <a:srcRect r="218" b="5305"/>
+                    <a:blip r:embed="rId12"/>
+                    <a:srcRect l="0" t="0" r="235" b="5728"/>
                     <a:stretch>
                       <a:fillRect/>
                     </a:stretch>
@@ -1698,10 +1878,12 @@
     </w:p>
     <w:p>
       <w:pPr>
-        <w:shd w:val="clear" w:color="auto" w:fill="FFFFFF"/>
-        <w:spacing w:beforeAutospacing="1" w:afterAutospacing="1" w:line="293" w:lineRule="atLeast"/>
-        <w:jc w:val="center"/>
-        <w:rPr>
+        <w:pStyle w:val="Normal"/>
+        <w:shd w:val="clear" w:color="auto" w:fill="FFFFFF"/>
+        <w:spacing w:lineRule="atLeast" w:line="293" w:beforeAutospacing="1" w:afterAutospacing="1"/>
+        <w:jc w:val="center"/>
+        <w:rPr>
+          <w:b/>
           <w:b/>
         </w:rPr>
       </w:pPr>
@@ -1714,10 +1896,12 @@
     </w:p>
     <w:p>
       <w:pPr>
-        <w:shd w:val="clear" w:color="auto" w:fill="FFFFFF"/>
-        <w:spacing w:beforeAutospacing="1" w:afterAutospacing="1" w:line="293" w:lineRule="atLeast"/>
-        <w:jc w:val="center"/>
-        <w:rPr>
+        <w:pStyle w:val="Normal"/>
+        <w:shd w:val="clear" w:color="auto" w:fill="FFFFFF"/>
+        <w:spacing w:lineRule="atLeast" w:line="293" w:beforeAutospacing="1" w:afterAutospacing="1"/>
+        <w:jc w:val="center"/>
+        <w:rPr>
+          <w:b/>
           <w:b/>
         </w:rPr>
       </w:pPr>
@@ -1735,8 +1919,9 @@
     </w:p>
     <w:p>
       <w:pPr>
-        <w:shd w:val="clear" w:color="auto" w:fill="FFFFFF"/>
-        <w:spacing w:beforeAutospacing="1" w:afterAutospacing="1" w:line="293" w:lineRule="atLeast"/>
+        <w:pStyle w:val="Normal"/>
+        <w:shd w:val="clear" w:color="auto" w:fill="FFFFFF"/>
+        <w:spacing w:lineRule="atLeast" w:line="293" w:beforeAutospacing="1" w:afterAutospacing="1"/>
         <w:jc w:val="both"/>
         <w:rPr>
           <w:rFonts w:ascii="Arial" w:hAnsi="Arial"/>
@@ -1752,26 +1937,24 @@
           <w:sz w:val="24"/>
           <w:szCs w:val="24"/>
         </w:rPr>
-        <w:lastRenderedPageBreak/>
         <w:t>En la parte superior derecha agregamos la opción para cambiar el plano, ya sea en el modo ajedrez o simple.</w:t>
       </w:r>
     </w:p>
     <w:p>
       <w:pPr>
-        <w:shd w:val="clear" w:color="auto" w:fill="FFFFFF"/>
-        <w:spacing w:beforeAutospacing="1" w:afterAutospacing="1" w:line="293" w:lineRule="atLeast"/>
+        <w:pStyle w:val="Normal"/>
+        <w:shd w:val="clear" w:color="auto" w:fill="FFFFFF"/>
+        <w:spacing w:lineRule="atLeast" w:line="293" w:beforeAutospacing="1" w:afterAutospacing="1"/>
         <w:jc w:val="both"/>
-      </w:pPr>
-      <w:r>
-        <w:rPr>
-          <w:noProof/>
-          <w:lang w:eastAsia="es-EC"/>
-        </w:rPr>
+        <w:rPr/>
+      </w:pPr>
+      <w:r>
+        <w:rPr/>
         <w:drawing>
           <wp:inline distT="0" distB="0" distL="0" distR="0">
             <wp:extent cx="5612130" cy="2990215"/>
             <wp:effectExtent l="0" t="0" r="0" b="0"/>
-            <wp:docPr id="12" name="Picture"/>
+            <wp:docPr id="12" name="Imagen11" descr=""/>
             <wp:cNvGraphicFramePr>
               <a:graphicFrameLocks xmlns:a="http://schemas.openxmlformats.org/drawingml/2006/main" noChangeAspect="1"/>
             </wp:cNvGraphicFramePr>
@@ -1779,14 +1962,14 @@
               <a:graphicData uri="http://schemas.openxmlformats.org/drawingml/2006/picture">
                 <pic:pic xmlns:pic="http://schemas.openxmlformats.org/drawingml/2006/picture">
                   <pic:nvPicPr>
-                    <pic:cNvPr id="11" name="Picture"/>
+                    <pic:cNvPr id="12" name="Imagen11" descr=""/>
                     <pic:cNvPicPr>
                       <a:picLocks noChangeAspect="1" noChangeArrowheads="1"/>
                     </pic:cNvPicPr>
                   </pic:nvPicPr>
                   <pic:blipFill>
-                    <a:blip r:embed="rId16"/>
-                    <a:srcRect b="5625"/>
+                    <a:blip r:embed="rId13"/>
+                    <a:srcRect l="0" t="0" r="0" b="6077"/>
                     <a:stretch>
                       <a:fillRect/>
                     </a:stretch>
@@ -1816,10 +1999,12 @@
     </w:p>
     <w:p>
       <w:pPr>
-        <w:shd w:val="clear" w:color="auto" w:fill="FFFFFF"/>
-        <w:spacing w:beforeAutospacing="1" w:afterAutospacing="1" w:line="293" w:lineRule="atLeast"/>
-        <w:jc w:val="center"/>
-        <w:rPr>
+        <w:pStyle w:val="Normal"/>
+        <w:shd w:val="clear" w:color="auto" w:fill="FFFFFF"/>
+        <w:spacing w:lineRule="atLeast" w:line="293" w:beforeAutospacing="1" w:afterAutospacing="1"/>
+        <w:jc w:val="center"/>
+        <w:rPr>
+          <w:b/>
           <w:b/>
           <w:bCs/>
         </w:rPr>
@@ -1834,12 +2019,15 @@
     </w:p>
     <w:p>
       <w:pPr>
-        <w:shd w:val="clear" w:color="auto" w:fill="FFFFFF"/>
-        <w:spacing w:beforeAutospacing="1" w:afterAutospacing="1" w:line="293" w:lineRule="atLeast"/>
-        <w:jc w:val="center"/>
-        <w:rPr>
-          <w:rFonts w:ascii="Arial" w:hAnsi="Arial"/>
-          <w:b/>
+        <w:pStyle w:val="Normal"/>
+        <w:shd w:val="clear" w:color="auto" w:fill="FFFFFF"/>
+        <w:spacing w:lineRule="atLeast" w:line="293" w:beforeAutospacing="1" w:afterAutospacing="1"/>
+        <w:jc w:val="center"/>
+        <w:rPr>
+          <w:rFonts w:ascii="Arial" w:hAnsi="Arial"/>
+          <w:b/>
+          <w:b/>
+          <w:i/>
           <w:i/>
           <w:color w:val="660066"/>
           <w:sz w:val="24"/>
@@ -1860,8 +2048,9 @@
     </w:p>
     <w:p>
       <w:pPr>
-        <w:shd w:val="clear" w:color="auto" w:fill="FFFFFF"/>
-        <w:spacing w:beforeAutospacing="1" w:afterAutospacing="1" w:line="293" w:lineRule="atLeast"/>
+        <w:pStyle w:val="Normal"/>
+        <w:shd w:val="clear" w:color="auto" w:fill="FFFFFF"/>
+        <w:spacing w:lineRule="atLeast" w:line="293" w:beforeAutospacing="1" w:afterAutospacing="1"/>
         <w:rPr>
           <w:rFonts w:ascii="Arial" w:hAnsi="Arial"/>
           <w:color w:val="660066"/>
@@ -1876,38 +2065,28 @@
           <w:sz w:val="24"/>
           <w:szCs w:val="24"/>
         </w:rPr>
-        <w:t>Se puede aprecia</w:t>
-      </w:r>
-      <w:r>
-        <w:rPr>
-          <w:rFonts w:ascii="Arial" w:hAnsi="Arial"/>
-          <w:color w:val="000000"/>
-          <w:sz w:val="24"/>
-          <w:szCs w:val="24"/>
-        </w:rPr>
-        <w:t>r en la figura 11, la iluminación está en On, luego en la figura 12 se oscurecen los objetos, porque la iluminación está en Off.</w:t>
-      </w:r>
-    </w:p>
-    <w:p>
-      <w:pPr>
-        <w:shd w:val="clear" w:color="auto" w:fill="FFFFFF"/>
-        <w:spacing w:beforeAutospacing="1" w:afterAutospacing="1" w:line="293" w:lineRule="atLeast"/>
-        <w:jc w:val="center"/>
-        <w:rPr>
-          <w:b/>
-          <w:bCs/>
-        </w:rPr>
-      </w:pPr>
-      <w:r>
-        <w:rPr>
-          <w:noProof/>
-          <w:lang w:eastAsia="es-EC"/>
-        </w:rPr>
+        <w:t>Se puede apreciar en la figura 11, la iluminación está en On, luego en la figura 12 se oscurecen los objetos, porque la iluminación está en Off.</w:t>
+      </w:r>
+    </w:p>
+    <w:p>
+      <w:pPr>
+        <w:pStyle w:val="Normal"/>
+        <w:shd w:val="clear" w:color="auto" w:fill="FFFFFF"/>
+        <w:spacing w:lineRule="atLeast" w:line="293" w:beforeAutospacing="1" w:afterAutospacing="1"/>
+        <w:jc w:val="center"/>
+        <w:rPr>
+          <w:b/>
+          <w:b/>
+          <w:bCs/>
+        </w:rPr>
+      </w:pPr>
+      <w:r>
+        <w:rPr/>
         <w:drawing>
-          <wp:inline distT="0" distB="0" distL="0" distR="0" wp14:anchorId="0FDA45E7" wp14:editId="3A51E23A">
-            <wp:extent cx="5526391" cy="2819172"/>
+          <wp:inline distT="0" distB="0" distL="0" distR="0">
+            <wp:extent cx="5526405" cy="2819400"/>
             <wp:effectExtent l="0" t="0" r="0" b="0"/>
-            <wp:docPr id="13" name="Imagen 13"/>
+            <wp:docPr id="13" name="Imagen 13" descr=""/>
             <wp:cNvGraphicFramePr>
               <a:graphicFrameLocks xmlns:a="http://schemas.openxmlformats.org/drawingml/2006/main" noChangeAspect="1"/>
             </wp:cNvGraphicFramePr>
@@ -1915,30 +2094,33 @@
               <a:graphicData uri="http://schemas.openxmlformats.org/drawingml/2006/picture">
                 <pic:pic xmlns:pic="http://schemas.openxmlformats.org/drawingml/2006/picture">
                   <pic:nvPicPr>
-                    <pic:cNvPr id="1" name=""/>
-                    <pic:cNvPicPr/>
+                    <pic:cNvPr id="13" name="Imagen 13" descr=""/>
+                    <pic:cNvPicPr>
+                      <a:picLocks noChangeAspect="1" noChangeArrowheads="1"/>
+                    </pic:cNvPicPr>
                   </pic:nvPicPr>
-                  <pic:blipFill rotWithShape="1">
-                    <a:blip r:embed="rId17"/>
-                    <a:srcRect l="7468" t="3624" r="373" b="12758"/>
-                    <a:stretch/>
+                  <pic:blipFill>
+                    <a:blip r:embed="rId14"/>
+                    <a:srcRect l="8062" t="3917" r="401" b="13774"/>
+                    <a:stretch>
+                      <a:fillRect/>
+                    </a:stretch>
                   </pic:blipFill>
                   <pic:spPr bwMode="auto">
                     <a:xfrm>
                       <a:off x="0" y="0"/>
-                      <a:ext cx="5534029" cy="2823069"/>
+                      <a:ext cx="5526405" cy="2819400"/>
                     </a:xfrm>
                     <a:prstGeom prst="rect">
                       <a:avLst/>
                     </a:prstGeom>
-                    <a:ln>
+                    <a:noFill/>
+                    <a:ln w="9525">
                       <a:noFill/>
+                      <a:miter lim="800000"/>
+                      <a:headEnd/>
+                      <a:tailEnd/>
                     </a:ln>
-                    <a:extLst>
-                      <a:ext uri="{53640926-AAD7-44D8-BBD7-CCE9431645EC}">
-                        <a14:shadowObscured xmlns:a14="http://schemas.microsoft.com/office/drawing/2010/main"/>
-                      </a:ext>
-                    </a:extLst>
                   </pic:spPr>
                 </pic:pic>
               </a:graphicData>
@@ -1949,10 +2131,12 @@
     </w:p>
     <w:p>
       <w:pPr>
-        <w:shd w:val="clear" w:color="auto" w:fill="FFFFFF"/>
-        <w:spacing w:beforeAutospacing="1" w:afterAutospacing="1" w:line="293" w:lineRule="atLeast"/>
-        <w:jc w:val="center"/>
-        <w:rPr>
+        <w:pStyle w:val="Normal"/>
+        <w:shd w:val="clear" w:color="auto" w:fill="FFFFFF"/>
+        <w:spacing w:lineRule="atLeast" w:line="293" w:beforeAutospacing="1" w:afterAutospacing="1"/>
+        <w:jc w:val="center"/>
+        <w:rPr>
+          <w:b/>
           <w:b/>
           <w:bCs/>
         </w:rPr>
@@ -1967,25 +2151,23 @@
     </w:p>
     <w:p>
       <w:pPr>
-        <w:shd w:val="clear" w:color="auto" w:fill="FFFFFF"/>
-        <w:spacing w:beforeAutospacing="1" w:afterAutospacing="1" w:line="293" w:lineRule="atLeast"/>
-        <w:jc w:val="center"/>
-        <w:rPr>
-          <w:b/>
-          <w:bCs/>
-        </w:rPr>
-      </w:pPr>
-      <w:r>
-        <w:rPr>
-          <w:noProof/>
-          <w:lang w:eastAsia="es-EC"/>
-        </w:rPr>
-        <w:lastRenderedPageBreak/>
+        <w:pStyle w:val="Normal"/>
+        <w:shd w:val="clear" w:color="auto" w:fill="FFFFFF"/>
+        <w:spacing w:lineRule="atLeast" w:line="293" w:beforeAutospacing="1" w:afterAutospacing="1"/>
+        <w:jc w:val="center"/>
+        <w:rPr>
+          <w:b/>
+          <w:b/>
+          <w:bCs/>
+        </w:rPr>
+      </w:pPr>
+      <w:r>
+        <w:rPr/>
         <w:drawing>
-          <wp:inline distT="0" distB="0" distL="0" distR="0" wp14:anchorId="26125E35" wp14:editId="067ADD84">
-            <wp:extent cx="5486987" cy="3000375"/>
+          <wp:inline distT="0" distB="0" distL="0" distR="0">
+            <wp:extent cx="5487035" cy="3000375"/>
             <wp:effectExtent l="0" t="0" r="0" b="0"/>
-            <wp:docPr id="14" name="Imagen 14"/>
+            <wp:docPr id="14" name="Imagen 14" descr=""/>
             <wp:cNvGraphicFramePr>
               <a:graphicFrameLocks xmlns:a="http://schemas.openxmlformats.org/drawingml/2006/main" noChangeAspect="1"/>
             </wp:cNvGraphicFramePr>
@@ -1993,30 +2175,33 @@
               <a:graphicData uri="http://schemas.openxmlformats.org/drawingml/2006/picture">
                 <pic:pic xmlns:pic="http://schemas.openxmlformats.org/drawingml/2006/picture">
                   <pic:nvPicPr>
-                    <pic:cNvPr id="1" name=""/>
-                    <pic:cNvPicPr/>
+                    <pic:cNvPr id="14" name="Imagen 14" descr=""/>
+                    <pic:cNvPicPr>
+                      <a:picLocks noChangeAspect="1" noChangeArrowheads="1"/>
+                    </pic:cNvPicPr>
                   </pic:nvPicPr>
-                  <pic:blipFill rotWithShape="1">
-                    <a:blip r:embed="rId18"/>
-                    <a:srcRect l="6789" t="5434" r="2580" b="6420"/>
-                    <a:stretch/>
+                  <pic:blipFill>
+                    <a:blip r:embed="rId15"/>
+                    <a:srcRect l="7329" t="5866" r="2780" b="6929"/>
+                    <a:stretch>
+                      <a:fillRect/>
+                    </a:stretch>
                   </pic:blipFill>
                   <pic:spPr bwMode="auto">
                     <a:xfrm>
                       <a:off x="0" y="0"/>
-                      <a:ext cx="5492624" cy="3003457"/>
+                      <a:ext cx="5487035" cy="3000375"/>
                     </a:xfrm>
                     <a:prstGeom prst="rect">
                       <a:avLst/>
                     </a:prstGeom>
-                    <a:ln>
+                    <a:noFill/>
+                    <a:ln w="9525">
                       <a:noFill/>
+                      <a:miter lim="800000"/>
+                      <a:headEnd/>
+                      <a:tailEnd/>
                     </a:ln>
-                    <a:extLst>
-                      <a:ext uri="{53640926-AAD7-44D8-BBD7-CCE9431645EC}">
-                        <a14:shadowObscured xmlns:a14="http://schemas.microsoft.com/office/drawing/2010/main"/>
-                      </a:ext>
-                    </a:extLst>
                   </pic:spPr>
                 </pic:pic>
               </a:graphicData>
@@ -2027,10 +2212,12 @@
     </w:p>
     <w:p>
       <w:pPr>
-        <w:shd w:val="clear" w:color="auto" w:fill="FFFFFF"/>
-        <w:spacing w:beforeAutospacing="1" w:afterAutospacing="1" w:line="293" w:lineRule="atLeast"/>
-        <w:jc w:val="center"/>
-        <w:rPr>
+        <w:pStyle w:val="Normal"/>
+        <w:shd w:val="clear" w:color="auto" w:fill="FFFFFF"/>
+        <w:spacing w:lineRule="atLeast" w:line="293" w:beforeAutospacing="1" w:afterAutospacing="1"/>
+        <w:jc w:val="center"/>
+        <w:rPr>
+          <w:b/>
           <w:b/>
           <w:bCs/>
         </w:rPr>
@@ -2045,12 +2232,15 @@
     </w:p>
     <w:p>
       <w:pPr>
-        <w:shd w:val="clear" w:color="auto" w:fill="FFFFFF"/>
-        <w:spacing w:beforeAutospacing="1" w:afterAutospacing="1" w:line="293" w:lineRule="atLeast"/>
-        <w:jc w:val="center"/>
-        <w:rPr>
-          <w:rFonts w:ascii="Arial" w:hAnsi="Arial"/>
-          <w:b/>
+        <w:pStyle w:val="Normal"/>
+        <w:shd w:val="clear" w:color="auto" w:fill="FFFFFF"/>
+        <w:spacing w:lineRule="atLeast" w:line="293" w:beforeAutospacing="1" w:afterAutospacing="1"/>
+        <w:jc w:val="center"/>
+        <w:rPr>
+          <w:rFonts w:ascii="Arial" w:hAnsi="Arial"/>
+          <w:b/>
+          <w:b/>
+          <w:i/>
           <w:i/>
           <w:color w:val="660066"/>
           <w:sz w:val="24"/>
@@ -2071,8 +2261,9 @@
     </w:p>
     <w:p>
       <w:pPr>
-        <w:shd w:val="clear" w:color="auto" w:fill="FFFFFF"/>
-        <w:spacing w:beforeAutospacing="1" w:afterAutospacing="1" w:line="293" w:lineRule="atLeast"/>
+        <w:pStyle w:val="Normal"/>
+        <w:shd w:val="clear" w:color="auto" w:fill="FFFFFF"/>
+        <w:spacing w:lineRule="atLeast" w:line="293" w:beforeAutospacing="1" w:afterAutospacing="1"/>
         <w:rPr>
           <w:rFonts w:ascii="Arial" w:hAnsi="Arial"/>
           <w:color w:val="000000"/>
@@ -2087,38 +2278,28 @@
           <w:sz w:val="24"/>
           <w:szCs w:val="24"/>
         </w:rPr>
-        <w:t>Se puede notar el cambio de posición de cada objeto comparando las figuras 13 y 14</w:t>
-      </w:r>
-      <w:r>
-        <w:rPr>
-          <w:rFonts w:ascii="Arial" w:hAnsi="Arial"/>
-          <w:color w:val="000000"/>
-          <w:sz w:val="24"/>
-          <w:szCs w:val="24"/>
-        </w:rPr>
-        <w:t>.</w:t>
-      </w:r>
-    </w:p>
-    <w:p>
-      <w:pPr>
-        <w:shd w:val="clear" w:color="auto" w:fill="FFFFFF"/>
-        <w:spacing w:beforeAutospacing="1" w:afterAutospacing="1" w:line="293" w:lineRule="atLeast"/>
-        <w:jc w:val="center"/>
-        <w:rPr>
-          <w:b/>
-          <w:bCs/>
-        </w:rPr>
-      </w:pPr>
-      <w:r>
-        <w:rPr>
-          <w:noProof/>
-          <w:lang w:eastAsia="es-EC"/>
-        </w:rPr>
+        <w:t>Se puede notar el cambio de posición de cada objeto comparando las figuras 13 y 14.</w:t>
+      </w:r>
+    </w:p>
+    <w:p>
+      <w:pPr>
+        <w:pStyle w:val="Normal"/>
+        <w:shd w:val="clear" w:color="auto" w:fill="FFFFFF"/>
+        <w:spacing w:lineRule="atLeast" w:line="293" w:beforeAutospacing="1" w:afterAutospacing="1"/>
+        <w:jc w:val="center"/>
+        <w:rPr>
+          <w:b/>
+          <w:b/>
+          <w:bCs/>
+        </w:rPr>
+      </w:pPr>
+      <w:r>
+        <w:rPr/>
         <w:drawing>
-          <wp:inline distT="0" distB="0" distL="0" distR="0" wp14:anchorId="0AAE1AB6" wp14:editId="0ECBEEB7">
-            <wp:extent cx="5513955" cy="3120390"/>
+          <wp:inline distT="0" distB="0" distL="0" distR="0">
+            <wp:extent cx="5514340" cy="3120390"/>
             <wp:effectExtent l="0" t="0" r="0" b="0"/>
-            <wp:docPr id="16" name="Imagen 16"/>
+            <wp:docPr id="15" name="Imagen 16" descr=""/>
             <wp:cNvGraphicFramePr>
               <a:graphicFrameLocks xmlns:a="http://schemas.openxmlformats.org/drawingml/2006/main" noChangeAspect="1"/>
             </wp:cNvGraphicFramePr>
@@ -2126,30 +2307,33 @@
               <a:graphicData uri="http://schemas.openxmlformats.org/drawingml/2006/picture">
                 <pic:pic xmlns:pic="http://schemas.openxmlformats.org/drawingml/2006/picture">
                   <pic:nvPicPr>
-                    <pic:cNvPr id="1" name=""/>
-                    <pic:cNvPicPr/>
+                    <pic:cNvPr id="15" name="Imagen 16" descr=""/>
+                    <pic:cNvPicPr>
+                      <a:picLocks noChangeAspect="1" noChangeArrowheads="1"/>
+                    </pic:cNvPicPr>
                   </pic:nvPicPr>
-                  <pic:blipFill rotWithShape="1">
-                    <a:blip r:embed="rId19"/>
-                    <a:srcRect l="12559" t="4226" r="1223" b="4911"/>
-                    <a:stretch/>
+                  <pic:blipFill>
+                    <a:blip r:embed="rId16"/>
+                    <a:srcRect l="13563" t="4566" r="1317" b="5305"/>
+                    <a:stretch>
+                      <a:fillRect/>
+                    </a:stretch>
                   </pic:blipFill>
                   <pic:spPr bwMode="auto">
                     <a:xfrm>
                       <a:off x="0" y="0"/>
-                      <a:ext cx="5522842" cy="3125419"/>
+                      <a:ext cx="5514340" cy="3120390"/>
                     </a:xfrm>
                     <a:prstGeom prst="rect">
                       <a:avLst/>
                     </a:prstGeom>
-                    <a:ln>
+                    <a:noFill/>
+                    <a:ln w="9525">
                       <a:noFill/>
+                      <a:miter lim="800000"/>
+                      <a:headEnd/>
+                      <a:tailEnd/>
                     </a:ln>
-                    <a:extLst>
-                      <a:ext uri="{53640926-AAD7-44D8-BBD7-CCE9431645EC}">
-                        <a14:shadowObscured xmlns:a14="http://schemas.microsoft.com/office/drawing/2010/main"/>
-                      </a:ext>
-                    </a:extLst>
                   </pic:spPr>
                 </pic:pic>
               </a:graphicData>
@@ -2160,10 +2344,12 @@
     </w:p>
     <w:p>
       <w:pPr>
-        <w:shd w:val="clear" w:color="auto" w:fill="FFFFFF"/>
-        <w:spacing w:beforeAutospacing="1" w:afterAutospacing="1" w:line="293" w:lineRule="atLeast"/>
-        <w:jc w:val="center"/>
-        <w:rPr>
+        <w:pStyle w:val="Normal"/>
+        <w:shd w:val="clear" w:color="auto" w:fill="FFFFFF"/>
+        <w:spacing w:lineRule="atLeast" w:line="293" w:beforeAutospacing="1" w:afterAutospacing="1"/>
+        <w:jc w:val="center"/>
+        <w:rPr>
+          <w:b/>
           <w:b/>
           <w:bCs/>
         </w:rPr>
@@ -2178,35 +2364,42 @@
     </w:p>
     <w:p>
       <w:pPr>
-        <w:shd w:val="clear" w:color="auto" w:fill="FFFFFF"/>
-        <w:spacing w:beforeAutospacing="1" w:afterAutospacing="1" w:line="293" w:lineRule="atLeast"/>
-        <w:jc w:val="center"/>
-        <w:rPr>
-          <w:b/>
-          <w:bCs/>
-        </w:rPr>
-      </w:pPr>
-    </w:p>
-    <w:p>
-      <w:pPr>
-        <w:shd w:val="clear" w:color="auto" w:fill="FFFFFF"/>
-        <w:spacing w:beforeAutospacing="1" w:afterAutospacing="1" w:line="293" w:lineRule="atLeast"/>
-        <w:jc w:val="center"/>
-        <w:rPr>
-          <w:b/>
-          <w:bCs/>
-        </w:rPr>
-      </w:pPr>
-      <w:r>
-        <w:rPr>
-          <w:noProof/>
-          <w:lang w:eastAsia="es-EC"/>
-        </w:rPr>
+        <w:pStyle w:val="Normal"/>
+        <w:shd w:val="clear" w:color="auto" w:fill="FFFFFF"/>
+        <w:spacing w:lineRule="atLeast" w:line="293" w:beforeAutospacing="1" w:afterAutospacing="1"/>
+        <w:jc w:val="center"/>
+        <w:rPr>
+          <w:b/>
+          <w:b/>
+          <w:bCs/>
+        </w:rPr>
+      </w:pPr>
+      <w:r>
+        <w:rPr>
+          <w:b/>
+          <w:bCs/>
+        </w:rPr>
+      </w:r>
+    </w:p>
+    <w:p>
+      <w:pPr>
+        <w:pStyle w:val="Normal"/>
+        <w:shd w:val="clear" w:color="auto" w:fill="FFFFFF"/>
+        <w:spacing w:lineRule="atLeast" w:line="293" w:beforeAutospacing="1" w:afterAutospacing="1"/>
+        <w:jc w:val="center"/>
+        <w:rPr>
+          <w:b/>
+          <w:b/>
+          <w:bCs/>
+        </w:rPr>
+      </w:pPr>
+      <w:r>
+        <w:rPr/>
         <w:drawing>
-          <wp:inline distT="0" distB="0" distL="0" distR="0" wp14:anchorId="73918CF4" wp14:editId="01DF196D">
-            <wp:extent cx="5362575" cy="3103494"/>
+          <wp:inline distT="0" distB="0" distL="0" distR="0">
+            <wp:extent cx="5362575" cy="3103245"/>
             <wp:effectExtent l="0" t="0" r="0" b="0"/>
-            <wp:docPr id="19" name="Imagen 19"/>
+            <wp:docPr id="16" name="Imagen 19" descr=""/>
             <wp:cNvGraphicFramePr>
               <a:graphicFrameLocks xmlns:a="http://schemas.openxmlformats.org/drawingml/2006/main" noChangeAspect="1"/>
             </wp:cNvGraphicFramePr>
@@ -2214,30 +2407,33 @@
               <a:graphicData uri="http://schemas.openxmlformats.org/drawingml/2006/picture">
                 <pic:pic xmlns:pic="http://schemas.openxmlformats.org/drawingml/2006/picture">
                   <pic:nvPicPr>
-                    <pic:cNvPr id="1" name=""/>
-                    <pic:cNvPicPr/>
+                    <pic:cNvPr id="16" name="Imagen 19" descr=""/>
+                    <pic:cNvPicPr>
+                      <a:picLocks noChangeAspect="1" noChangeArrowheads="1"/>
+                    </pic:cNvPicPr>
                   </pic:nvPicPr>
-                  <pic:blipFill rotWithShape="1">
-                    <a:blip r:embed="rId20"/>
-                    <a:srcRect l="15783" t="5133" r="1223" b="9438"/>
-                    <a:stretch/>
+                  <pic:blipFill>
+                    <a:blip r:embed="rId17"/>
+                    <a:srcRect l="17043" t="5536" r="1317" b="10191"/>
+                    <a:stretch>
+                      <a:fillRect/>
+                    </a:stretch>
                   </pic:blipFill>
                   <pic:spPr bwMode="auto">
                     <a:xfrm>
                       <a:off x="0" y="0"/>
-                      <a:ext cx="5371419" cy="3108612"/>
+                      <a:ext cx="5362575" cy="3103245"/>
                     </a:xfrm>
                     <a:prstGeom prst="rect">
                       <a:avLst/>
                     </a:prstGeom>
-                    <a:ln>
+                    <a:noFill/>
+                    <a:ln w="9525">
                       <a:noFill/>
+                      <a:miter lim="800000"/>
+                      <a:headEnd/>
+                      <a:tailEnd/>
                     </a:ln>
-                    <a:extLst>
-                      <a:ext uri="{53640926-AAD7-44D8-BBD7-CCE9431645EC}">
-                        <a14:shadowObscured xmlns:a14="http://schemas.microsoft.com/office/drawing/2010/main"/>
-                      </a:ext>
-                    </a:extLst>
                   </pic:spPr>
                 </pic:pic>
               </a:graphicData>
@@ -2248,8 +2444,10 @@
     </w:p>
     <w:p>
       <w:pPr>
-        <w:jc w:val="center"/>
-        <w:rPr>
+        <w:pStyle w:val="Normal"/>
+        <w:jc w:val="center"/>
+        <w:rPr>
+          <w:b/>
           <w:b/>
           <w:bCs/>
         </w:rPr>
@@ -2264,19 +2462,30 @@
     </w:p>
     <w:p>
       <w:pPr>
-        <w:jc w:val="center"/>
-        <w:rPr>
-          <w:b/>
-          <w:bCs/>
-        </w:rPr>
-      </w:pPr>
-    </w:p>
-    <w:p>
-      <w:pPr>
-        <w:jc w:val="center"/>
-        <w:rPr>
-          <w:rFonts w:ascii="Arial" w:hAnsi="Arial"/>
-          <w:b/>
+        <w:pStyle w:val="Normal"/>
+        <w:jc w:val="center"/>
+        <w:rPr>
+          <w:b/>
+          <w:b/>
+          <w:bCs/>
+        </w:rPr>
+      </w:pPr>
+      <w:r>
+        <w:rPr>
+          <w:b/>
+          <w:bCs/>
+        </w:rPr>
+      </w:r>
+    </w:p>
+    <w:p>
+      <w:pPr>
+        <w:pStyle w:val="Normal"/>
+        <w:jc w:val="center"/>
+        <w:rPr>
+          <w:rFonts w:ascii="Arial" w:hAnsi="Arial"/>
+          <w:b/>
+          <w:b/>
+          <w:i/>
           <w:i/>
           <w:color w:val="660066"/>
           <w:sz w:val="24"/>
@@ -2297,26 +2506,26 @@
     </w:p>
     <w:p>
       <w:pPr>
-        <w:jc w:val="center"/>
-        <w:rPr>
-          <w:rFonts w:ascii="Arial" w:hAnsi="Arial"/>
-          <w:b/>
-          <w:i/>
-          <w:color w:val="660066"/>
-          <w:sz w:val="24"/>
-          <w:szCs w:val="24"/>
-        </w:rPr>
-      </w:pPr>
-      <w:r>
-        <w:rPr>
-          <w:noProof/>
-          <w:lang w:eastAsia="es-EC"/>
-        </w:rPr>
+        <w:pStyle w:val="Normal"/>
+        <w:jc w:val="center"/>
+        <w:rPr>
+          <w:rFonts w:ascii="Arial" w:hAnsi="Arial"/>
+          <w:b/>
+          <w:b/>
+          <w:i/>
+          <w:i/>
+          <w:color w:val="660066"/>
+          <w:sz w:val="24"/>
+          <w:szCs w:val="24"/>
+        </w:rPr>
+      </w:pPr>
+      <w:r>
+        <w:rPr/>
         <w:drawing>
-          <wp:inline distT="0" distB="0" distL="0" distR="0" wp14:anchorId="70490767" wp14:editId="6A06889D">
-            <wp:extent cx="5276850" cy="3125436"/>
+          <wp:inline distT="0" distB="0" distL="0" distR="0">
+            <wp:extent cx="5276850" cy="3125470"/>
             <wp:effectExtent l="0" t="0" r="0" b="0"/>
-            <wp:docPr id="20" name="Imagen 20"/>
+            <wp:docPr id="17" name="Imagen 20" descr=""/>
             <wp:cNvGraphicFramePr>
               <a:graphicFrameLocks xmlns:a="http://schemas.openxmlformats.org/drawingml/2006/main" noChangeAspect="1"/>
             </wp:cNvGraphicFramePr>
@@ -2324,30 +2533,33 @@
               <a:graphicData uri="http://schemas.openxmlformats.org/drawingml/2006/picture">
                 <pic:pic xmlns:pic="http://schemas.openxmlformats.org/drawingml/2006/picture">
                   <pic:nvPicPr>
-                    <pic:cNvPr id="1" name=""/>
-                    <pic:cNvPicPr/>
+                    <pic:cNvPr id="17" name="Imagen 20" descr=""/>
+                    <pic:cNvPicPr>
+                      <a:picLocks noChangeAspect="1" noChangeArrowheads="1"/>
+                    </pic:cNvPicPr>
                   </pic:nvPicPr>
-                  <pic:blipFill rotWithShape="1">
-                    <a:blip r:embed="rId21"/>
-                    <a:srcRect l="15105" t="4829" r="1222" b="7024"/>
-                    <a:stretch/>
+                  <pic:blipFill>
+                    <a:blip r:embed="rId18"/>
+                    <a:srcRect l="16310" t="5206" r="1317" b="7588"/>
+                    <a:stretch>
+                      <a:fillRect/>
+                    </a:stretch>
                   </pic:blipFill>
                   <pic:spPr bwMode="auto">
                     <a:xfrm>
                       <a:off x="0" y="0"/>
-                      <a:ext cx="5285954" cy="3130828"/>
+                      <a:ext cx="5276850" cy="3125470"/>
                     </a:xfrm>
                     <a:prstGeom prst="rect">
                       <a:avLst/>
                     </a:prstGeom>
-                    <a:ln>
+                    <a:noFill/>
+                    <a:ln w="9525">
                       <a:noFill/>
+                      <a:miter lim="800000"/>
+                      <a:headEnd/>
+                      <a:tailEnd/>
                     </a:ln>
-                    <a:extLst>
-                      <a:ext uri="{53640926-AAD7-44D8-BBD7-CCE9431645EC}">
-                        <a14:shadowObscured xmlns:a14="http://schemas.microsoft.com/office/drawing/2010/main"/>
-                      </a:ext>
-                    </a:extLst>
                   </pic:spPr>
                 </pic:pic>
               </a:graphicData>
@@ -2358,8 +2570,10 @@
     </w:p>
     <w:p>
       <w:pPr>
-        <w:jc w:val="center"/>
-        <w:rPr>
+        <w:pStyle w:val="Normal"/>
+        <w:jc w:val="center"/>
+        <w:rPr>
+          <w:b/>
           <w:b/>
           <w:bCs/>
         </w:rPr>
@@ -2374,43 +2588,72 @@
     </w:p>
     <w:p>
       <w:pPr>
-        <w:jc w:val="center"/>
-        <w:rPr>
-          <w:b/>
-          <w:bCs/>
-        </w:rPr>
-      </w:pPr>
-    </w:p>
-    <w:p>
-      <w:pPr>
-        <w:jc w:val="center"/>
-        <w:rPr>
-          <w:b/>
-          <w:bCs/>
-        </w:rPr>
-      </w:pPr>
-    </w:p>
-    <w:p>
-      <w:pPr>
-        <w:jc w:val="center"/>
-        <w:rPr>
-          <w:b/>
-          <w:bCs/>
-        </w:rPr>
-      </w:pPr>
-    </w:p>
-    <w:p>
-      <w:pPr>
-        <w:jc w:val="center"/>
-        <w:rPr>
-          <w:rFonts w:ascii="Arial" w:hAnsi="Arial"/>
-          <w:b/>
-          <w:i/>
-          <w:color w:val="660066"/>
-          <w:sz w:val="24"/>
-          <w:szCs w:val="24"/>
-        </w:rPr>
-      </w:pPr>
+        <w:pStyle w:val="Normal"/>
+        <w:jc w:val="center"/>
+        <w:rPr>
+          <w:b/>
+          <w:b/>
+          <w:bCs/>
+        </w:rPr>
+      </w:pPr>
+      <w:r>
+        <w:rPr>
+          <w:b/>
+          <w:bCs/>
+        </w:rPr>
+      </w:r>
+    </w:p>
+    <w:p>
+      <w:pPr>
+        <w:pStyle w:val="Normal"/>
+        <w:jc w:val="center"/>
+        <w:rPr>
+          <w:b/>
+          <w:b/>
+          <w:bCs/>
+        </w:rPr>
+      </w:pPr>
+      <w:r>
+        <w:rPr>
+          <w:b/>
+          <w:bCs/>
+        </w:rPr>
+      </w:r>
+    </w:p>
+    <w:p>
+      <w:pPr>
+        <w:pStyle w:val="Normal"/>
+        <w:jc w:val="center"/>
+        <w:rPr>
+          <w:b/>
+          <w:b/>
+          <w:bCs/>
+        </w:rPr>
+      </w:pPr>
+      <w:r>
+        <w:rPr>
+          <w:b/>
+          <w:bCs/>
+        </w:rPr>
+      </w:r>
+    </w:p>
+    <w:p>
+      <w:pPr>
+        <w:pStyle w:val="Normal"/>
+        <w:jc w:val="center"/>
+        <w:rPr>
+          <w:rFonts w:ascii="Arial" w:hAnsi="Arial"/>
+          <w:b/>
+          <w:b/>
+          <w:i/>
+          <w:i/>
+          <w:color w:val="660066"/>
+          <w:sz w:val="24"/>
+          <w:szCs w:val="24"/>
+        </w:rPr>
+      </w:pPr>
+      <w:bookmarkStart w:id="0" w:name="__DdeLink__99_328168742"/>
+      <w:bookmarkEnd w:id="0"/>
       <w:r>
         <w:rPr>
           <w:rFonts w:ascii="Arial" w:hAnsi="Arial"/>
@@ -2425,6 +2668,7 @@
     </w:p>
     <w:p>
       <w:pPr>
+        <w:pStyle w:val="Normal"/>
         <w:jc w:val="center"/>
         <w:rPr>
           <w:rFonts w:ascii="Arial" w:hAnsi="Arial"/>
@@ -2450,46 +2694,35 @@
           <w:sz w:val="24"/>
           <w:szCs w:val="24"/>
         </w:rPr>
-        <w:t>F</w:t>
-      </w:r>
-      <w:r>
-        <w:rPr>
-          <w:rFonts w:ascii="Arial" w:hAnsi="Arial"/>
-          <w:b/>
+        <w:t>Figura 16</w:t>
+      </w:r>
+      <w:r>
+        <w:rPr>
+          <w:rFonts w:ascii="Arial" w:hAnsi="Arial"/>
           <w:color w:val="000000"/>
           <w:sz w:val="24"/>
           <w:szCs w:val="24"/>
         </w:rPr>
-        <w:t>igura 16</w:t>
-      </w:r>
-      <w:r>
-        <w:rPr>
-          <w:rFonts w:ascii="Arial" w:hAnsi="Arial"/>
-          <w:color w:val="000000"/>
-          <w:sz w:val="24"/>
-          <w:szCs w:val="24"/>
-        </w:rPr>
         <w:t>.</w:t>
       </w:r>
     </w:p>
     <w:p>
       <w:pPr>
-        <w:jc w:val="center"/>
-        <w:rPr>
-          <w:b/>
-          <w:bCs/>
-        </w:rPr>
-      </w:pPr>
-      <w:r>
-        <w:rPr>
-          <w:noProof/>
-          <w:lang w:eastAsia="es-EC"/>
-        </w:rPr>
+        <w:pStyle w:val="Normal"/>
+        <w:jc w:val="center"/>
+        <w:rPr>
+          <w:b/>
+          <w:b/>
+          <w:bCs/>
+        </w:rPr>
+      </w:pPr>
+      <w:r>
+        <w:rPr/>
         <w:drawing>
-          <wp:inline distT="0" distB="0" distL="0" distR="0" wp14:anchorId="5A10CD48" wp14:editId="02C93EE8">
-            <wp:extent cx="5353050" cy="3060388"/>
+          <wp:inline distT="0" distB="0" distL="0" distR="0">
+            <wp:extent cx="5353050" cy="3060065"/>
             <wp:effectExtent l="0" t="0" r="0" b="0"/>
-            <wp:docPr id="21" name="Imagen 21"/>
+            <wp:docPr id="18" name="Imagen 21" descr=""/>
             <wp:cNvGraphicFramePr>
               <a:graphicFrameLocks xmlns:a="http://schemas.openxmlformats.org/drawingml/2006/main" noChangeAspect="1"/>
             </wp:cNvGraphicFramePr>
@@ -2497,30 +2730,33 @@
               <a:graphicData uri="http://schemas.openxmlformats.org/drawingml/2006/picture">
                 <pic:pic xmlns:pic="http://schemas.openxmlformats.org/drawingml/2006/picture">
                   <pic:nvPicPr>
-                    <pic:cNvPr id="1" name=""/>
-                    <pic:cNvPicPr/>
+                    <pic:cNvPr id="18" name="Imagen 21" descr=""/>
+                    <pic:cNvPicPr>
+                      <a:picLocks noChangeAspect="1" noChangeArrowheads="1"/>
+                    </pic:cNvPicPr>
                   </pic:nvPicPr>
-                  <pic:blipFill rotWithShape="1">
-                    <a:blip r:embed="rId22"/>
-                    <a:srcRect l="12559" t="4831" r="1052" b="7325"/>
-                    <a:stretch/>
+                  <pic:blipFill>
+                    <a:blip r:embed="rId19"/>
+                    <a:srcRect l="13563" t="5216" r="1131" b="7908"/>
+                    <a:stretch>
+                      <a:fillRect/>
+                    </a:stretch>
                   </pic:blipFill>
                   <pic:spPr bwMode="auto">
                     <a:xfrm>
                       <a:off x="0" y="0"/>
-                      <a:ext cx="5362696" cy="3065903"/>
+                      <a:ext cx="5353050" cy="3060065"/>
                     </a:xfrm>
                     <a:prstGeom prst="rect">
                       <a:avLst/>
                     </a:prstGeom>
-                    <a:ln>
+                    <a:noFill/>
+                    <a:ln w="9525">
                       <a:noFill/>
+                      <a:miter lim="800000"/>
+                      <a:headEnd/>
+                      <a:tailEnd/>
                     </a:ln>
-                    <a:extLst>
-                      <a:ext uri="{53640926-AAD7-44D8-BBD7-CCE9431645EC}">
-                        <a14:shadowObscured xmlns:a14="http://schemas.microsoft.com/office/drawing/2010/main"/>
-                      </a:ext>
-                    </a:extLst>
                   </pic:spPr>
                 </pic:pic>
               </a:graphicData>
@@ -2531,11 +2767,9 @@
     </w:p>
     <w:p>
       <w:pPr>
-        <w:jc w:val="center"/>
-        <w:rPr>
-          <w:b/>
-          <w:bCs/>
-        </w:rPr>
+        <w:pStyle w:val="Normal"/>
+        <w:jc w:val="center"/>
+        <w:rPr/>
       </w:pPr>
       <w:r>
         <w:rPr>
@@ -2547,48 +2781,747 @@
     </w:p>
     <w:p>
       <w:pPr>
-        <w:jc w:val="center"/>
-        <w:rPr>
-          <w:b/>
-          <w:bCs/>
-        </w:rPr>
-      </w:pPr>
-    </w:p>
-    <w:p>
-      <w:pPr>
-        <w:jc w:val="both"/>
-        <w:rPr>
-          <w:b/>
-          <w:bCs/>
-        </w:rPr>
-      </w:pPr>
-      <w:r>
-        <w:rPr>
-          <w:b/>
-          <w:bCs/>
-        </w:rPr>
-        <w:t xml:space="preserve">Enlace del repositorio en </w:t>
-      </w:r>
-      <w:proofErr w:type="spellStart"/>
-      <w:r>
-        <w:rPr>
-          <w:b/>
-          <w:bCs/>
-        </w:rPr>
-        <w:t>Github</w:t>
-      </w:r>
-      <w:proofErr w:type="spellEnd"/>
-      <w:r>
-        <w:rPr>
-          <w:b/>
-          <w:bCs/>
-        </w:rPr>
-        <w:t xml:space="preserve">: </w:t>
-      </w:r>
-      <w:hyperlink r:id="rId23" w:history="1">
+        <w:pStyle w:val="Normal"/>
+        <w:jc w:val="center"/>
+        <w:rPr>
+          <w:b/>
+          <w:b/>
+          <w:bCs/>
+        </w:rPr>
+      </w:pPr>
+      <w:r>
+        <w:rPr/>
+      </w:r>
+    </w:p>
+    <w:p>
+      <w:pPr>
+        <w:pStyle w:val="Normal"/>
+        <w:jc w:val="center"/>
+        <w:rPr>
+          <w:rFonts w:ascii="Arial" w:hAnsi="Arial"/>
+          <w:b/>
+          <w:b/>
+          <w:bCs/>
+          <w:i/>
+          <w:i/>
+          <w:color w:val="660066"/>
+          <w:sz w:val="24"/>
+          <w:szCs w:val="24"/>
+        </w:rPr>
+      </w:pPr>
+      <w:r>
+        <w:rPr/>
+      </w:r>
+    </w:p>
+    <w:p>
+      <w:pPr>
+        <w:pStyle w:val="Normal"/>
+        <w:jc w:val="center"/>
+        <w:rPr>
+          <w:rFonts w:ascii="Arial" w:hAnsi="Arial"/>
+          <w:b/>
+          <w:b/>
+          <w:bCs/>
+          <w:i/>
+          <w:i/>
+          <w:color w:val="660066"/>
+          <w:sz w:val="24"/>
+          <w:szCs w:val="24"/>
+        </w:rPr>
+      </w:pPr>
+      <w:r>
+        <w:rPr/>
+      </w:r>
+    </w:p>
+    <w:p>
+      <w:pPr>
+        <w:pStyle w:val="Normal"/>
+        <w:jc w:val="center"/>
+        <w:rPr>
+          <w:rFonts w:ascii="Arial" w:hAnsi="Arial"/>
+          <w:b/>
+          <w:b/>
+          <w:bCs/>
+          <w:i/>
+          <w:i/>
+          <w:color w:val="660066"/>
+          <w:sz w:val="24"/>
+          <w:szCs w:val="24"/>
+        </w:rPr>
+      </w:pPr>
+      <w:r>
+        <w:rPr/>
+      </w:r>
+    </w:p>
+    <w:p>
+      <w:pPr>
+        <w:pStyle w:val="Normal"/>
+        <w:jc w:val="center"/>
+        <w:rPr>
+          <w:rFonts w:ascii="Arial" w:hAnsi="Arial"/>
+          <w:b/>
+          <w:b/>
+          <w:bCs/>
+          <w:i/>
+          <w:i/>
+          <w:color w:val="660066"/>
+          <w:sz w:val="24"/>
+          <w:szCs w:val="24"/>
+        </w:rPr>
+      </w:pPr>
+      <w:r>
+        <w:rPr/>
+      </w:r>
+    </w:p>
+    <w:p>
+      <w:pPr>
+        <w:pStyle w:val="Normal"/>
+        <w:jc w:val="center"/>
+        <w:rPr>
+          <w:rFonts w:ascii="Arial" w:hAnsi="Arial"/>
+          <w:b/>
+          <w:b/>
+          <w:bCs/>
+          <w:i/>
+          <w:i/>
+          <w:color w:val="660066"/>
+          <w:sz w:val="24"/>
+          <w:szCs w:val="24"/>
+        </w:rPr>
+      </w:pPr>
+      <w:r>
+        <w:rPr/>
+      </w:r>
+    </w:p>
+    <w:p>
+      <w:pPr>
+        <w:pStyle w:val="Normal"/>
+        <w:jc w:val="center"/>
+        <w:rPr>
+          <w:rFonts w:ascii="Arial" w:hAnsi="Arial"/>
+          <w:b/>
+          <w:b/>
+          <w:bCs/>
+          <w:i/>
+          <w:i/>
+          <w:color w:val="660066"/>
+          <w:sz w:val="24"/>
+          <w:szCs w:val="24"/>
+        </w:rPr>
+      </w:pPr>
+      <w:r>
+        <w:rPr/>
+      </w:r>
+    </w:p>
+    <w:p>
+      <w:pPr>
+        <w:pStyle w:val="Normal"/>
+        <w:jc w:val="center"/>
+        <w:rPr>
+          <w:rFonts w:ascii="Arial" w:hAnsi="Arial"/>
+          <w:b/>
+          <w:b/>
+          <w:bCs/>
+          <w:i/>
+          <w:i/>
+          <w:color w:val="660066"/>
+          <w:sz w:val="24"/>
+          <w:szCs w:val="24"/>
+        </w:rPr>
+      </w:pPr>
+      <w:r>
+        <w:rPr/>
+      </w:r>
+    </w:p>
+    <w:p>
+      <w:pPr>
+        <w:pStyle w:val="Normal"/>
+        <w:jc w:val="center"/>
+        <w:rPr>
+          <w:rFonts w:ascii="Arial" w:hAnsi="Arial"/>
+          <w:b/>
+          <w:b/>
+          <w:bCs/>
+          <w:i/>
+          <w:i/>
+          <w:color w:val="660066"/>
+          <w:sz w:val="24"/>
+          <w:szCs w:val="24"/>
+        </w:rPr>
+      </w:pPr>
+      <w:r>
+        <w:rPr/>
+      </w:r>
+    </w:p>
+    <w:p>
+      <w:pPr>
+        <w:pStyle w:val="Normal"/>
+        <w:jc w:val="center"/>
+        <w:rPr>
+          <w:rFonts w:ascii="Arial" w:hAnsi="Arial"/>
+          <w:b/>
+          <w:b/>
+          <w:bCs/>
+          <w:i/>
+          <w:i/>
+          <w:color w:val="660066"/>
+          <w:sz w:val="24"/>
+          <w:szCs w:val="24"/>
+        </w:rPr>
+      </w:pPr>
+      <w:r>
+        <w:rPr/>
+      </w:r>
+    </w:p>
+    <w:p>
+      <w:pPr>
+        <w:pStyle w:val="Normal"/>
+        <w:jc w:val="center"/>
+        <w:rPr>
+          <w:rFonts w:ascii="Arial" w:hAnsi="Arial"/>
+          <w:b/>
+          <w:b/>
+          <w:bCs/>
+          <w:i/>
+          <w:i/>
+          <w:color w:val="660066"/>
+          <w:sz w:val="24"/>
+          <w:szCs w:val="24"/>
+        </w:rPr>
+      </w:pPr>
+      <w:r>
+        <w:rPr/>
+      </w:r>
+    </w:p>
+    <w:p>
+      <w:pPr>
+        <w:pStyle w:val="Normal"/>
+        <w:jc w:val="center"/>
+        <w:rPr>
+          <w:rFonts w:ascii="Arial" w:hAnsi="Arial"/>
+          <w:b/>
+          <w:b/>
+          <w:bCs/>
+          <w:i/>
+          <w:i/>
+          <w:color w:val="660066"/>
+          <w:sz w:val="24"/>
+          <w:szCs w:val="24"/>
+        </w:rPr>
+      </w:pPr>
+      <w:r>
+        <w:rPr/>
+      </w:r>
+    </w:p>
+    <w:p>
+      <w:pPr>
+        <w:pStyle w:val="Normal"/>
+        <w:jc w:val="center"/>
+        <w:rPr>
+          <w:rFonts w:ascii="Arial" w:hAnsi="Arial"/>
+          <w:b/>
+          <w:b/>
+          <w:bCs/>
+          <w:i/>
+          <w:i/>
+          <w:color w:val="660066"/>
+          <w:sz w:val="24"/>
+          <w:szCs w:val="24"/>
+        </w:rPr>
+      </w:pPr>
+      <w:r>
+        <w:rPr/>
+      </w:r>
+    </w:p>
+    <w:p>
+      <w:pPr>
+        <w:pStyle w:val="Normal"/>
+        <w:jc w:val="center"/>
+        <w:rPr/>
+      </w:pPr>
+      <w:r>
+        <w:rPr>
+          <w:rFonts w:ascii="Arial" w:hAnsi="Arial"/>
+          <w:b/>
+          <w:bCs/>
+          <w:i/>
+          <w:color w:val="660066"/>
+          <w:sz w:val="24"/>
+          <w:szCs w:val="24"/>
+        </w:rPr>
+        <w:t xml:space="preserve">Agregando control de </w:t>
+      </w:r>
+      <w:r>
+        <w:rPr>
+          <w:rFonts w:ascii="Arial" w:hAnsi="Arial"/>
+          <w:b/>
+          <w:bCs/>
+          <w:i/>
+          <w:color w:val="660066"/>
+          <w:sz w:val="24"/>
+          <w:szCs w:val="24"/>
+        </w:rPr>
+        <w:t>rotación</w:t>
+      </w:r>
+      <w:r>
+        <w:rPr>
+          <w:rFonts w:ascii="Arial" w:hAnsi="Arial"/>
+          <w:b/>
+          <w:bCs/>
+          <w:i/>
+          <w:color w:val="660066"/>
+          <w:sz w:val="24"/>
+          <w:szCs w:val="24"/>
+        </w:rPr>
+        <w:t xml:space="preserve"> </w:t>
+      </w:r>
+      <w:r>
+        <w:rPr>
+          <w:rFonts w:ascii="Arial" w:hAnsi="Arial"/>
+          <w:b/>
+          <w:bCs/>
+          <w:i/>
+          <w:color w:val="660066"/>
+          <w:sz w:val="24"/>
+          <w:szCs w:val="24"/>
+        </w:rPr>
+        <w:t>de la escena</w:t>
+      </w:r>
+    </w:p>
+    <w:p>
+      <w:pPr>
+        <w:pStyle w:val="Normal"/>
+        <w:jc w:val="center"/>
+        <w:rPr>
+          <w:rFonts w:eastAsia="Calibri"/>
+          <w:b/>
+          <w:b/>
+          <w:bCs/>
+          <w:color w:val="00000A"/>
+          <w:sz w:val="22"/>
+        </w:rPr>
+      </w:pPr>
+      <w:r>
+        <w:drawing>
+          <wp:anchor behindDoc="0" distT="0" distB="0" distL="0" distR="0" simplePos="0" locked="0" layoutInCell="1" allowOverlap="1" relativeHeight="20">
+            <wp:simplePos x="0" y="0"/>
+            <wp:positionH relativeFrom="column">
+              <wp:align>center</wp:align>
+            </wp:positionH>
+            <wp:positionV relativeFrom="paragraph">
+              <wp:align>top</wp:align>
+            </wp:positionV>
+            <wp:extent cx="5612130" cy="3154680"/>
+            <wp:effectExtent l="0" t="0" r="0" b="0"/>
+            <wp:wrapSquare wrapText="largest"/>
+            <wp:docPr id="19" name="Imagen12" descr=""/>
+            <wp:cNvGraphicFramePr>
+              <a:graphicFrameLocks xmlns:a="http://schemas.openxmlformats.org/drawingml/2006/main" noChangeAspect="1"/>
+            </wp:cNvGraphicFramePr>
+            <a:graphic xmlns:a="http://schemas.openxmlformats.org/drawingml/2006/main">
+              <a:graphicData uri="http://schemas.openxmlformats.org/drawingml/2006/picture">
+                <pic:pic xmlns:pic="http://schemas.openxmlformats.org/drawingml/2006/picture">
+                  <pic:nvPicPr>
+                    <pic:cNvPr id="19" name="Imagen12" descr=""/>
+                    <pic:cNvPicPr>
+                      <a:picLocks noChangeAspect="1" noChangeArrowheads="1"/>
+                    </pic:cNvPicPr>
+                  </pic:nvPicPr>
+                  <pic:blipFill>
+                    <a:blip r:embed="rId20"/>
+                    <a:stretch>
+                      <a:fillRect/>
+                    </a:stretch>
+                  </pic:blipFill>
+                  <pic:spPr bwMode="auto">
+                    <a:xfrm>
+                      <a:off x="0" y="0"/>
+                      <a:ext cx="5612130" cy="3154680"/>
+                    </a:xfrm>
+                    <a:prstGeom prst="rect">
+                      <a:avLst/>
+                    </a:prstGeom>
+                    <a:noFill/>
+                    <a:ln w="9525">
+                      <a:noFill/>
+                      <a:miter lim="800000"/>
+                      <a:headEnd/>
+                      <a:tailEnd/>
+                    </a:ln>
+                  </pic:spPr>
+                </pic:pic>
+              </a:graphicData>
+            </a:graphic>
+          </wp:anchor>
+        </w:drawing>
+      </w:r>
+      <w:r>
+        <w:rPr>
+          <w:rFonts w:eastAsia="Calibri" w:ascii="Arial" w:hAnsi="Arial"/>
+          <w:b/>
+          <w:bCs/>
+          <w:i/>
+          <w:color w:val="00000A"/>
+          <w:sz w:val="22"/>
+          <w:szCs w:val="24"/>
+        </w:rPr>
+        <w:t>Figura 17</w:t>
+      </w:r>
+    </w:p>
+    <w:p>
+      <w:pPr>
+        <w:pStyle w:val="Normal"/>
+        <w:jc w:val="center"/>
+        <w:rPr>
+          <w:rFonts w:ascii="Arial" w:hAnsi="Arial"/>
+          <w:b/>
+          <w:b/>
+          <w:bCs/>
+          <w:i/>
+          <w:i/>
+          <w:color w:val="660066"/>
+          <w:sz w:val="24"/>
+          <w:szCs w:val="24"/>
+        </w:rPr>
+      </w:pPr>
+      <w:r>
+        <w:rPr/>
+      </w:r>
+    </w:p>
+    <w:p>
+      <w:pPr>
+        <w:pStyle w:val="Normal"/>
+        <w:jc w:val="center"/>
+        <w:rPr/>
+      </w:pPr>
+      <w:r>
+        <w:rPr>
+          <w:rFonts w:ascii="Arial" w:hAnsi="Arial"/>
+          <w:b/>
+          <w:i/>
+          <w:color w:val="660066"/>
+          <w:sz w:val="24"/>
+          <w:szCs w:val="24"/>
+        </w:rPr>
+        <w:t xml:space="preserve">Rotando la escena con el </w:t>
+      </w:r>
+      <w:r>
+        <w:rPr>
+          <w:rFonts w:ascii="Arial" w:hAnsi="Arial"/>
+          <w:b/>
+          <w:i/>
+          <w:color w:val="660066"/>
+          <w:sz w:val="24"/>
+          <w:szCs w:val="24"/>
+        </w:rPr>
+        <w:t xml:space="preserve">control </w:t>
+      </w:r>
+      <w:r>
+        <w:rPr>
+          <w:rFonts w:ascii="Arial" w:hAnsi="Arial"/>
+          <w:b/>
+          <w:i/>
+          <w:color w:val="660066"/>
+          <w:sz w:val="24"/>
+          <w:szCs w:val="24"/>
+        </w:rPr>
+        <w:t>de rotación</w:t>
+      </w:r>
+    </w:p>
+    <w:p>
+      <w:pPr>
+        <w:pStyle w:val="Normal"/>
+        <w:jc w:val="center"/>
+        <w:rPr>
+          <w:rFonts w:ascii="Arial" w:hAnsi="Arial"/>
+          <w:b/>
+          <w:b/>
+          <w:i/>
+          <w:i/>
+          <w:color w:val="660066"/>
+          <w:sz w:val="24"/>
+          <w:szCs w:val="24"/>
+        </w:rPr>
+      </w:pPr>
+      <w:r>
+        <w:rPr/>
+        <w:drawing>
+          <wp:anchor behindDoc="0" distT="0" distB="0" distL="0" distR="0" simplePos="0" locked="0" layoutInCell="1" allowOverlap="1" relativeHeight="21">
+            <wp:simplePos x="0" y="0"/>
+            <wp:positionH relativeFrom="column">
+              <wp:align>center</wp:align>
+            </wp:positionH>
+            <wp:positionV relativeFrom="paragraph">
+              <wp:align>top</wp:align>
+            </wp:positionV>
+            <wp:extent cx="5612130" cy="3154680"/>
+            <wp:effectExtent l="0" t="0" r="0" b="0"/>
+            <wp:wrapSquare wrapText="largest"/>
+            <wp:docPr id="20" name="Imagen15" descr=""/>
+            <wp:cNvGraphicFramePr>
+              <a:graphicFrameLocks xmlns:a="http://schemas.openxmlformats.org/drawingml/2006/main" noChangeAspect="1"/>
+            </wp:cNvGraphicFramePr>
+            <a:graphic xmlns:a="http://schemas.openxmlformats.org/drawingml/2006/main">
+              <a:graphicData uri="http://schemas.openxmlformats.org/drawingml/2006/picture">
+                <pic:pic xmlns:pic="http://schemas.openxmlformats.org/drawingml/2006/picture">
+                  <pic:nvPicPr>
+                    <pic:cNvPr id="20" name="Imagen15" descr=""/>
+                    <pic:cNvPicPr>
+                      <a:picLocks noChangeAspect="1" noChangeArrowheads="1"/>
+                    </pic:cNvPicPr>
+                  </pic:nvPicPr>
+                  <pic:blipFill>
+                    <a:blip r:embed="rId21"/>
+                    <a:stretch>
+                      <a:fillRect/>
+                    </a:stretch>
+                  </pic:blipFill>
+                  <pic:spPr bwMode="auto">
+                    <a:xfrm>
+                      <a:off x="0" y="0"/>
+                      <a:ext cx="5612130" cy="3154680"/>
+                    </a:xfrm>
+                    <a:prstGeom prst="rect">
+                      <a:avLst/>
+                    </a:prstGeom>
+                    <a:noFill/>
+                    <a:ln w="9525">
+                      <a:noFill/>
+                      <a:miter lim="800000"/>
+                      <a:headEnd/>
+                      <a:tailEnd/>
+                    </a:ln>
+                  </pic:spPr>
+                </pic:pic>
+              </a:graphicData>
+            </a:graphic>
+          </wp:anchor>
+        </w:drawing>
+      </w:r>
+    </w:p>
+    <w:p>
+      <w:pPr>
+        <w:pStyle w:val="Normal"/>
+        <w:jc w:val="center"/>
+        <w:rPr>
+          <w:rFonts w:ascii="Arial" w:hAnsi="Arial" w:eastAsia="Calibri"/>
+          <w:b/>
+          <w:b/>
+          <w:bCs/>
+          <w:i/>
+          <w:i/>
+          <w:color w:val="00000A"/>
+          <w:sz w:val="22"/>
+          <w:szCs w:val="24"/>
+        </w:rPr>
+      </w:pPr>
+      <w:r>
+        <w:rPr>
+          <w:rFonts w:eastAsia="Calibri" w:ascii="Arial" w:hAnsi="Arial"/>
+          <w:b/>
+          <w:bCs/>
+          <w:i/>
+          <w:color w:val="00000A"/>
+          <w:sz w:val="22"/>
+          <w:szCs w:val="24"/>
+        </w:rPr>
+        <w:t>Figura 18</w:t>
+      </w:r>
+    </w:p>
+    <w:p>
+      <w:pPr>
+        <w:pStyle w:val="Normal"/>
+        <w:jc w:val="center"/>
+        <w:rPr>
+          <w:rFonts w:ascii="Arial" w:hAnsi="Arial"/>
+          <w:b/>
+          <w:b/>
+          <w:i/>
+          <w:i/>
+          <w:color w:val="660066"/>
+          <w:sz w:val="24"/>
+          <w:szCs w:val="24"/>
+        </w:rPr>
+      </w:pPr>
+      <w:r>
+        <w:rPr/>
+      </w:r>
+    </w:p>
+    <w:p>
+      <w:pPr>
+        <w:pStyle w:val="Normal"/>
+        <w:jc w:val="center"/>
+        <w:rPr>
+          <w:rFonts w:ascii="Arial" w:hAnsi="Arial"/>
+          <w:b/>
+          <w:b/>
+          <w:i/>
+          <w:i/>
+          <w:color w:val="660066"/>
+          <w:sz w:val="24"/>
+          <w:szCs w:val="24"/>
+        </w:rPr>
+      </w:pPr>
+      <w:r>
+        <w:rPr/>
+      </w:r>
+    </w:p>
+    <w:p>
+      <w:pPr>
+        <w:pStyle w:val="Normal"/>
+        <w:jc w:val="center"/>
+        <w:rPr>
+          <w:rFonts w:ascii="Arial" w:hAnsi="Arial" w:eastAsia="Calibri"/>
+          <w:b/>
+          <w:b/>
+          <w:bCs/>
+          <w:i/>
+          <w:i/>
+          <w:color w:val="00000A"/>
+          <w:sz w:val="22"/>
+          <w:szCs w:val="24"/>
+        </w:rPr>
+      </w:pPr>
+      <w:r>
+        <w:drawing>
+          <wp:anchor behindDoc="0" distT="0" distB="0" distL="0" distR="0" simplePos="0" locked="0" layoutInCell="1" allowOverlap="1" relativeHeight="22">
+            <wp:simplePos x="0" y="0"/>
+            <wp:positionH relativeFrom="column">
+              <wp:align>center</wp:align>
+            </wp:positionH>
+            <wp:positionV relativeFrom="paragraph">
+              <wp:align>top</wp:align>
+            </wp:positionV>
+            <wp:extent cx="5612130" cy="3154680"/>
+            <wp:effectExtent l="0" t="0" r="0" b="0"/>
+            <wp:wrapSquare wrapText="largest"/>
+            <wp:docPr id="21" name="Imagen17" descr=""/>
+            <wp:cNvGraphicFramePr>
+              <a:graphicFrameLocks xmlns:a="http://schemas.openxmlformats.org/drawingml/2006/main" noChangeAspect="1"/>
+            </wp:cNvGraphicFramePr>
+            <a:graphic xmlns:a="http://schemas.openxmlformats.org/drawingml/2006/main">
+              <a:graphicData uri="http://schemas.openxmlformats.org/drawingml/2006/picture">
+                <pic:pic xmlns:pic="http://schemas.openxmlformats.org/drawingml/2006/picture">
+                  <pic:nvPicPr>
+                    <pic:cNvPr id="21" name="Imagen17" descr=""/>
+                    <pic:cNvPicPr>
+                      <a:picLocks noChangeAspect="1" noChangeArrowheads="1"/>
+                    </pic:cNvPicPr>
+                  </pic:nvPicPr>
+                  <pic:blipFill>
+                    <a:blip r:embed="rId22"/>
+                    <a:stretch>
+                      <a:fillRect/>
+                    </a:stretch>
+                  </pic:blipFill>
+                  <pic:spPr bwMode="auto">
+                    <a:xfrm>
+                      <a:off x="0" y="0"/>
+                      <a:ext cx="5612130" cy="3154680"/>
+                    </a:xfrm>
+                    <a:prstGeom prst="rect">
+                      <a:avLst/>
+                    </a:prstGeom>
+                    <a:noFill/>
+                    <a:ln w="9525">
+                      <a:noFill/>
+                      <a:miter lim="800000"/>
+                      <a:headEnd/>
+                      <a:tailEnd/>
+                    </a:ln>
+                  </pic:spPr>
+                </pic:pic>
+              </a:graphicData>
+            </a:graphic>
+          </wp:anchor>
+        </w:drawing>
+      </w:r>
+      <w:r>
+        <w:rPr>
+          <w:rFonts w:eastAsia="Calibri" w:ascii="Arial" w:hAnsi="Arial"/>
+          <w:b/>
+          <w:bCs/>
+          <w:i/>
+          <w:color w:val="00000A"/>
+          <w:sz w:val="22"/>
+          <w:szCs w:val="24"/>
+        </w:rPr>
+        <w:t>Figura 19</w:t>
+      </w:r>
+    </w:p>
+    <w:p>
+      <w:pPr>
+        <w:pStyle w:val="Normal"/>
+        <w:jc w:val="center"/>
+        <w:rPr>
+          <w:rFonts w:ascii="Arial" w:hAnsi="Arial" w:eastAsia="Calibri"/>
+          <w:b/>
+          <w:b/>
+          <w:bCs/>
+          <w:i/>
+          <w:i/>
+          <w:color w:val="00000A"/>
+          <w:sz w:val="22"/>
+          <w:szCs w:val="24"/>
+        </w:rPr>
+      </w:pPr>
+      <w:r>
+        <w:rPr>
+          <w:rFonts w:eastAsia="Calibri" w:ascii="Arial" w:hAnsi="Arial"/>
+          <w:b/>
+          <w:bCs/>
+          <w:i/>
+          <w:color w:val="00000A"/>
+          <w:sz w:val="22"/>
+          <w:szCs w:val="24"/>
+        </w:rPr>
+      </w:r>
+    </w:p>
+    <w:p>
+      <w:pPr>
+        <w:pStyle w:val="Normal"/>
+        <w:jc w:val="center"/>
+        <w:rPr>
+          <w:rFonts w:ascii="Arial" w:hAnsi="Arial" w:eastAsia="Calibri"/>
+          <w:b/>
+          <w:b/>
+          <w:bCs/>
+          <w:i/>
+          <w:i/>
+          <w:color w:val="00000A"/>
+          <w:sz w:val="22"/>
+          <w:szCs w:val="24"/>
+        </w:rPr>
+      </w:pPr>
+      <w:r>
+        <w:rPr>
+          <w:rFonts w:eastAsia="Calibri" w:ascii="Arial" w:hAnsi="Arial"/>
+          <w:b/>
+          <w:bCs/>
+          <w:i/>
+          <w:color w:val="00000A"/>
+          <w:sz w:val="22"/>
+          <w:szCs w:val="24"/>
+        </w:rPr>
+      </w:r>
+    </w:p>
+    <w:p>
+      <w:pPr>
+        <w:pStyle w:val="Normal"/>
+        <w:jc w:val="center"/>
+        <w:rPr/>
+      </w:pPr>
+      <w:r>
+        <w:rPr>
+          <w:b/>
+          <w:bCs/>
+        </w:rPr>
+        <w:t xml:space="preserve">Enlace del repositorio en Github: </w:t>
+      </w:r>
+      <w:hyperlink r:id="rId23">
         <w:r>
           <w:rPr>
-            <w:rStyle w:val="Hipervnculo"/>
+            <w:rStyle w:val="EnlacedeInternet"/>
             <w:b/>
             <w:bCs/>
           </w:rPr>
@@ -2598,14 +3531,16 @@
     </w:p>
     <w:p>
       <w:pPr>
-        <w:jc w:val="center"/>
-        <w:rPr>
-          <w:b/>
-          <w:bCs/>
-        </w:rPr>
-      </w:pPr>
-      <w:bookmarkStart w:id="0" w:name="_GoBack"/>
-      <w:bookmarkEnd w:id="0"/>
+        <w:pStyle w:val="Normal"/>
+        <w:jc w:val="center"/>
+        <w:rPr>
+          <w:b/>
+          <w:b/>
+          <w:bCs/>
+        </w:rPr>
+      </w:pPr>
+      <w:bookmarkStart w:id="1" w:name="_GoBack"/>
+      <w:bookmarkEnd w:id="1"/>
       <w:r>
         <w:rPr>
           <w:b/>
@@ -2616,10 +3551,10 @@
     </w:p>
     <w:p>
       <w:pPr>
+        <w:pStyle w:val="Normal"/>
+        <w:spacing w:before="0" w:after="160"/>
         <w:jc w:val="both"/>
-        <w:rPr>
-          <w:bCs/>
-        </w:rPr>
+        <w:rPr/>
       </w:pPr>
       <w:r>
         <w:rPr>
@@ -2643,71 +3578,25 @@
     </w:p>
     <w:sectPr>
       <w:headerReference w:type="default" r:id="rId24"/>
+      <w:type w:val="nextPage"/>
       <w:pgSz w:w="12240" w:h="15840"/>
-      <w:pgMar w:top="1417" w:right="1701" w:bottom="1417" w:left="1701" w:header="0" w:footer="0" w:gutter="0"/>
-      <w:cols w:space="720"/>
-      <w:formProt w:val="0"/>
-      <w:docGrid w:linePitch="360" w:charSpace="-2049"/>
+      <w:pgMar w:left="1701" w:right="1701" w:header="0" w:top="1417" w:footer="0" w:bottom="1417" w:gutter="0"/>
+      <w:pgNumType w:fmt="decimal"/>
+      <w:formProt w:val="false"/>
+      <w:textDirection w:val="lrTb"/>
+      <w:docGrid w:type="default" w:linePitch="360" w:charSpace="4294965247"/>
     </w:sectPr>
   </w:body>
 </w:document>
 </file>
 
-<file path=word/endnotes.xml><?xml version="1.0" encoding="utf-8"?>
-<w:endnotes xmlns:wpc="http://schemas.microsoft.com/office/word/2010/wordprocessingCanvas" xmlns:mc="http://schemas.openxmlformats.org/markup-compatibility/2006" xmlns:o="urn:schemas-microsoft-com:office:office" xmlns:r="http://schemas.openxmlformats.org/officeDocument/2006/relationships" xmlns:m="http://schemas.openxmlformats.org/officeDocument/2006/math" xmlns:v="urn:schemas-microsoft-com:vml" xmlns:wp14="http://schemas.microsoft.com/office/word/2010/wordprocessingDrawing" xmlns:wp="http://schemas.openxmlformats.org/drawingml/2006/wordprocessingDrawing" xmlns:w10="urn:schemas-microsoft-com:office:word" xmlns:w="http://schemas.openxmlformats.org/wordprocessingml/2006/main" xmlns:w14="http://schemas.microsoft.com/office/word/2010/wordml" xmlns:w15="http://schemas.microsoft.com/office/word/2012/wordml" xmlns:wpg="http://schemas.microsoft.com/office/word/2010/wordprocessingGroup" xmlns:wpi="http://schemas.microsoft.com/office/word/2010/wordprocessingInk" xmlns:wne="http://schemas.microsoft.com/office/word/2006/wordml" xmlns:wps="http://schemas.microsoft.com/office/word/2010/wordprocessingShape" mc:Ignorable="w14 w15 wp14">
-  <w:endnote w:type="separator" w:id="-1">
-    <w:p>
-      <w:pPr>
-        <w:spacing w:after="0" w:line="240" w:lineRule="auto"/>
-      </w:pPr>
-      <w:r>
-        <w:separator/>
-      </w:r>
-    </w:p>
-  </w:endnote>
-  <w:endnote w:type="continuationSeparator" w:id="0">
-    <w:p>
-      <w:pPr>
-        <w:spacing w:after="0" w:line="240" w:lineRule="auto"/>
-      </w:pPr>
-      <w:r>
-        <w:continuationSeparator/>
-      </w:r>
-    </w:p>
-  </w:endnote>
-</w:endnotes>
-</file>
-
-<file path=word/footnotes.xml><?xml version="1.0" encoding="utf-8"?>
-<w:footnotes xmlns:wpc="http://schemas.microsoft.com/office/word/2010/wordprocessingCanvas" xmlns:mc="http://schemas.openxmlformats.org/markup-compatibility/2006" xmlns:o="urn:schemas-microsoft-com:office:office" xmlns:r="http://schemas.openxmlformats.org/officeDocument/2006/relationships" xmlns:m="http://schemas.openxmlformats.org/officeDocument/2006/math" xmlns:v="urn:schemas-microsoft-com:vml" xmlns:wp14="http://schemas.microsoft.com/office/word/2010/wordprocessingDrawing" xmlns:wp="http://schemas.openxmlformats.org/drawingml/2006/wordprocessingDrawing" xmlns:w10="urn:schemas-microsoft-com:office:word" xmlns:w="http://schemas.openxmlformats.org/wordprocessingml/2006/main" xmlns:w14="http://schemas.microsoft.com/office/word/2010/wordml" xmlns:w15="http://schemas.microsoft.com/office/word/2012/wordml" xmlns:wpg="http://schemas.microsoft.com/office/word/2010/wordprocessingGroup" xmlns:wpi="http://schemas.microsoft.com/office/word/2010/wordprocessingInk" xmlns:wne="http://schemas.microsoft.com/office/word/2006/wordml" xmlns:wps="http://schemas.microsoft.com/office/word/2010/wordprocessingShape" mc:Ignorable="w14 w15 wp14">
-  <w:footnote w:type="separator" w:id="-1">
-    <w:p>
-      <w:pPr>
-        <w:spacing w:after="0" w:line="240" w:lineRule="auto"/>
-      </w:pPr>
-      <w:r>
-        <w:separator/>
-      </w:r>
-    </w:p>
-  </w:footnote>
-  <w:footnote w:type="continuationSeparator" w:id="0">
-    <w:p>
-      <w:pPr>
-        <w:spacing w:after="0" w:line="240" w:lineRule="auto"/>
-      </w:pPr>
-      <w:r>
-        <w:continuationSeparator/>
-      </w:r>
-    </w:p>
-  </w:footnote>
-</w:footnotes>
-</file>
-
 <file path=word/header1.xml><?xml version="1.0" encoding="utf-8"?>
-<w:hdr xmlns:wpc="http://schemas.microsoft.com/office/word/2010/wordprocessingCanvas" xmlns:mc="http://schemas.openxmlformats.org/markup-compatibility/2006" xmlns:o="urn:schemas-microsoft-com:office:office" xmlns:r="http://schemas.openxmlformats.org/officeDocument/2006/relationships" xmlns:m="http://schemas.openxmlformats.org/officeDocument/2006/math" xmlns:v="urn:schemas-microsoft-com:vml" xmlns:wp14="http://schemas.microsoft.com/office/word/2010/wordprocessingDrawing" xmlns:wp="http://schemas.openxmlformats.org/drawingml/2006/wordprocessingDrawing" xmlns:w10="urn:schemas-microsoft-com:office:word" xmlns:w="http://schemas.openxmlformats.org/wordprocessingml/2006/main" xmlns:w14="http://schemas.microsoft.com/office/word/2010/wordml" xmlns:w15="http://schemas.microsoft.com/office/word/2012/wordml" xmlns:wpg="http://schemas.microsoft.com/office/word/2010/wordprocessingGroup" xmlns:wpi="http://schemas.microsoft.com/office/word/2010/wordprocessingInk" xmlns:wne="http://schemas.microsoft.com/office/word/2006/wordml" xmlns:wps="http://schemas.microsoft.com/office/word/2010/wordprocessingShape" mc:Ignorable="w14 w15 wp14">
+<w:hdr xmlns:o="urn:schemas-microsoft-com:office:office" xmlns:r="http://schemas.openxmlformats.org/officeDocument/2006/relationships" xmlns:v="urn:schemas-microsoft-com:vml" xmlns:w="http://schemas.openxmlformats.org/wordprocessingml/2006/main" xmlns:w10="urn:schemas-microsoft-com:office:word" xmlns:wp="http://schemas.openxmlformats.org/drawingml/2006/wordprocessingDrawing" xmlns:wps="http://schemas.microsoft.com/office/word/2010/wordprocessingShape" xmlns:wpg="http://schemas.microsoft.com/office/word/2010/wordprocessingGroup" xmlns:mc="http://schemas.openxmlformats.org/markup-compatibility/2006" xmlns:wp14="http://schemas.microsoft.com/office/word/2010/wordprocessingDrawing" xmlns:w14="http://schemas.microsoft.com/office/word/2010/wordml" mc:Ignorable="w14 wp14">
   <w:p>
     <w:pPr>
       <w:pStyle w:val="Encabezamiento"/>
+      <w:keepNext/>
+      <w:spacing w:before="240" w:after="120"/>
       <w:rPr>
         <w:rFonts w:ascii="Times New Roman" w:hAnsi="Times New Roman" w:cs="Times New Roman"/>
         <w:sz w:val="24"/>
@@ -2717,7 +3606,7 @@
     </w:pPr>
     <w:r>
       <w:rPr>
-        <w:rFonts w:ascii="Times New Roman" w:hAnsi="Times New Roman" w:cs="Times New Roman"/>
+        <w:rFonts w:cs="Times New Roman" w:ascii="Times New Roman" w:hAnsi="Times New Roman"/>
         <w:sz w:val="24"/>
         <w:szCs w:val="24"/>
         <w:lang w:val="es-MX"/>
@@ -2728,38 +3617,44 @@
   <w:p>
     <w:pPr>
       <w:pStyle w:val="Encabezamiento"/>
+      <w:keepNext/>
+      <w:spacing w:before="240" w:after="120"/>
+      <w:rPr/>
     </w:pPr>
+    <w:r>
+      <w:rPr/>
+    </w:r>
   </w:p>
 </w:hdr>
 </file>
 
 <file path=word/styles.xml><?xml version="1.0" encoding="utf-8"?>
-<w:styles xmlns:mc="http://schemas.openxmlformats.org/markup-compatibility/2006" xmlns:r="http://schemas.openxmlformats.org/officeDocument/2006/relationships" xmlns:w="http://schemas.openxmlformats.org/wordprocessingml/2006/main" xmlns:w14="http://schemas.microsoft.com/office/word/2010/wordml" xmlns:w15="http://schemas.microsoft.com/office/word/2012/wordml" mc:Ignorable="w14 w15">
+<w:styles xmlns:w="http://schemas.openxmlformats.org/wordprocessingml/2006/main" xmlns:w14="http://schemas.microsoft.com/office/word/2010/wordml" xmlns:mc="http://schemas.openxmlformats.org/markup-compatibility/2006" mc:Ignorable="w14">
   <w:docDefaults>
     <w:rPrDefault>
       <w:rPr>
-        <w:rFonts w:ascii="Calibri" w:eastAsia="Droid Sans Fallback" w:hAnsi="Calibri" w:cs="Times New Roman"/>
+        <w:rFonts w:ascii="Calibri" w:hAnsi="Calibri" w:eastAsia="Droid Sans Fallback" w:cs="Times New Roman"/>
         <w:szCs w:val="22"/>
         <w:lang w:val="es-EC" w:eastAsia="en-US" w:bidi="ar-SA"/>
       </w:rPr>
     </w:rPrDefault>
     <w:pPrDefault>
       <w:pPr>
-        <w:spacing w:line="259" w:lineRule="auto"/>
+        <w:spacing w:lineRule="auto" w:line="259"/>
       </w:pPr>
     </w:pPrDefault>
   </w:docDefaults>
   <w:latentStyles w:defLockedState="0" w:defUIPriority="99" w:defSemiHidden="0" w:defUnhideWhenUsed="0" w:defQFormat="0" w:count="371">
     <w:lsdException w:name="Normal" w:uiPriority="0" w:qFormat="1"/>
     <w:lsdException w:name="heading 1" w:uiPriority="9" w:qFormat="1"/>
-    <w:lsdException w:name="heading 2" w:semiHidden="1" w:uiPriority="9" w:unhideWhenUsed="1" w:qFormat="1"/>
-    <w:lsdException w:name="heading 3" w:semiHidden="1" w:uiPriority="9" w:unhideWhenUsed="1" w:qFormat="1"/>
-    <w:lsdException w:name="heading 4" w:semiHidden="1" w:uiPriority="9" w:unhideWhenUsed="1" w:qFormat="1"/>
-    <w:lsdException w:name="heading 5" w:semiHidden="1" w:uiPriority="9" w:unhideWhenUsed="1" w:qFormat="1"/>
-    <w:lsdException w:name="heading 6" w:semiHidden="1" w:uiPriority="9" w:unhideWhenUsed="1" w:qFormat="1"/>
-    <w:lsdException w:name="heading 7" w:semiHidden="1" w:uiPriority="9" w:unhideWhenUsed="1" w:qFormat="1"/>
-    <w:lsdException w:name="heading 8" w:semiHidden="1" w:uiPriority="9" w:unhideWhenUsed="1" w:qFormat="1"/>
-    <w:lsdException w:name="heading 9" w:semiHidden="1" w:uiPriority="9" w:unhideWhenUsed="1" w:qFormat="1"/>
+    <w:lsdException w:name="heading 2" w:uiPriority="9" w:semiHidden="1" w:unhideWhenUsed="1" w:qFormat="1"/>
+    <w:lsdException w:name="heading 3" w:uiPriority="9" w:semiHidden="1" w:unhideWhenUsed="1" w:qFormat="1"/>
+    <w:lsdException w:name="heading 4" w:uiPriority="9" w:semiHidden="1" w:unhideWhenUsed="1" w:qFormat="1"/>
+    <w:lsdException w:name="heading 5" w:uiPriority="9" w:semiHidden="1" w:unhideWhenUsed="1" w:qFormat="1"/>
+    <w:lsdException w:name="heading 6" w:uiPriority="9" w:semiHidden="1" w:unhideWhenUsed="1" w:qFormat="1"/>
+    <w:lsdException w:name="heading 7" w:uiPriority="9" w:semiHidden="1" w:unhideWhenUsed="1" w:qFormat="1"/>
+    <w:lsdException w:name="heading 8" w:uiPriority="9" w:semiHidden="1" w:unhideWhenUsed="1" w:qFormat="1"/>
+    <w:lsdException w:name="heading 9" w:uiPriority="9" w:semiHidden="1" w:unhideWhenUsed="1" w:qFormat="1"/>
     <w:lsdException w:name="index 1" w:semiHidden="1" w:unhideWhenUsed="1"/>
     <w:lsdException w:name="index 2" w:semiHidden="1" w:unhideWhenUsed="1"/>
     <w:lsdException w:name="index 3" w:semiHidden="1" w:unhideWhenUsed="1"/>
@@ -2769,22 +3664,22 @@
     <w:lsdException w:name="index 7" w:semiHidden="1" w:unhideWhenUsed="1"/>
     <w:lsdException w:name="index 8" w:semiHidden="1" w:unhideWhenUsed="1"/>
     <w:lsdException w:name="index 9" w:semiHidden="1" w:unhideWhenUsed="1"/>
-    <w:lsdException w:name="toc 1" w:semiHidden="1" w:uiPriority="39" w:unhideWhenUsed="1"/>
-    <w:lsdException w:name="toc 2" w:semiHidden="1" w:uiPriority="39" w:unhideWhenUsed="1"/>
-    <w:lsdException w:name="toc 3" w:semiHidden="1" w:uiPriority="39" w:unhideWhenUsed="1"/>
-    <w:lsdException w:name="toc 4" w:semiHidden="1" w:uiPriority="39" w:unhideWhenUsed="1"/>
-    <w:lsdException w:name="toc 5" w:semiHidden="1" w:uiPriority="39" w:unhideWhenUsed="1"/>
-    <w:lsdException w:name="toc 6" w:semiHidden="1" w:uiPriority="39" w:unhideWhenUsed="1"/>
-    <w:lsdException w:name="toc 7" w:semiHidden="1" w:uiPriority="39" w:unhideWhenUsed="1"/>
-    <w:lsdException w:name="toc 8" w:semiHidden="1" w:uiPriority="39" w:unhideWhenUsed="1"/>
-    <w:lsdException w:name="toc 9" w:semiHidden="1" w:uiPriority="39" w:unhideWhenUsed="1"/>
+    <w:lsdException w:name="toc 1" w:uiPriority="39" w:semiHidden="1" w:unhideWhenUsed="1"/>
+    <w:lsdException w:name="toc 2" w:uiPriority="39" w:semiHidden="1" w:unhideWhenUsed="1"/>
+    <w:lsdException w:name="toc 3" w:uiPriority="39" w:semiHidden="1" w:unhideWhenUsed="1"/>
+    <w:lsdException w:name="toc 4" w:uiPriority="39" w:semiHidden="1" w:unhideWhenUsed="1"/>
+    <w:lsdException w:name="toc 5" w:uiPriority="39" w:semiHidden="1" w:unhideWhenUsed="1"/>
+    <w:lsdException w:name="toc 6" w:uiPriority="39" w:semiHidden="1" w:unhideWhenUsed="1"/>
+    <w:lsdException w:name="toc 7" w:uiPriority="39" w:semiHidden="1" w:unhideWhenUsed="1"/>
+    <w:lsdException w:name="toc 8" w:uiPriority="39" w:semiHidden="1" w:unhideWhenUsed="1"/>
+    <w:lsdException w:name="toc 9" w:uiPriority="39" w:semiHidden="1" w:unhideWhenUsed="1"/>
     <w:lsdException w:name="Normal Indent" w:semiHidden="1" w:unhideWhenUsed="1"/>
     <w:lsdException w:name="footnote text" w:semiHidden="1" w:unhideWhenUsed="1"/>
     <w:lsdException w:name="annotation text" w:semiHidden="1" w:unhideWhenUsed="1"/>
     <w:lsdException w:name="header" w:semiHidden="1" w:unhideWhenUsed="1"/>
     <w:lsdException w:name="footer" w:semiHidden="1" w:unhideWhenUsed="1"/>
     <w:lsdException w:name="index heading" w:semiHidden="1" w:unhideWhenUsed="1"/>
-    <w:lsdException w:name="caption" w:semiHidden="1" w:uiPriority="35" w:unhideWhenUsed="1" w:qFormat="1"/>
+    <w:lsdException w:name="caption" w:uiPriority="35" w:semiHidden="1" w:unhideWhenUsed="1" w:qFormat="1"/>
     <w:lsdException w:name="table of figures" w:semiHidden="1" w:unhideWhenUsed="1"/>
     <w:lsdException w:name="envelope address" w:semiHidden="1" w:unhideWhenUsed="1"/>
     <w:lsdException w:name="envelope return" w:semiHidden="1" w:unhideWhenUsed="1"/>
@@ -2815,7 +3710,7 @@
     <w:lsdException w:name="Title" w:uiPriority="10" w:qFormat="1"/>
     <w:lsdException w:name="Closing" w:semiHidden="1" w:unhideWhenUsed="1"/>
     <w:lsdException w:name="Signature" w:semiHidden="1" w:unhideWhenUsed="1"/>
-    <w:lsdException w:name="Default Paragraph Font" w:semiHidden="1" w:uiPriority="1" w:unhideWhenUsed="1"/>
+    <w:lsdException w:name="Default Paragraph Font" w:uiPriority="1" w:semiHidden="1" w:unhideWhenUsed="1"/>
     <w:lsdException w:name="Body Text" w:semiHidden="1" w:unhideWhenUsed="1"/>
     <w:lsdException w:name="Body Text Indent" w:semiHidden="1" w:unhideWhenUsed="1"/>
     <w:lsdException w:name="List Continue" w:semiHidden="1" w:unhideWhenUsed="1"/>
@@ -3015,8 +3910,8 @@
     <w:lsdException w:name="Subtle Reference" w:uiPriority="31" w:qFormat="1"/>
     <w:lsdException w:name="Intense Reference" w:uiPriority="32" w:qFormat="1"/>
     <w:lsdException w:name="Book Title" w:uiPriority="33" w:qFormat="1"/>
-    <w:lsdException w:name="Bibliography" w:semiHidden="1" w:uiPriority="37" w:unhideWhenUsed="1"/>
-    <w:lsdException w:name="TOC Heading" w:semiHidden="1" w:uiPriority="39" w:unhideWhenUsed="1" w:qFormat="1"/>
+    <w:lsdException w:name="Bibliography" w:uiPriority="37" w:semiHidden="1" w:unhideWhenUsed="1"/>
+    <w:lsdException w:name="TOC Heading" w:uiPriority="39" w:semiHidden="1" w:unhideWhenUsed="1" w:qFormat="1"/>
     <w:lsdException w:name="Plain Table 1" w:uiPriority="41"/>
     <w:lsdException w:name="Plain Table 2" w:uiPriority="42"/>
     <w:lsdException w:name="Plain Table 3" w:uiPriority="43"/>
@@ -3122,22 +4017,217 @@
     <w:lsdException w:name="List Table 6 Colorful Accent 6" w:uiPriority="51"/>
     <w:lsdException w:name="List Table 7 Colorful Accent 6" w:uiPriority="52"/>
   </w:latentStyles>
-  <w:style w:type="paragraph" w:default="1" w:styleId="Normal">
+  <w:style w:type="paragraph" w:styleId="Normal" w:default="1">
     <w:name w:val="Normal"/>
     <w:qFormat/>
     <w:pPr>
-      <w:suppressAutoHyphens/>
-      <w:spacing w:after="160"/>
+      <w:widowControl/>
+      <w:suppressAutoHyphens w:val="true"/>
+      <w:bidi w:val="0"/>
+      <w:spacing w:before="0" w:after="160" w:lineRule="auto" w:line="259"/>
+      <w:jc w:val="left"/>
     </w:pPr>
     <w:rPr>
-      <w:rFonts w:eastAsia="Calibri"/>
+      <w:rFonts w:eastAsia="Calibri" w:ascii="Calibri" w:hAnsi="Calibri" w:cs="Times New Roman"/>
+      <w:color w:val="00000A"/>
+      <w:sz w:val="22"/>
+      <w:szCs w:val="22"/>
+      <w:lang w:val="es-EC" w:eastAsia="en-US" w:bidi="ar-SA"/>
+    </w:rPr>
+  </w:style>
+  <w:style w:type="paragraph" w:styleId="Encabezado1" w:customStyle="1">
+    <w:name w:val="Encabezado 1"/>
+    <w:basedOn w:val="Encabezamiento"/>
+    <w:pPr/>
+    <w:rPr/>
+  </w:style>
+  <w:style w:type="paragraph" w:styleId="Encabezado3" w:customStyle="1">
+    <w:name w:val="Encabezado 3"/>
+    <w:basedOn w:val="Encabezamiento"/>
+    <w:pPr/>
+    <w:rPr/>
+  </w:style>
+  <w:style w:type="character" w:styleId="DefaultParagraphFont" w:default="1">
+    <w:name w:val="Default Paragraph Font"/>
+    <w:uiPriority w:val="1"/>
+    <w:semiHidden/>
+    <w:unhideWhenUsed/>
+    <w:qFormat/>
+    <w:rPr/>
+  </w:style>
+  <w:style w:type="character" w:styleId="PrrafodelistaCar" w:customStyle="1">
+    <w:name w:val="Párrafo de lista Car"/>
+    <w:basedOn w:val="DefaultParagraphFont"/>
+    <w:link w:val="Prrafodelista"/>
+    <w:uiPriority w:val="99"/>
+    <w:qFormat/>
+    <w:rsid w:val="00f2653f"/>
+    <w:rPr/>
+  </w:style>
+  <w:style w:type="character" w:styleId="EnlacedeInternet">
+    <w:name w:val="Enlace de Internet"/>
+    <w:basedOn w:val="DefaultParagraphFont"/>
+    <w:uiPriority w:val="99"/>
+    <w:unhideWhenUsed/>
+    <w:rsid w:val="00ec296c"/>
+    <w:rPr>
+      <w:color w:val="0563C1" w:themeColor="hyperlink"/>
+      <w:u w:val="single"/>
+    </w:rPr>
+  </w:style>
+  <w:style w:type="character" w:styleId="Muydestacado" w:customStyle="1">
+    <w:name w:val="Muy destacado"/>
+    <w:rPr>
+      <w:b/>
+      <w:bCs/>
+    </w:rPr>
+  </w:style>
+  <w:style w:type="character" w:styleId="Vietas" w:customStyle="1">
+    <w:name w:val="Viñetas"/>
+    <w:qFormat/>
+    <w:rPr>
+      <w:rFonts w:ascii="OpenSymbol" w:hAnsi="OpenSymbol" w:eastAsia="OpenSymbol" w:cs="OpenSymbol"/>
+    </w:rPr>
+  </w:style>
+  <w:style w:type="character" w:styleId="PiedepginaCar" w:customStyle="1">
+    <w:name w:val="Pie de página Car"/>
+    <w:basedOn w:val="DefaultParagraphFont"/>
+    <w:link w:val="Piedepgina"/>
+    <w:uiPriority w:val="99"/>
+    <w:qFormat/>
+    <w:rsid w:val="002c1edd"/>
+    <w:rPr>
       <w:color w:val="00000A"/>
       <w:sz w:val="22"/>
     </w:rPr>
   </w:style>
-  <w:style w:type="character" w:default="1" w:styleId="Fuentedeprrafopredeter">
-    <w:name w:val="Default Paragraph Font"/>
-    <w:uiPriority w:val="1"/>
+  <w:style w:type="paragraph" w:styleId="Encabezado">
+    <w:name w:val="Encabezado"/>
+    <w:basedOn w:val="Normal"/>
+    <w:next w:val="Cuerpodetexto"/>
+    <w:qFormat/>
+    <w:pPr>
+      <w:keepNext/>
+      <w:spacing w:before="240" w:after="120"/>
+    </w:pPr>
+    <w:rPr>
+      <w:rFonts w:ascii="Liberation Sans" w:hAnsi="Liberation Sans" w:eastAsia="Droid Sans Fallback" w:cs="FreeSans"/>
+      <w:sz w:val="28"/>
+      <w:szCs w:val="28"/>
+    </w:rPr>
+  </w:style>
+  <w:style w:type="paragraph" w:styleId="Cuerpodetexto" w:customStyle="1">
+    <w:name w:val="Cuerpo de texto"/>
+    <w:basedOn w:val="Normal"/>
+    <w:pPr>
+      <w:spacing w:lineRule="auto" w:line="288" w:before="0" w:after="140"/>
+    </w:pPr>
+    <w:rPr/>
+  </w:style>
+  <w:style w:type="paragraph" w:styleId="Lista">
+    <w:name w:val="Lista"/>
+    <w:basedOn w:val="Cuerpodetexto"/>
+    <w:pPr/>
+    <w:rPr>
+      <w:rFonts w:cs="FreeSans"/>
+    </w:rPr>
+  </w:style>
+  <w:style w:type="paragraph" w:styleId="Leyenda" w:customStyle="1">
+    <w:name w:val="Leyenda"/>
+    <w:basedOn w:val="Normal"/>
+    <w:pPr>
+      <w:suppressLineNumbers/>
+      <w:spacing w:before="120" w:after="120"/>
+    </w:pPr>
+    <w:rPr>
+      <w:rFonts w:cs="FreeSans"/>
+      <w:i/>
+      <w:iCs/>
+      <w:sz w:val="24"/>
+      <w:szCs w:val="24"/>
+    </w:rPr>
+  </w:style>
+  <w:style w:type="paragraph" w:styleId="Ndice" w:customStyle="1">
+    <w:name w:val="Índice"/>
+    <w:basedOn w:val="Normal"/>
+    <w:qFormat/>
+    <w:pPr>
+      <w:suppressLineNumbers/>
+    </w:pPr>
+    <w:rPr>
+      <w:rFonts w:cs="FreeSans"/>
+    </w:rPr>
+  </w:style>
+  <w:style w:type="paragraph" w:styleId="Encabezamiento" w:customStyle="1">
+    <w:name w:val="Encabezamiento"/>
+    <w:basedOn w:val="Normal"/>
+    <w:qFormat/>
+    <w:pPr>
+      <w:keepNext/>
+      <w:spacing w:before="240" w:after="120"/>
+    </w:pPr>
+    <w:rPr>
+      <w:rFonts w:ascii="Liberation Sans" w:hAnsi="Liberation Sans" w:eastAsia="Droid Sans Fallback" w:cs="FreeSans"/>
+      <w:sz w:val="28"/>
+      <w:szCs w:val="28"/>
+    </w:rPr>
+  </w:style>
+  <w:style w:type="paragraph" w:styleId="Pie" w:customStyle="1">
+    <w:name w:val="Pie"/>
+    <w:basedOn w:val="Normal"/>
+    <w:qFormat/>
+    <w:pPr>
+      <w:suppressLineNumbers/>
+      <w:spacing w:before="120" w:after="120"/>
+    </w:pPr>
+    <w:rPr>
+      <w:rFonts w:cs="FreeSans"/>
+      <w:i/>
+      <w:iCs/>
+      <w:sz w:val="24"/>
+      <w:szCs w:val="24"/>
+    </w:rPr>
+  </w:style>
+  <w:style w:type="paragraph" w:styleId="ListParagraph">
+    <w:name w:val="List Paragraph"/>
+    <w:basedOn w:val="Normal"/>
+    <w:link w:val="PrrafodelistaCar"/>
+    <w:uiPriority w:val="99"/>
+    <w:qFormat/>
+    <w:rsid w:val="00f2653f"/>
+    <w:pPr>
+      <w:spacing w:before="0" w:after="160"/>
+      <w:ind w:left="720" w:hanging="0"/>
+      <w:contextualSpacing/>
+    </w:pPr>
+    <w:rPr/>
+  </w:style>
+  <w:style w:type="paragraph" w:styleId="Piedepgina">
+    <w:name w:val="Pie de página"/>
+    <w:basedOn w:val="Normal"/>
+    <w:link w:val="PiedepginaCar"/>
+    <w:uiPriority w:val="99"/>
+    <w:unhideWhenUsed/>
+    <w:rsid w:val="002c1edd"/>
+    <w:pPr>
+      <w:tabs>
+        <w:tab w:val="center" w:pos="4252" w:leader="none"/>
+        <w:tab w:val="right" w:pos="8504" w:leader="none"/>
+      </w:tabs>
+      <w:spacing w:lineRule="auto" w:line="240" w:before="0" w:after="0"/>
+    </w:pPr>
+    <w:rPr/>
+  </w:style>
+  <w:style w:type="paragraph" w:styleId="Contenidodelmarco" w:customStyle="1">
+    <w:name w:val="Contenido del marco"/>
+    <w:basedOn w:val="Normal"/>
+    <w:qFormat/>
+    <w:pPr/>
+    <w:rPr/>
+  </w:style>
+  <w:style w:type="numbering" w:styleId="NoList" w:default="1">
+    <w:name w:val="No List"/>
+    <w:uiPriority w:val="99"/>
     <w:semiHidden/>
     <w:unhideWhenUsed/>
   </w:style>
@@ -3155,186 +4245,6 @@
         <w:right w:w="108" w:type="dxa"/>
       </w:tblCellMar>
     </w:tblPr>
-  </w:style>
-  <w:style w:type="numbering" w:default="1" w:styleId="Sinlista">
-    <w:name w:val="No List"/>
-    <w:uiPriority w:val="99"/>
-    <w:semiHidden/>
-    <w:unhideWhenUsed/>
-  </w:style>
-  <w:style w:type="paragraph" w:customStyle="1" w:styleId="Encabezado1">
-    <w:name w:val="Encabezado 1"/>
-    <w:basedOn w:val="Encabezamiento"/>
-  </w:style>
-  <w:style w:type="paragraph" w:customStyle="1" w:styleId="Encabezado3">
-    <w:name w:val="Encabezado 3"/>
-    <w:basedOn w:val="Encabezamiento"/>
-  </w:style>
-  <w:style w:type="character" w:customStyle="1" w:styleId="PrrafodelistaCar">
-    <w:name w:val="Párrafo de lista Car"/>
-    <w:basedOn w:val="Fuentedeprrafopredeter"/>
-    <w:link w:val="Prrafodelista"/>
-    <w:uiPriority w:val="99"/>
-    <w:qFormat/>
-    <w:rsid w:val="00F2653F"/>
-  </w:style>
-  <w:style w:type="character" w:customStyle="1" w:styleId="EnlacedeInternet">
-    <w:name w:val="Enlace de Internet"/>
-    <w:rPr>
-      <w:color w:val="000080"/>
-      <w:u w:val="single"/>
-    </w:rPr>
-  </w:style>
-  <w:style w:type="character" w:customStyle="1" w:styleId="Muydestacado">
-    <w:name w:val="Muy destacado"/>
-    <w:rPr>
-      <w:b/>
-      <w:bCs/>
-    </w:rPr>
-  </w:style>
-  <w:style w:type="character" w:customStyle="1" w:styleId="Vietas">
-    <w:name w:val="Viñetas"/>
-    <w:qFormat/>
-    <w:rPr>
-      <w:rFonts w:ascii="OpenSymbol" w:eastAsia="OpenSymbol" w:hAnsi="OpenSymbol" w:cs="OpenSymbol"/>
-    </w:rPr>
-  </w:style>
-  <w:style w:type="character" w:customStyle="1" w:styleId="PiedepginaCar">
-    <w:name w:val="Pie de página Car"/>
-    <w:basedOn w:val="Fuentedeprrafopredeter"/>
-    <w:link w:val="Piedepgina"/>
-    <w:uiPriority w:val="99"/>
-    <w:qFormat/>
-    <w:rsid w:val="002C1EDD"/>
-    <w:rPr>
-      <w:color w:val="00000A"/>
-      <w:sz w:val="22"/>
-    </w:rPr>
-  </w:style>
-  <w:style w:type="paragraph" w:styleId="Encabezado">
-    <w:name w:val="header"/>
-    <w:basedOn w:val="Normal"/>
-    <w:next w:val="Cuerpodetexto"/>
-    <w:pPr>
-      <w:keepNext/>
-      <w:spacing w:before="240" w:after="120"/>
-    </w:pPr>
-    <w:rPr>
-      <w:rFonts w:ascii="Liberation Sans" w:eastAsia="Droid Sans Fallback" w:hAnsi="Liberation Sans" w:cs="FreeSans"/>
-      <w:sz w:val="28"/>
-      <w:szCs w:val="28"/>
-    </w:rPr>
-  </w:style>
-  <w:style w:type="paragraph" w:customStyle="1" w:styleId="Cuerpodetexto">
-    <w:name w:val="Cuerpo de texto"/>
-    <w:basedOn w:val="Normal"/>
-    <w:pPr>
-      <w:spacing w:after="140" w:line="288" w:lineRule="auto"/>
-    </w:pPr>
-  </w:style>
-  <w:style w:type="paragraph" w:styleId="Lista">
-    <w:name w:val="List"/>
-    <w:basedOn w:val="Cuerpodetexto"/>
-    <w:rPr>
-      <w:rFonts w:cs="FreeSans"/>
-    </w:rPr>
-  </w:style>
-  <w:style w:type="paragraph" w:customStyle="1" w:styleId="Pie">
-    <w:name w:val="Pie"/>
-    <w:basedOn w:val="Normal"/>
-    <w:pPr>
-      <w:suppressLineNumbers/>
-      <w:spacing w:before="120" w:after="120"/>
-    </w:pPr>
-    <w:rPr>
-      <w:rFonts w:cs="FreeSans"/>
-      <w:i/>
-      <w:iCs/>
-      <w:sz w:val="24"/>
-      <w:szCs w:val="24"/>
-    </w:rPr>
-  </w:style>
-  <w:style w:type="paragraph" w:customStyle="1" w:styleId="ndice">
-    <w:name w:val="Índice"/>
-    <w:basedOn w:val="Normal"/>
-    <w:qFormat/>
-    <w:pPr>
-      <w:suppressLineNumbers/>
-    </w:pPr>
-    <w:rPr>
-      <w:rFonts w:cs="FreeSans"/>
-    </w:rPr>
-  </w:style>
-  <w:style w:type="paragraph" w:customStyle="1" w:styleId="Encabezamiento">
-    <w:name w:val="Encabezamiento"/>
-    <w:basedOn w:val="Normal"/>
-    <w:qFormat/>
-    <w:pPr>
-      <w:keepNext/>
-      <w:spacing w:before="240" w:after="120"/>
-    </w:pPr>
-    <w:rPr>
-      <w:rFonts w:ascii="Liberation Sans" w:eastAsia="Droid Sans Fallback" w:hAnsi="Liberation Sans" w:cs="FreeSans"/>
-      <w:sz w:val="28"/>
-      <w:szCs w:val="28"/>
-    </w:rPr>
-  </w:style>
-  <w:style w:type="paragraph" w:customStyle="1" w:styleId="Leyenda">
-    <w:name w:val="Leyenda"/>
-    <w:basedOn w:val="Normal"/>
-    <w:pPr>
-      <w:suppressLineNumbers/>
-      <w:spacing w:before="120" w:after="120"/>
-    </w:pPr>
-    <w:rPr>
-      <w:rFonts w:cs="FreeSans"/>
-      <w:i/>
-      <w:iCs/>
-      <w:sz w:val="24"/>
-      <w:szCs w:val="24"/>
-    </w:rPr>
-  </w:style>
-  <w:style w:type="paragraph" w:styleId="Prrafodelista">
-    <w:name w:val="List Paragraph"/>
-    <w:basedOn w:val="Normal"/>
-    <w:link w:val="PrrafodelistaCar"/>
-    <w:uiPriority w:val="99"/>
-    <w:qFormat/>
-    <w:rsid w:val="00F2653F"/>
-    <w:pPr>
-      <w:ind w:left="720"/>
-      <w:contextualSpacing/>
-    </w:pPr>
-  </w:style>
-  <w:style w:type="paragraph" w:styleId="Piedepgina">
-    <w:name w:val="footer"/>
-    <w:basedOn w:val="Normal"/>
-    <w:link w:val="PiedepginaCar"/>
-    <w:uiPriority w:val="99"/>
-    <w:unhideWhenUsed/>
-    <w:rsid w:val="002C1EDD"/>
-    <w:pPr>
-      <w:tabs>
-        <w:tab w:val="center" w:pos="4252"/>
-        <w:tab w:val="right" w:pos="8504"/>
-      </w:tabs>
-      <w:spacing w:after="0" w:line="240" w:lineRule="auto"/>
-    </w:pPr>
-  </w:style>
-  <w:style w:type="paragraph" w:customStyle="1" w:styleId="Contenidodelmarco">
-    <w:name w:val="Contenido del marco"/>
-    <w:basedOn w:val="Normal"/>
-  </w:style>
-  <w:style w:type="character" w:styleId="Hipervnculo">
-    <w:name w:val="Hyperlink"/>
-    <w:basedOn w:val="Fuentedeprrafopredeter"/>
-    <w:uiPriority w:val="99"/>
-    <w:unhideWhenUsed/>
-    <w:rsid w:val="00EC296C"/>
-    <w:rPr>
-      <w:color w:val="0563C1" w:themeColor="hyperlink"/>
-      <w:u w:val="single"/>
-    </w:rPr>
   </w:style>
 </w:styles>
 </file>

</xml_diff>

<commit_message>
write up actualizado, subi el archivo q no estaba modificado, este si es
</commit_message>
<xml_diff>
--- a/Write_Up.docx
+++ b/Write_Up.docx
@@ -14,7 +14,65 @@
           <w:lang w:eastAsia="es-EC"/>
         </w:rPr>
         <w:drawing>
-          <wp:anchor distT="0" distB="0" distL="0" distR="0" simplePos="0" relativeHeight="251658240" behindDoc="0" locked="0" layoutInCell="1" allowOverlap="1">
+          <wp:anchor distT="0" distB="0" distL="0" distR="0" simplePos="0" relativeHeight="2" behindDoc="0" locked="0" layoutInCell="1" allowOverlap="1">
+            <wp:simplePos x="0" y="0"/>
+            <wp:positionH relativeFrom="column">
+              <wp:posOffset>-241935</wp:posOffset>
+            </wp:positionH>
+            <wp:positionV relativeFrom="paragraph">
+              <wp:posOffset>-899795</wp:posOffset>
+            </wp:positionV>
+            <wp:extent cx="1238250" cy="1771650"/>
+            <wp:effectExtent l="0" t="0" r="0" b="0"/>
+            <wp:wrapSquare wrapText="largest"/>
+            <wp:docPr id="1" name="Imagen1"/>
+            <wp:cNvGraphicFramePr>
+              <a:graphicFrameLocks xmlns:a="http://schemas.openxmlformats.org/drawingml/2006/main" noChangeAspect="1"/>
+            </wp:cNvGraphicFramePr>
+            <a:graphic xmlns:a="http://schemas.openxmlformats.org/drawingml/2006/main">
+              <a:graphicData uri="http://schemas.openxmlformats.org/drawingml/2006/picture">
+                <pic:pic xmlns:pic="http://schemas.openxmlformats.org/drawingml/2006/picture">
+                  <pic:nvPicPr>
+                    <pic:cNvPr id="1" name="Imagen1"/>
+                    <pic:cNvPicPr>
+                      <a:picLocks noChangeAspect="1" noChangeArrowheads="1"/>
+                    </pic:cNvPicPr>
+                  </pic:nvPicPr>
+                  <pic:blipFill>
+                    <a:blip r:embed="rId6"/>
+                    <a:stretch>
+                      <a:fillRect/>
+                    </a:stretch>
+                  </pic:blipFill>
+                  <pic:spPr bwMode="auto">
+                    <a:xfrm>
+                      <a:off x="0" y="0"/>
+                      <a:ext cx="1238250" cy="1771650"/>
+                    </a:xfrm>
+                    <a:prstGeom prst="rect">
+                      <a:avLst/>
+                    </a:prstGeom>
+                    <a:noFill/>
+                    <a:ln w="9525">
+                      <a:noFill/>
+                      <a:miter lim="800000"/>
+                      <a:headEnd/>
+                      <a:tailEnd/>
+                    </a:ln>
+                  </pic:spPr>
+                </pic:pic>
+              </a:graphicData>
+            </a:graphic>
+          </wp:anchor>
+        </w:drawing>
+      </w:r>
+      <w:r>
+        <w:rPr>
+          <w:noProof/>
+          <w:lang w:eastAsia="es-EC"/>
+        </w:rPr>
+        <w:drawing>
+          <wp:anchor distT="0" distB="0" distL="0" distR="0" simplePos="0" relativeHeight="8" behindDoc="0" locked="0" layoutInCell="1" allowOverlap="1">
             <wp:simplePos x="0" y="0"/>
             <wp:positionH relativeFrom="column">
               <wp:posOffset>2234565</wp:posOffset>
@@ -25,7 +83,7 @@
             <wp:extent cx="3181350" cy="974090"/>
             <wp:effectExtent l="0" t="0" r="0" b="0"/>
             <wp:wrapSquare wrapText="largest"/>
-            <wp:docPr id="1" name="Picture"/>
+            <wp:docPr id="2" name="Picture"/>
             <wp:cNvGraphicFramePr>
               <a:graphicFrameLocks xmlns:a="http://schemas.openxmlformats.org/drawingml/2006/main" noChangeAspect="1"/>
             </wp:cNvGraphicFramePr>
@@ -33,13 +91,13 @@
               <a:graphicData uri="http://schemas.openxmlformats.org/drawingml/2006/picture">
                 <pic:pic xmlns:pic="http://schemas.openxmlformats.org/drawingml/2006/picture">
                   <pic:nvPicPr>
-                    <pic:cNvPr id="0" name="Picture"/>
+                    <pic:cNvPr id="2" name="Picture"/>
                     <pic:cNvPicPr>
                       <a:picLocks noChangeAspect="1" noChangeArrowheads="1"/>
                     </pic:cNvPicPr>
                   </pic:nvPicPr>
                   <pic:blipFill>
-                    <a:blip r:embed="rId6"/>
+                    <a:blip r:embed="rId7"/>
                     <a:stretch>
                       <a:fillRect/>
                     </a:stretch>
@@ -66,64 +124,6 @@
           </wp:anchor>
         </w:drawing>
       </w:r>
-      <w:r>
-        <w:rPr>
-          <w:noProof/>
-          <w:lang w:eastAsia="es-EC"/>
-        </w:rPr>
-        <w:drawing>
-          <wp:anchor distT="0" distB="0" distL="0" distR="0" simplePos="0" relativeHeight="2" behindDoc="0" locked="0" layoutInCell="1" allowOverlap="1">
-            <wp:simplePos x="0" y="0"/>
-            <wp:positionH relativeFrom="column">
-              <wp:posOffset>-241935</wp:posOffset>
-            </wp:positionH>
-            <wp:positionV relativeFrom="paragraph">
-              <wp:posOffset>-899795</wp:posOffset>
-            </wp:positionV>
-            <wp:extent cx="1238250" cy="1771650"/>
-            <wp:effectExtent l="0" t="0" r="0" b="0"/>
-            <wp:wrapSquare wrapText="largest"/>
-            <wp:docPr id="2" name="Picture"/>
-            <wp:cNvGraphicFramePr>
-              <a:graphicFrameLocks xmlns:a="http://schemas.openxmlformats.org/drawingml/2006/main" noChangeAspect="1"/>
-            </wp:cNvGraphicFramePr>
-            <a:graphic xmlns:a="http://schemas.openxmlformats.org/drawingml/2006/main">
-              <a:graphicData uri="http://schemas.openxmlformats.org/drawingml/2006/picture">
-                <pic:pic xmlns:pic="http://schemas.openxmlformats.org/drawingml/2006/picture">
-                  <pic:nvPicPr>
-                    <pic:cNvPr id="1" name="Picture"/>
-                    <pic:cNvPicPr>
-                      <a:picLocks noChangeAspect="1" noChangeArrowheads="1"/>
-                    </pic:cNvPicPr>
-                  </pic:nvPicPr>
-                  <pic:blipFill>
-                    <a:blip r:embed="rId7"/>
-                    <a:stretch>
-                      <a:fillRect/>
-                    </a:stretch>
-                  </pic:blipFill>
-                  <pic:spPr bwMode="auto">
-                    <a:xfrm>
-                      <a:off x="0" y="0"/>
-                      <a:ext cx="1238250" cy="1771650"/>
-                    </a:xfrm>
-                    <a:prstGeom prst="rect">
-                      <a:avLst/>
-                    </a:prstGeom>
-                    <a:noFill/>
-                    <a:ln w="9525">
-                      <a:noFill/>
-                      <a:miter lim="800000"/>
-                      <a:headEnd/>
-                      <a:tailEnd/>
-                    </a:ln>
-                  </pic:spPr>
-                </pic:pic>
-              </a:graphicData>
-            </a:graphic>
-          </wp:anchor>
-        </w:drawing>
-      </w:r>
     </w:p>
     <w:p>
       <w:pPr>
@@ -268,16 +268,7 @@
           <w:sz w:val="40"/>
           <w:szCs w:val="40"/>
         </w:rPr>
-        <w:t xml:space="preserve">José </w:t>
-      </w:r>
-      <w:r>
-        <w:rPr>
-          <w:rFonts w:ascii="Droid Serif" w:hAnsi="Droid Serif"/>
-          <w:color w:val="660066"/>
-          <w:sz w:val="40"/>
-          <w:szCs w:val="40"/>
-        </w:rPr>
-        <w:t>Alcívar</w:t>
+        <w:t>José Alcívar</w:t>
       </w:r>
     </w:p>
     <w:p>
@@ -436,7 +427,15 @@
           <w:sz w:val="24"/>
           <w:szCs w:val="24"/>
         </w:rPr>
-        <w:t>En este proyecto se pretende aplicar los conocimientos que hemos adquirido  hasta el momento de la materia Gráficos por Computadora.</w:t>
+        <w:t xml:space="preserve">En este proyecto se pretende aplicar los conocimientos que hemos adquirido  hasta el momento de la materia Gráficos </w:t>
+      </w:r>
+      <w:r>
+        <w:rPr>
+          <w:rFonts w:ascii="Arial" w:hAnsi="Arial"/>
+          <w:sz w:val="24"/>
+          <w:szCs w:val="24"/>
+        </w:rPr>
+        <w:t>por Computadora.</w:t>
       </w:r>
     </w:p>
     <w:p>
@@ -456,23 +455,23 @@
           <w:sz w:val="24"/>
           <w:szCs w:val="24"/>
         </w:rPr>
-        <w:t xml:space="preserve">Se va a trabajar con una librería hecha en </w:t>
-      </w:r>
-      <w:r>
-        <w:rPr>
-          <w:rFonts w:ascii="Arial" w:hAnsi="Arial"/>
-          <w:sz w:val="24"/>
-          <w:szCs w:val="24"/>
-        </w:rPr>
-        <w:t>JavaScript</w:t>
-      </w:r>
-      <w:r>
-        <w:rPr>
-          <w:rFonts w:ascii="Arial" w:hAnsi="Arial"/>
-          <w:sz w:val="24"/>
-          <w:szCs w:val="24"/>
-        </w:rPr>
-        <w:t xml:space="preserve"> que es Three.js. Esta librería nos permite crear gráficos animados por ordenador en 3D  donde podemos visualizarlo desde un navegador web; entonces nuestro trabajo  va consistir en crear objetos 3D y que estos se encuentren a una cierta altura del plano. El plano se basa en un tablero de ajedrez, y sobre este vamos a proyectar una luz de tipo direccional, de tal forma que esta luz se refleja sobre los objetos y proyectan su sombra; por otro lado, esta aplicación tiene una particularidad, que el plano puede cambiar de color.</w:t>
+        <w:t>Se va a trabajar con una librería hecha en JavaScript que es Three.js. Esta librería nos permite crear gráficos animados por ordenador en 3D  donde podemos visualizarlo desde un navegador web; entonces nuestro trabajo  va consistir en crea</w:t>
+      </w:r>
+      <w:r>
+        <w:rPr>
+          <w:rFonts w:ascii="Arial" w:hAnsi="Arial"/>
+          <w:sz w:val="24"/>
+          <w:szCs w:val="24"/>
+        </w:rPr>
+        <w:t>r objetos 3D y que estos se encuentren a una cierta altura del plano. El plano se basa en un tablero de ajedrez, y sobre este vamos a proyectar una luz de tipo direccional, de tal forma que esta luz se refleja sobre los objetos y proyectan su sombra; por o</w:t>
+      </w:r>
+      <w:r>
+        <w:rPr>
+          <w:rFonts w:ascii="Arial" w:hAnsi="Arial"/>
+          <w:sz w:val="24"/>
+          <w:szCs w:val="24"/>
+        </w:rPr>
+        <w:t>tro lado, esta aplicación tiene una particularidad, que el plano puede cambiar de color.</w:t>
       </w:r>
     </w:p>
     <w:p>
@@ -512,7 +511,7 @@
           <w:lang w:eastAsia="es-EC"/>
         </w:rPr>
         <w:drawing>
-          <wp:anchor distT="0" distB="0" distL="0" distR="0" simplePos="0" relativeHeight="251659264" behindDoc="0" locked="0" layoutInCell="1" allowOverlap="1">
+          <wp:anchor distT="0" distB="0" distL="0" distR="0" simplePos="0" relativeHeight="9" behindDoc="0" locked="0" layoutInCell="1" allowOverlap="1">
             <wp:simplePos x="0" y="0"/>
             <wp:positionH relativeFrom="column">
               <wp:posOffset>15240</wp:posOffset>
@@ -523,7 +522,7 @@
             <wp:extent cx="5344795" cy="2798445"/>
             <wp:effectExtent l="0" t="0" r="0" b="0"/>
             <wp:wrapSquare wrapText="largest"/>
-            <wp:docPr id="3" name="Picture"/>
+            <wp:docPr id="3" name="Imagen2"/>
             <wp:cNvGraphicFramePr>
               <a:graphicFrameLocks xmlns:a="http://schemas.openxmlformats.org/drawingml/2006/main" noChangeAspect="1"/>
             </wp:cNvGraphicFramePr>
@@ -531,14 +530,14 @@
               <a:graphicData uri="http://schemas.openxmlformats.org/drawingml/2006/picture">
                 <pic:pic xmlns:pic="http://schemas.openxmlformats.org/drawingml/2006/picture">
                   <pic:nvPicPr>
-                    <pic:cNvPr id="2" name="Picture"/>
+                    <pic:cNvPr id="3" name="Imagen2"/>
                     <pic:cNvPicPr>
                       <a:picLocks noChangeAspect="1" noChangeArrowheads="1"/>
                     </pic:cNvPicPr>
                   </pic:nvPicPr>
                   <pic:blipFill>
                     <a:blip r:embed="rId8"/>
-                    <a:srcRect l="5143" t="12189" r="-5" b="9"/>
+                    <a:srcRect l="5553" t="13159" r="-5" b="9"/>
                     <a:stretch>
                       <a:fillRect/>
                     </a:stretch>
@@ -723,7 +722,25 @@
           <w:sz w:val="24"/>
           <w:szCs w:val="24"/>
         </w:rPr>
-        <w:t xml:space="preserve">El plano es un tablero de ajedrez de nxn filas y columnas, además se puede realizar un cambio de color al tablero, como se muestra en la </w:t>
+        <w:t xml:space="preserve">El plano es un tablero de ajedrez de </w:t>
+      </w:r>
+      <w:proofErr w:type="spellStart"/>
+      <w:r>
+        <w:rPr>
+          <w:rFonts w:ascii="Arial" w:hAnsi="Arial"/>
+          <w:sz w:val="24"/>
+          <w:szCs w:val="24"/>
+        </w:rPr>
+        <w:t>nxn</w:t>
+      </w:r>
+      <w:proofErr w:type="spellEnd"/>
+      <w:r>
+        <w:rPr>
+          <w:rFonts w:ascii="Arial" w:hAnsi="Arial"/>
+          <w:sz w:val="24"/>
+          <w:szCs w:val="24"/>
+        </w:rPr>
+        <w:t xml:space="preserve"> filas y columnas, además se puede realizar un cambio de color al tablero, como se muestra en la </w:t>
       </w:r>
       <w:r>
         <w:rPr>
@@ -769,7 +786,7 @@
           <wp:inline distT="0" distB="0" distL="0" distR="0">
             <wp:extent cx="5612130" cy="2543175"/>
             <wp:effectExtent l="0" t="0" r="0" b="0"/>
-            <wp:docPr id="4" name="Picture"/>
+            <wp:docPr id="4" name="Imagen3"/>
             <wp:cNvGraphicFramePr>
               <a:graphicFrameLocks xmlns:a="http://schemas.openxmlformats.org/drawingml/2006/main" noChangeAspect="1"/>
             </wp:cNvGraphicFramePr>
@@ -777,14 +794,14 @@
               <a:graphicData uri="http://schemas.openxmlformats.org/drawingml/2006/picture">
                 <pic:pic xmlns:pic="http://schemas.openxmlformats.org/drawingml/2006/picture">
                   <pic:nvPicPr>
-                    <pic:cNvPr id="3" name="Picture"/>
+                    <pic:cNvPr id="4" name="Imagen3"/>
                     <pic:cNvPicPr>
                       <a:picLocks noChangeAspect="1" noChangeArrowheads="1"/>
                     </pic:cNvPicPr>
                   </pic:nvPicPr>
                   <pic:blipFill>
                     <a:blip r:embed="rId9"/>
-                    <a:srcRect t="9168" b="11786"/>
+                    <a:srcRect t="9896" b="12726"/>
                     <a:stretch>
                       <a:fillRect/>
                     </a:stretch>
@@ -887,7 +904,7 @@
           <wp:inline distT="0" distB="0" distL="0" distR="0">
             <wp:extent cx="5600700" cy="2712720"/>
             <wp:effectExtent l="0" t="0" r="0" b="0"/>
-            <wp:docPr id="5" name="Picture"/>
+            <wp:docPr id="5" name="Imagen4"/>
             <wp:cNvGraphicFramePr>
               <a:graphicFrameLocks xmlns:a="http://schemas.openxmlformats.org/drawingml/2006/main" noChangeAspect="1"/>
             </wp:cNvGraphicFramePr>
@@ -895,14 +912,14 @@
               <a:graphicData uri="http://schemas.openxmlformats.org/drawingml/2006/picture">
                 <pic:pic xmlns:pic="http://schemas.openxmlformats.org/drawingml/2006/picture">
                   <pic:nvPicPr>
-                    <pic:cNvPr id="4" name="Picture"/>
+                    <pic:cNvPr id="5" name="Imagen4"/>
                     <pic:cNvPicPr>
                       <a:picLocks noChangeAspect="1" noChangeArrowheads="1"/>
                     </pic:cNvPicPr>
                   </pic:nvPicPr>
                   <pic:blipFill>
                     <a:blip r:embed="rId10"/>
-                    <a:srcRect t="9079" r="218" b="5305"/>
+                    <a:srcRect t="9798" r="235" b="5728"/>
                     <a:stretch>
                       <a:fillRect/>
                     </a:stretch>
@@ -969,6 +986,38 @@
           <w:szCs w:val="24"/>
         </w:rPr>
       </w:pPr>
+    </w:p>
+    <w:p>
+      <w:pPr>
+        <w:shd w:val="clear" w:color="auto" w:fill="FFFFFF"/>
+        <w:spacing w:beforeAutospacing="1" w:afterAutospacing="1" w:line="293" w:lineRule="atLeast"/>
+        <w:jc w:val="center"/>
+        <w:rPr>
+          <w:rFonts w:ascii="Arial" w:hAnsi="Arial"/>
+          <w:b/>
+          <w:i/>
+          <w:color w:val="660066"/>
+          <w:sz w:val="24"/>
+          <w:szCs w:val="24"/>
+        </w:rPr>
+      </w:pPr>
+    </w:p>
+    <w:p>
+      <w:pPr>
+        <w:shd w:val="clear" w:color="auto" w:fill="FFFFFF"/>
+        <w:spacing w:beforeAutospacing="1" w:afterAutospacing="1" w:line="293" w:lineRule="atLeast"/>
+        <w:jc w:val="center"/>
+        <w:rPr>
+          <w:rFonts w:ascii="Arial" w:hAnsi="Arial"/>
+          <w:b/>
+          <w:i/>
+          <w:color w:val="660066"/>
+          <w:sz w:val="24"/>
+          <w:szCs w:val="24"/>
+        </w:rPr>
+      </w:pPr>
+      <w:bookmarkStart w:id="0" w:name="_GoBack"/>
+      <w:bookmarkEnd w:id="0"/>
       <w:r>
         <w:rPr>
           <w:rFonts w:ascii="Arial" w:hAnsi="Arial"/>
@@ -999,7 +1048,7 @@
         </w:rPr>
         <w:lastRenderedPageBreak/>
         <w:drawing>
-          <wp:anchor distT="0" distB="0" distL="0" distR="0" simplePos="0" relativeHeight="11" behindDoc="0" locked="0" layoutInCell="1" allowOverlap="1" wp14:anchorId="436293FF" wp14:editId="37D478E6">
+          <wp:anchor distT="0" distB="0" distL="0" distR="0" simplePos="0" relativeHeight="7" behindDoc="0" locked="0" layoutInCell="1" allowOverlap="1">
             <wp:simplePos x="0" y="0"/>
             <wp:positionH relativeFrom="column">
               <wp:posOffset>-4445</wp:posOffset>
@@ -1010,7 +1059,7 @@
             <wp:extent cx="5534025" cy="2498090"/>
             <wp:effectExtent l="0" t="0" r="0" b="0"/>
             <wp:wrapSquare wrapText="largest"/>
-            <wp:docPr id="6" name="Picture"/>
+            <wp:docPr id="6" name="Imagen5"/>
             <wp:cNvGraphicFramePr>
               <a:graphicFrameLocks xmlns:a="http://schemas.openxmlformats.org/drawingml/2006/main" noChangeAspect="1"/>
             </wp:cNvGraphicFramePr>
@@ -1018,14 +1067,14 @@
               <a:graphicData uri="http://schemas.openxmlformats.org/drawingml/2006/picture">
                 <pic:pic xmlns:pic="http://schemas.openxmlformats.org/drawingml/2006/picture">
                   <pic:nvPicPr>
-                    <pic:cNvPr id="5" name="Picture"/>
+                    <pic:cNvPr id="6" name="Imagen5"/>
                     <pic:cNvPicPr>
                       <a:picLocks noChangeAspect="1" noChangeArrowheads="1"/>
                     </pic:cNvPicPr>
                   </pic:nvPicPr>
                   <pic:blipFill>
                     <a:blip r:embed="rId11"/>
-                    <a:srcRect t="17125" r="1502" b="4625"/>
+                    <a:srcRect t="18489" r="1621" b="4990"/>
                     <a:stretch>
                       <a:fillRect/>
                     </a:stretch>
@@ -1076,7 +1125,15 @@
           <w:sz w:val="24"/>
           <w:szCs w:val="24"/>
         </w:rPr>
-        <w:t xml:space="preserve">hemos agregado una iluminación de tipo direccional de tal forma que se puede observar la sombra que proyecta el objeto. Hacemos lo mismo para la pirámide, toroide, esfera, cilindro. </w:t>
+        <w:t xml:space="preserve">hemos agregado una iluminación de tipo direccional de tal forma que se puede observar la sombra que proyecta el objeto. Hacemos lo mismo para la pirámide, </w:t>
+      </w:r>
+      <w:r>
+        <w:rPr>
+          <w:rFonts w:ascii="Arial" w:hAnsi="Arial"/>
+          <w:sz w:val="24"/>
+          <w:szCs w:val="24"/>
+        </w:rPr>
+        <w:t xml:space="preserve">toroide, esfera, cilindro. </w:t>
       </w:r>
     </w:p>
     <w:p>
@@ -1140,7 +1197,7 @@
           <w:lang w:eastAsia="es-EC"/>
         </w:rPr>
         <w:drawing>
-          <wp:anchor distT="0" distB="0" distL="0" distR="0" simplePos="0" relativeHeight="10" behindDoc="0" locked="0" layoutInCell="1" allowOverlap="1">
+          <wp:anchor distT="0" distB="0" distL="0" distR="0" simplePos="0" relativeHeight="6" behindDoc="0" locked="0" layoutInCell="1" allowOverlap="1">
             <wp:simplePos x="0" y="0"/>
             <wp:positionH relativeFrom="column">
               <wp:posOffset>52705</wp:posOffset>
@@ -1151,7 +1208,7 @@
             <wp:extent cx="5543550" cy="2527300"/>
             <wp:effectExtent l="0" t="0" r="0" b="0"/>
             <wp:wrapSquare wrapText="largest"/>
-            <wp:docPr id="7" name="Picture"/>
+            <wp:docPr id="7" name="Imagen6"/>
             <wp:cNvGraphicFramePr>
               <a:graphicFrameLocks xmlns:a="http://schemas.openxmlformats.org/drawingml/2006/main" noChangeAspect="1"/>
             </wp:cNvGraphicFramePr>
@@ -1159,14 +1216,14 @@
               <a:graphicData uri="http://schemas.openxmlformats.org/drawingml/2006/picture">
                 <pic:pic xmlns:pic="http://schemas.openxmlformats.org/drawingml/2006/picture">
                   <pic:nvPicPr>
-                    <pic:cNvPr id="6" name="Picture"/>
+                    <pic:cNvPr id="7" name="Imagen6"/>
                     <pic:cNvPicPr>
                       <a:picLocks noChangeAspect="1" noChangeArrowheads="1"/>
                     </pic:cNvPicPr>
                   </pic:nvPicPr>
                   <pic:blipFill>
                     <a:blip r:embed="rId12"/>
-                    <a:srcRect t="16195" r="1317" b="4625"/>
+                    <a:srcRect t="17480" r="1419" b="4990"/>
                     <a:stretch>
                       <a:fillRect/>
                     </a:stretch>
@@ -1265,23 +1322,13 @@
           <w:rFonts w:ascii="Arial" w:hAnsi="Arial"/>
           <w:b/>
           <w:bCs/>
-          <w:sz w:val="24"/>
-          <w:szCs w:val="24"/>
-        </w:rPr>
-        <w:t>Figura 6</w:t>
-      </w:r>
-      <w:r>
-        <w:rPr>
-          <w:rFonts w:ascii="Arial" w:hAnsi="Arial"/>
-          <w:b/>
-          <w:bCs/>
           <w:noProof/>
           <w:sz w:val="24"/>
           <w:szCs w:val="24"/>
           <w:lang w:eastAsia="es-EC"/>
         </w:rPr>
         <w:drawing>
-          <wp:anchor distT="0" distB="0" distL="0" distR="0" simplePos="0" relativeHeight="7" behindDoc="0" locked="0" layoutInCell="1" allowOverlap="1">
+          <wp:anchor distT="0" distB="0" distL="0" distR="0" simplePos="0" relativeHeight="3" behindDoc="0" locked="0" layoutInCell="1" allowOverlap="1">
             <wp:simplePos x="0" y="0"/>
             <wp:positionH relativeFrom="column">
               <wp:posOffset>120015</wp:posOffset>
@@ -1292,7 +1339,7 @@
             <wp:extent cx="5524500" cy="2520315"/>
             <wp:effectExtent l="0" t="0" r="0" b="0"/>
             <wp:wrapSquare wrapText="largest"/>
-            <wp:docPr id="8" name="Picture"/>
+            <wp:docPr id="8" name="Imagen7"/>
             <wp:cNvGraphicFramePr>
               <a:graphicFrameLocks xmlns:a="http://schemas.openxmlformats.org/drawingml/2006/main" noChangeAspect="1"/>
             </wp:cNvGraphicFramePr>
@@ -1300,14 +1347,14 @@
               <a:graphicData uri="http://schemas.openxmlformats.org/drawingml/2006/picture">
                 <pic:pic xmlns:pic="http://schemas.openxmlformats.org/drawingml/2006/picture">
                   <pic:nvPicPr>
-                    <pic:cNvPr id="7" name="Picture"/>
+                    <pic:cNvPr id="8" name="Imagen7"/>
                     <pic:cNvPicPr>
                       <a:picLocks noChangeAspect="1" noChangeArrowheads="1"/>
                     </pic:cNvPicPr>
                   </pic:nvPicPr>
                   <pic:blipFill>
                     <a:blip r:embed="rId13"/>
-                    <a:srcRect t="16417" r="1685" b="4296"/>
+                    <a:srcRect t="17726" r="1815" b="4635"/>
                     <a:stretch>
                       <a:fillRect/>
                     </a:stretch>
@@ -1334,6 +1381,16 @@
           </wp:anchor>
         </w:drawing>
       </w:r>
+      <w:r>
+        <w:rPr>
+          <w:rFonts w:ascii="Arial" w:hAnsi="Arial"/>
+          <w:b/>
+          <w:bCs/>
+          <w:sz w:val="24"/>
+          <w:szCs w:val="24"/>
+        </w:rPr>
+        <w:t>Figura 6</w:t>
+      </w:r>
     </w:p>
     <w:p>
       <w:pPr>
@@ -1382,13 +1439,6 @@
           <w:bCs/>
         </w:rPr>
       </w:pPr>
-      <w:r>
-        <w:rPr>
-          <w:b/>
-          <w:bCs/>
-        </w:rPr>
-        <w:t>Figura 7</w:t>
-      </w:r>
       <w:r>
         <w:rPr>
           <w:b/>
@@ -1397,7 +1447,7 @@
           <w:lang w:eastAsia="es-EC"/>
         </w:rPr>
         <w:drawing>
-          <wp:anchor distT="0" distB="0" distL="0" distR="0" simplePos="0" relativeHeight="8" behindDoc="0" locked="0" layoutInCell="1" allowOverlap="1">
+          <wp:anchor distT="0" distB="0" distL="0" distR="0" simplePos="0" relativeHeight="4" behindDoc="0" locked="0" layoutInCell="1" allowOverlap="1">
             <wp:simplePos x="0" y="0"/>
             <wp:positionH relativeFrom="column">
               <wp:posOffset>62865</wp:posOffset>
@@ -1408,7 +1458,7 @@
             <wp:extent cx="5534025" cy="2498725"/>
             <wp:effectExtent l="0" t="0" r="0" b="0"/>
             <wp:wrapSquare wrapText="largest"/>
-            <wp:docPr id="9" name="Picture"/>
+            <wp:docPr id="9" name="Imagen8"/>
             <wp:cNvGraphicFramePr>
               <a:graphicFrameLocks xmlns:a="http://schemas.openxmlformats.org/drawingml/2006/main" noChangeAspect="1"/>
             </wp:cNvGraphicFramePr>
@@ -1416,14 +1466,14 @@
               <a:graphicData uri="http://schemas.openxmlformats.org/drawingml/2006/picture">
                 <pic:pic xmlns:pic="http://schemas.openxmlformats.org/drawingml/2006/picture">
                   <pic:nvPicPr>
-                    <pic:cNvPr id="8" name="Picture"/>
+                    <pic:cNvPr id="9" name="Imagen8"/>
                     <pic:cNvPicPr>
                       <a:picLocks noChangeAspect="1" noChangeArrowheads="1"/>
                     </pic:cNvPicPr>
                   </pic:nvPicPr>
                   <pic:blipFill>
                     <a:blip r:embed="rId14"/>
-                    <a:srcRect t="16456" r="1502" b="5275"/>
+                    <a:srcRect t="17770" r="1621" b="5693"/>
                     <a:stretch>
                       <a:fillRect/>
                     </a:stretch>
@@ -1450,6 +1500,13 @@
           </wp:anchor>
         </w:drawing>
       </w:r>
+      <w:r>
+        <w:rPr>
+          <w:b/>
+          <w:bCs/>
+        </w:rPr>
+        <w:t>Figura 7</w:t>
+      </w:r>
     </w:p>
     <w:p>
       <w:pPr>
@@ -1512,7 +1569,7 @@
         </w:rPr>
         <w:lastRenderedPageBreak/>
         <w:drawing>
-          <wp:anchor distT="0" distB="0" distL="0" distR="0" simplePos="0" relativeHeight="9" behindDoc="0" locked="0" layoutInCell="1" allowOverlap="1">
+          <wp:anchor distT="0" distB="0" distL="0" distR="0" simplePos="0" relativeHeight="5" behindDoc="0" locked="0" layoutInCell="1" allowOverlap="1">
             <wp:simplePos x="0" y="0"/>
             <wp:positionH relativeFrom="column">
               <wp:posOffset>-3810</wp:posOffset>
@@ -1523,7 +1580,7 @@
             <wp:extent cx="5543550" cy="2537460"/>
             <wp:effectExtent l="0" t="0" r="0" b="0"/>
             <wp:wrapSquare wrapText="largest"/>
-            <wp:docPr id="10" name="Picture"/>
+            <wp:docPr id="10" name="Imagen9"/>
             <wp:cNvGraphicFramePr>
               <a:graphicFrameLocks xmlns:a="http://schemas.openxmlformats.org/drawingml/2006/main" noChangeAspect="1"/>
             </wp:cNvGraphicFramePr>
@@ -1531,14 +1588,14 @@
               <a:graphicData uri="http://schemas.openxmlformats.org/drawingml/2006/picture">
                 <pic:pic xmlns:pic="http://schemas.openxmlformats.org/drawingml/2006/picture">
                   <pic:nvPicPr>
-                    <pic:cNvPr id="9" name="Picture"/>
+                    <pic:cNvPr id="10" name="Imagen9"/>
                     <pic:cNvPicPr>
                       <a:picLocks noChangeAspect="1" noChangeArrowheads="1"/>
                     </pic:cNvPicPr>
                   </pic:nvPicPr>
                   <pic:blipFill>
                     <a:blip r:embed="rId15"/>
-                    <a:srcRect t="16318" r="1317" b="3976"/>
+                    <a:srcRect t="17623" r="1419" b="4286"/>
                     <a:stretch>
                       <a:fillRect/>
                     </a:stretch>
@@ -1653,7 +1710,7 @@
           <wp:inline distT="0" distB="0" distL="0" distR="0">
             <wp:extent cx="5600700" cy="3000375"/>
             <wp:effectExtent l="0" t="0" r="0" b="0"/>
-            <wp:docPr id="11" name="Picture"/>
+            <wp:docPr id="11" name="Imagen10"/>
             <wp:cNvGraphicFramePr>
               <a:graphicFrameLocks xmlns:a="http://schemas.openxmlformats.org/drawingml/2006/main" noChangeAspect="1"/>
             </wp:cNvGraphicFramePr>
@@ -1661,14 +1718,14 @@
               <a:graphicData uri="http://schemas.openxmlformats.org/drawingml/2006/picture">
                 <pic:pic xmlns:pic="http://schemas.openxmlformats.org/drawingml/2006/picture">
                   <pic:nvPicPr>
-                    <pic:cNvPr id="10" name="Picture"/>
+                    <pic:cNvPr id="11" name="Imagen10"/>
                     <pic:cNvPicPr>
                       <a:picLocks noChangeAspect="1" noChangeArrowheads="1"/>
                     </pic:cNvPicPr>
                   </pic:nvPicPr>
                   <pic:blipFill>
                     <a:blip r:embed="rId10"/>
-                    <a:srcRect r="218" b="5305"/>
+                    <a:srcRect r="235" b="5728"/>
                     <a:stretch>
                       <a:fillRect/>
                     </a:stretch>
@@ -1771,7 +1828,7 @@
           <wp:inline distT="0" distB="0" distL="0" distR="0">
             <wp:extent cx="5612130" cy="2990215"/>
             <wp:effectExtent l="0" t="0" r="0" b="0"/>
-            <wp:docPr id="12" name="Picture"/>
+            <wp:docPr id="12" name="Imagen11"/>
             <wp:cNvGraphicFramePr>
               <a:graphicFrameLocks xmlns:a="http://schemas.openxmlformats.org/drawingml/2006/main" noChangeAspect="1"/>
             </wp:cNvGraphicFramePr>
@@ -1779,14 +1836,14 @@
               <a:graphicData uri="http://schemas.openxmlformats.org/drawingml/2006/picture">
                 <pic:pic xmlns:pic="http://schemas.openxmlformats.org/drawingml/2006/picture">
                   <pic:nvPicPr>
-                    <pic:cNvPr id="11" name="Picture"/>
+                    <pic:cNvPr id="12" name="Imagen11"/>
                     <pic:cNvPicPr>
                       <a:picLocks noChangeAspect="1" noChangeArrowheads="1"/>
                     </pic:cNvPicPr>
                   </pic:nvPicPr>
                   <pic:blipFill>
                     <a:blip r:embed="rId16"/>
-                    <a:srcRect b="5625"/>
+                    <a:srcRect b="6077"/>
                     <a:stretch>
                       <a:fillRect/>
                     </a:stretch>
@@ -1876,8 +1933,9 @@
           <w:sz w:val="24"/>
           <w:szCs w:val="24"/>
         </w:rPr>
-        <w:t>Se puede aprecia</w:t>
-      </w:r>
+        <w:t xml:space="preserve">Se puede apreciar en la figura 11, la iluminación está en </w:t>
+      </w:r>
+      <w:proofErr w:type="spellStart"/>
       <w:r>
         <w:rPr>
           <w:rFonts w:ascii="Arial" w:hAnsi="Arial"/>
@@ -1885,7 +1943,17 @@
           <w:sz w:val="24"/>
           <w:szCs w:val="24"/>
         </w:rPr>
-        <w:t>r en la figura 11, la iluminación está en On, luego en la figura 12 se oscurecen los objetos, porque la iluminación está en Off.</w:t>
+        <w:t>On</w:t>
+      </w:r>
+      <w:proofErr w:type="spellEnd"/>
+      <w:r>
+        <w:rPr>
+          <w:rFonts w:ascii="Arial" w:hAnsi="Arial"/>
+          <w:color w:val="000000"/>
+          <w:sz w:val="24"/>
+          <w:szCs w:val="24"/>
+        </w:rPr>
+        <w:t>, luego en la figura 12 se oscurecen los objetos, porque la iluminación está en Off.</w:t>
       </w:r>
     </w:p>
     <w:p>
@@ -1904,8 +1972,8 @@
           <w:lang w:eastAsia="es-EC"/>
         </w:rPr>
         <w:drawing>
-          <wp:inline distT="0" distB="0" distL="0" distR="0" wp14:anchorId="0FDA45E7" wp14:editId="3A51E23A">
-            <wp:extent cx="5526391" cy="2819172"/>
+          <wp:inline distT="0" distB="0" distL="0" distR="0">
+            <wp:extent cx="5526405" cy="2819400"/>
             <wp:effectExtent l="0" t="0" r="0" b="0"/>
             <wp:docPr id="13" name="Imagen 13"/>
             <wp:cNvGraphicFramePr>
@@ -1915,22 +1983,876 @@
               <a:graphicData uri="http://schemas.openxmlformats.org/drawingml/2006/picture">
                 <pic:pic xmlns:pic="http://schemas.openxmlformats.org/drawingml/2006/picture">
                   <pic:nvPicPr>
-                    <pic:cNvPr id="1" name=""/>
-                    <pic:cNvPicPr/>
+                    <pic:cNvPr id="13" name="Imagen 13"/>
+                    <pic:cNvPicPr>
+                      <a:picLocks noChangeAspect="1" noChangeArrowheads="1"/>
+                    </pic:cNvPicPr>
+                  </pic:nvPicPr>
+                  <pic:blipFill>
+                    <a:blip r:embed="rId17"/>
+                    <a:srcRect l="8062" t="3917" r="401" b="13774"/>
+                    <a:stretch>
+                      <a:fillRect/>
+                    </a:stretch>
+                  </pic:blipFill>
+                  <pic:spPr bwMode="auto">
+                    <a:xfrm>
+                      <a:off x="0" y="0"/>
+                      <a:ext cx="5526405" cy="2819400"/>
+                    </a:xfrm>
+                    <a:prstGeom prst="rect">
+                      <a:avLst/>
+                    </a:prstGeom>
+                    <a:noFill/>
+                    <a:ln w="9525">
+                      <a:noFill/>
+                      <a:miter lim="800000"/>
+                      <a:headEnd/>
+                      <a:tailEnd/>
+                    </a:ln>
+                  </pic:spPr>
+                </pic:pic>
+              </a:graphicData>
+            </a:graphic>
+          </wp:inline>
+        </w:drawing>
+      </w:r>
+    </w:p>
+    <w:p>
+      <w:pPr>
+        <w:shd w:val="clear" w:color="auto" w:fill="FFFFFF"/>
+        <w:spacing w:beforeAutospacing="1" w:afterAutospacing="1" w:line="293" w:lineRule="atLeast"/>
+        <w:jc w:val="center"/>
+        <w:rPr>
+          <w:b/>
+          <w:bCs/>
+        </w:rPr>
+      </w:pPr>
+      <w:r>
+        <w:rPr>
+          <w:b/>
+          <w:bCs/>
+        </w:rPr>
+        <w:t>Figura 11</w:t>
+      </w:r>
+    </w:p>
+    <w:p>
+      <w:pPr>
+        <w:shd w:val="clear" w:color="auto" w:fill="FFFFFF"/>
+        <w:spacing w:beforeAutospacing="1" w:afterAutospacing="1" w:line="293" w:lineRule="atLeast"/>
+        <w:jc w:val="center"/>
+        <w:rPr>
+          <w:b/>
+          <w:bCs/>
+        </w:rPr>
+      </w:pPr>
+      <w:r>
+        <w:rPr>
+          <w:noProof/>
+          <w:lang w:eastAsia="es-EC"/>
+        </w:rPr>
+        <w:lastRenderedPageBreak/>
+        <w:drawing>
+          <wp:inline distT="0" distB="0" distL="0" distR="0">
+            <wp:extent cx="5487035" cy="3000375"/>
+            <wp:effectExtent l="0" t="0" r="0" b="0"/>
+            <wp:docPr id="14" name="Imagen 14"/>
+            <wp:cNvGraphicFramePr>
+              <a:graphicFrameLocks xmlns:a="http://schemas.openxmlformats.org/drawingml/2006/main" noChangeAspect="1"/>
+            </wp:cNvGraphicFramePr>
+            <a:graphic xmlns:a="http://schemas.openxmlformats.org/drawingml/2006/main">
+              <a:graphicData uri="http://schemas.openxmlformats.org/drawingml/2006/picture">
+                <pic:pic xmlns:pic="http://schemas.openxmlformats.org/drawingml/2006/picture">
+                  <pic:nvPicPr>
+                    <pic:cNvPr id="14" name="Imagen 14"/>
+                    <pic:cNvPicPr>
+                      <a:picLocks noChangeAspect="1" noChangeArrowheads="1"/>
+                    </pic:cNvPicPr>
+                  </pic:nvPicPr>
+                  <pic:blipFill>
+                    <a:blip r:embed="rId18"/>
+                    <a:srcRect l="7329" t="5866" r="2780" b="6929"/>
+                    <a:stretch>
+                      <a:fillRect/>
+                    </a:stretch>
+                  </pic:blipFill>
+                  <pic:spPr bwMode="auto">
+                    <a:xfrm>
+                      <a:off x="0" y="0"/>
+                      <a:ext cx="5487035" cy="3000375"/>
+                    </a:xfrm>
+                    <a:prstGeom prst="rect">
+                      <a:avLst/>
+                    </a:prstGeom>
+                    <a:noFill/>
+                    <a:ln w="9525">
+                      <a:noFill/>
+                      <a:miter lim="800000"/>
+                      <a:headEnd/>
+                      <a:tailEnd/>
+                    </a:ln>
+                  </pic:spPr>
+                </pic:pic>
+              </a:graphicData>
+            </a:graphic>
+          </wp:inline>
+        </w:drawing>
+      </w:r>
+    </w:p>
+    <w:p>
+      <w:pPr>
+        <w:shd w:val="clear" w:color="auto" w:fill="FFFFFF"/>
+        <w:spacing w:beforeAutospacing="1" w:afterAutospacing="1" w:line="293" w:lineRule="atLeast"/>
+        <w:jc w:val="center"/>
+        <w:rPr>
+          <w:b/>
+          <w:bCs/>
+        </w:rPr>
+      </w:pPr>
+      <w:r>
+        <w:rPr>
+          <w:b/>
+          <w:bCs/>
+        </w:rPr>
+        <w:t>Figura 12</w:t>
+      </w:r>
+    </w:p>
+    <w:p>
+      <w:pPr>
+        <w:shd w:val="clear" w:color="auto" w:fill="FFFFFF"/>
+        <w:spacing w:beforeAutospacing="1" w:afterAutospacing="1" w:line="293" w:lineRule="atLeast"/>
+        <w:jc w:val="center"/>
+        <w:rPr>
+          <w:rFonts w:ascii="Arial" w:hAnsi="Arial"/>
+          <w:b/>
+          <w:i/>
+          <w:color w:val="660066"/>
+          <w:sz w:val="24"/>
+          <w:szCs w:val="24"/>
+        </w:rPr>
+      </w:pPr>
+      <w:r>
+        <w:rPr>
+          <w:rFonts w:ascii="Arial" w:hAnsi="Arial"/>
+          <w:b/>
+          <w:i/>
+          <w:color w:val="660066"/>
+          <w:sz w:val="24"/>
+          <w:szCs w:val="24"/>
+        </w:rPr>
+        <w:t>Agregando los controles para traslación</w:t>
+      </w:r>
+    </w:p>
+    <w:p>
+      <w:pPr>
+        <w:shd w:val="clear" w:color="auto" w:fill="FFFFFF"/>
+        <w:spacing w:beforeAutospacing="1" w:afterAutospacing="1" w:line="293" w:lineRule="atLeast"/>
+        <w:rPr>
+          <w:rFonts w:ascii="Arial" w:hAnsi="Arial"/>
+          <w:color w:val="000000"/>
+          <w:sz w:val="24"/>
+          <w:szCs w:val="24"/>
+        </w:rPr>
+      </w:pPr>
+      <w:r>
+        <w:rPr>
+          <w:rFonts w:ascii="Arial" w:hAnsi="Arial"/>
+          <w:color w:val="000000"/>
+          <w:sz w:val="24"/>
+          <w:szCs w:val="24"/>
+        </w:rPr>
+        <w:t>Se puede notar</w:t>
+      </w:r>
+      <w:r>
+        <w:rPr>
+          <w:rFonts w:ascii="Arial" w:hAnsi="Arial"/>
+          <w:color w:val="000000"/>
+          <w:sz w:val="24"/>
+          <w:szCs w:val="24"/>
+        </w:rPr>
+        <w:t xml:space="preserve"> el cambio de posición de cada objeto comparando las figuras 13 y 14.</w:t>
+      </w:r>
+    </w:p>
+    <w:p>
+      <w:pPr>
+        <w:shd w:val="clear" w:color="auto" w:fill="FFFFFF"/>
+        <w:spacing w:beforeAutospacing="1" w:afterAutospacing="1" w:line="293" w:lineRule="atLeast"/>
+        <w:jc w:val="center"/>
+        <w:rPr>
+          <w:b/>
+          <w:bCs/>
+        </w:rPr>
+      </w:pPr>
+      <w:r>
+        <w:rPr>
+          <w:noProof/>
+          <w:lang w:eastAsia="es-EC"/>
+        </w:rPr>
+        <w:drawing>
+          <wp:inline distT="0" distB="0" distL="0" distR="0">
+            <wp:extent cx="5514340" cy="3120390"/>
+            <wp:effectExtent l="0" t="0" r="0" b="0"/>
+            <wp:docPr id="15" name="Imagen 16"/>
+            <wp:cNvGraphicFramePr>
+              <a:graphicFrameLocks xmlns:a="http://schemas.openxmlformats.org/drawingml/2006/main" noChangeAspect="1"/>
+            </wp:cNvGraphicFramePr>
+            <a:graphic xmlns:a="http://schemas.openxmlformats.org/drawingml/2006/main">
+              <a:graphicData uri="http://schemas.openxmlformats.org/drawingml/2006/picture">
+                <pic:pic xmlns:pic="http://schemas.openxmlformats.org/drawingml/2006/picture">
+                  <pic:nvPicPr>
+                    <pic:cNvPr id="15" name="Imagen 16"/>
+                    <pic:cNvPicPr>
+                      <a:picLocks noChangeAspect="1" noChangeArrowheads="1"/>
+                    </pic:cNvPicPr>
+                  </pic:nvPicPr>
+                  <pic:blipFill>
+                    <a:blip r:embed="rId19"/>
+                    <a:srcRect l="13563" t="4566" r="1317" b="5305"/>
+                    <a:stretch>
+                      <a:fillRect/>
+                    </a:stretch>
+                  </pic:blipFill>
+                  <pic:spPr bwMode="auto">
+                    <a:xfrm>
+                      <a:off x="0" y="0"/>
+                      <a:ext cx="5514340" cy="3120390"/>
+                    </a:xfrm>
+                    <a:prstGeom prst="rect">
+                      <a:avLst/>
+                    </a:prstGeom>
+                    <a:noFill/>
+                    <a:ln w="9525">
+                      <a:noFill/>
+                      <a:miter lim="800000"/>
+                      <a:headEnd/>
+                      <a:tailEnd/>
+                    </a:ln>
+                  </pic:spPr>
+                </pic:pic>
+              </a:graphicData>
+            </a:graphic>
+          </wp:inline>
+        </w:drawing>
+      </w:r>
+    </w:p>
+    <w:p>
+      <w:pPr>
+        <w:shd w:val="clear" w:color="auto" w:fill="FFFFFF"/>
+        <w:spacing w:beforeAutospacing="1" w:afterAutospacing="1" w:line="293" w:lineRule="atLeast"/>
+        <w:jc w:val="center"/>
+        <w:rPr>
+          <w:b/>
+          <w:bCs/>
+        </w:rPr>
+      </w:pPr>
+      <w:r>
+        <w:rPr>
+          <w:b/>
+          <w:bCs/>
+        </w:rPr>
+        <w:t>Figura 13</w:t>
+      </w:r>
+    </w:p>
+    <w:p>
+      <w:pPr>
+        <w:shd w:val="clear" w:color="auto" w:fill="FFFFFF"/>
+        <w:spacing w:beforeAutospacing="1" w:afterAutospacing="1" w:line="293" w:lineRule="atLeast"/>
+        <w:jc w:val="center"/>
+        <w:rPr>
+          <w:b/>
+          <w:bCs/>
+        </w:rPr>
+      </w:pPr>
+    </w:p>
+    <w:p>
+      <w:pPr>
+        <w:shd w:val="clear" w:color="auto" w:fill="FFFFFF"/>
+        <w:spacing w:beforeAutospacing="1" w:afterAutospacing="1" w:line="293" w:lineRule="atLeast"/>
+        <w:jc w:val="center"/>
+        <w:rPr>
+          <w:b/>
+          <w:bCs/>
+        </w:rPr>
+      </w:pPr>
+      <w:r>
+        <w:rPr>
+          <w:noProof/>
+          <w:lang w:eastAsia="es-EC"/>
+        </w:rPr>
+        <w:drawing>
+          <wp:inline distT="0" distB="0" distL="0" distR="0">
+            <wp:extent cx="5362575" cy="3103245"/>
+            <wp:effectExtent l="0" t="0" r="0" b="0"/>
+            <wp:docPr id="16" name="Imagen 19"/>
+            <wp:cNvGraphicFramePr>
+              <a:graphicFrameLocks xmlns:a="http://schemas.openxmlformats.org/drawingml/2006/main" noChangeAspect="1"/>
+            </wp:cNvGraphicFramePr>
+            <a:graphic xmlns:a="http://schemas.openxmlformats.org/drawingml/2006/main">
+              <a:graphicData uri="http://schemas.openxmlformats.org/drawingml/2006/picture">
+                <pic:pic xmlns:pic="http://schemas.openxmlformats.org/drawingml/2006/picture">
+                  <pic:nvPicPr>
+                    <pic:cNvPr id="16" name="Imagen 19"/>
+                    <pic:cNvPicPr>
+                      <a:picLocks noChangeAspect="1" noChangeArrowheads="1"/>
+                    </pic:cNvPicPr>
+                  </pic:nvPicPr>
+                  <pic:blipFill>
+                    <a:blip r:embed="rId20"/>
+                    <a:srcRect l="17043" t="5536" r="1317" b="10191"/>
+                    <a:stretch>
+                      <a:fillRect/>
+                    </a:stretch>
+                  </pic:blipFill>
+                  <pic:spPr bwMode="auto">
+                    <a:xfrm>
+                      <a:off x="0" y="0"/>
+                      <a:ext cx="5362575" cy="3103245"/>
+                    </a:xfrm>
+                    <a:prstGeom prst="rect">
+                      <a:avLst/>
+                    </a:prstGeom>
+                    <a:noFill/>
+                    <a:ln w="9525">
+                      <a:noFill/>
+                      <a:miter lim="800000"/>
+                      <a:headEnd/>
+                      <a:tailEnd/>
+                    </a:ln>
+                  </pic:spPr>
+                </pic:pic>
+              </a:graphicData>
+            </a:graphic>
+          </wp:inline>
+        </w:drawing>
+      </w:r>
+    </w:p>
+    <w:p>
+      <w:pPr>
+        <w:jc w:val="center"/>
+        <w:rPr>
+          <w:b/>
+          <w:bCs/>
+        </w:rPr>
+      </w:pPr>
+      <w:r>
+        <w:rPr>
+          <w:b/>
+          <w:bCs/>
+        </w:rPr>
+        <w:t>Figura 14</w:t>
+      </w:r>
+    </w:p>
+    <w:p>
+      <w:pPr>
+        <w:jc w:val="center"/>
+        <w:rPr>
+          <w:b/>
+          <w:bCs/>
+        </w:rPr>
+      </w:pPr>
+    </w:p>
+    <w:p>
+      <w:pPr>
+        <w:jc w:val="center"/>
+        <w:rPr>
+          <w:rFonts w:ascii="Arial" w:hAnsi="Arial"/>
+          <w:b/>
+          <w:i/>
+          <w:color w:val="660066"/>
+          <w:sz w:val="24"/>
+          <w:szCs w:val="24"/>
+        </w:rPr>
+      </w:pPr>
+      <w:r>
+        <w:rPr>
+          <w:rFonts w:ascii="Arial" w:hAnsi="Arial"/>
+          <w:b/>
+          <w:i/>
+          <w:color w:val="660066"/>
+          <w:sz w:val="24"/>
+          <w:szCs w:val="24"/>
+        </w:rPr>
+        <w:t>Agregando paleta para cambiar de color cada elemento</w:t>
+      </w:r>
+    </w:p>
+    <w:p>
+      <w:pPr>
+        <w:jc w:val="center"/>
+        <w:rPr>
+          <w:rFonts w:ascii="Arial" w:hAnsi="Arial"/>
+          <w:b/>
+          <w:i/>
+          <w:color w:val="660066"/>
+          <w:sz w:val="24"/>
+          <w:szCs w:val="24"/>
+        </w:rPr>
+      </w:pPr>
+      <w:r>
+        <w:rPr>
+          <w:noProof/>
+          <w:lang w:eastAsia="es-EC"/>
+        </w:rPr>
+        <w:drawing>
+          <wp:inline distT="0" distB="0" distL="0" distR="0">
+            <wp:extent cx="5276850" cy="3125470"/>
+            <wp:effectExtent l="0" t="0" r="0" b="0"/>
+            <wp:docPr id="17" name="Imagen 20"/>
+            <wp:cNvGraphicFramePr>
+              <a:graphicFrameLocks xmlns:a="http://schemas.openxmlformats.org/drawingml/2006/main" noChangeAspect="1"/>
+            </wp:cNvGraphicFramePr>
+            <a:graphic xmlns:a="http://schemas.openxmlformats.org/drawingml/2006/main">
+              <a:graphicData uri="http://schemas.openxmlformats.org/drawingml/2006/picture">
+                <pic:pic xmlns:pic="http://schemas.openxmlformats.org/drawingml/2006/picture">
+                  <pic:nvPicPr>
+                    <pic:cNvPr id="17" name="Imagen 20"/>
+                    <pic:cNvPicPr>
+                      <a:picLocks noChangeAspect="1" noChangeArrowheads="1"/>
+                    </pic:cNvPicPr>
+                  </pic:nvPicPr>
+                  <pic:blipFill>
+                    <a:blip r:embed="rId21"/>
+                    <a:srcRect l="16310" t="5206" r="1317" b="7588"/>
+                    <a:stretch>
+                      <a:fillRect/>
+                    </a:stretch>
+                  </pic:blipFill>
+                  <pic:spPr bwMode="auto">
+                    <a:xfrm>
+                      <a:off x="0" y="0"/>
+                      <a:ext cx="5276850" cy="3125470"/>
+                    </a:xfrm>
+                    <a:prstGeom prst="rect">
+                      <a:avLst/>
+                    </a:prstGeom>
+                    <a:noFill/>
+                    <a:ln w="9525">
+                      <a:noFill/>
+                      <a:miter lim="800000"/>
+                      <a:headEnd/>
+                      <a:tailEnd/>
+                    </a:ln>
+                  </pic:spPr>
+                </pic:pic>
+              </a:graphicData>
+            </a:graphic>
+          </wp:inline>
+        </w:drawing>
+      </w:r>
+    </w:p>
+    <w:p>
+      <w:pPr>
+        <w:jc w:val="center"/>
+        <w:rPr>
+          <w:b/>
+          <w:bCs/>
+        </w:rPr>
+      </w:pPr>
+      <w:r>
+        <w:rPr>
+          <w:b/>
+          <w:bCs/>
+        </w:rPr>
+        <w:t>Figura 15</w:t>
+      </w:r>
+    </w:p>
+    <w:p>
+      <w:pPr>
+        <w:jc w:val="center"/>
+        <w:rPr>
+          <w:b/>
+          <w:bCs/>
+        </w:rPr>
+      </w:pPr>
+    </w:p>
+    <w:p>
+      <w:pPr>
+        <w:jc w:val="center"/>
+        <w:rPr>
+          <w:b/>
+          <w:bCs/>
+        </w:rPr>
+      </w:pPr>
+    </w:p>
+    <w:p>
+      <w:pPr>
+        <w:jc w:val="center"/>
+        <w:rPr>
+          <w:b/>
+          <w:bCs/>
+        </w:rPr>
+      </w:pPr>
+    </w:p>
+    <w:p>
+      <w:pPr>
+        <w:jc w:val="center"/>
+        <w:rPr>
+          <w:rFonts w:ascii="Arial" w:hAnsi="Arial"/>
+          <w:b/>
+          <w:i/>
+          <w:color w:val="660066"/>
+          <w:sz w:val="24"/>
+          <w:szCs w:val="24"/>
+        </w:rPr>
+      </w:pPr>
+      <w:bookmarkStart w:id="1" w:name="__DdeLink__99_328168742"/>
+      <w:bookmarkEnd w:id="1"/>
+      <w:r>
+        <w:rPr>
+          <w:rFonts w:ascii="Arial" w:hAnsi="Arial"/>
+          <w:b/>
+          <w:i/>
+          <w:color w:val="660066"/>
+          <w:sz w:val="24"/>
+          <w:szCs w:val="24"/>
+        </w:rPr>
+        <w:t>Agregando control de tamaño para un objeto</w:t>
+      </w:r>
+    </w:p>
+    <w:p>
+      <w:pPr>
+        <w:jc w:val="center"/>
+        <w:rPr>
+          <w:rFonts w:ascii="Arial" w:hAnsi="Arial"/>
+          <w:color w:val="000000"/>
+          <w:sz w:val="24"/>
+          <w:szCs w:val="24"/>
+        </w:rPr>
+      </w:pPr>
+      <w:r>
+        <w:rPr>
+          <w:rFonts w:ascii="Arial" w:hAnsi="Arial"/>
+          <w:color w:val="000000"/>
+          <w:sz w:val="24"/>
+          <w:szCs w:val="24"/>
+        </w:rPr>
+        <w:t>En el ejemplo se puede ver aumentado el tamaño de</w:t>
+      </w:r>
+      <w:r>
+        <w:rPr>
+          <w:rFonts w:ascii="Arial" w:hAnsi="Arial"/>
+          <w:color w:val="000000"/>
+          <w:sz w:val="24"/>
+          <w:szCs w:val="24"/>
+        </w:rPr>
+        <w:t xml:space="preserve"> la esfera en la </w:t>
+      </w:r>
+      <w:r>
+        <w:rPr>
+          <w:rFonts w:ascii="Arial" w:hAnsi="Arial"/>
+          <w:b/>
+          <w:color w:val="000000"/>
+          <w:sz w:val="24"/>
+          <w:szCs w:val="24"/>
+        </w:rPr>
+        <w:t>Figura 16</w:t>
+      </w:r>
+      <w:r>
+        <w:rPr>
+          <w:rFonts w:ascii="Arial" w:hAnsi="Arial"/>
+          <w:color w:val="000000"/>
+          <w:sz w:val="24"/>
+          <w:szCs w:val="24"/>
+        </w:rPr>
+        <w:t>.</w:t>
+      </w:r>
+    </w:p>
+    <w:p>
+      <w:pPr>
+        <w:jc w:val="center"/>
+        <w:rPr>
+          <w:b/>
+          <w:bCs/>
+        </w:rPr>
+      </w:pPr>
+      <w:r>
+        <w:rPr>
+          <w:noProof/>
+          <w:lang w:eastAsia="es-EC"/>
+        </w:rPr>
+        <w:drawing>
+          <wp:inline distT="0" distB="0" distL="0" distR="0">
+            <wp:extent cx="5353050" cy="3060065"/>
+            <wp:effectExtent l="0" t="0" r="0" b="0"/>
+            <wp:docPr id="18" name="Imagen 21"/>
+            <wp:cNvGraphicFramePr>
+              <a:graphicFrameLocks xmlns:a="http://schemas.openxmlformats.org/drawingml/2006/main" noChangeAspect="1"/>
+            </wp:cNvGraphicFramePr>
+            <a:graphic xmlns:a="http://schemas.openxmlformats.org/drawingml/2006/main">
+              <a:graphicData uri="http://schemas.openxmlformats.org/drawingml/2006/picture">
+                <pic:pic xmlns:pic="http://schemas.openxmlformats.org/drawingml/2006/picture">
+                  <pic:nvPicPr>
+                    <pic:cNvPr id="18" name="Imagen 21"/>
+                    <pic:cNvPicPr>
+                      <a:picLocks noChangeAspect="1" noChangeArrowheads="1"/>
+                    </pic:cNvPicPr>
+                  </pic:nvPicPr>
+                  <pic:blipFill>
+                    <a:blip r:embed="rId22"/>
+                    <a:srcRect l="13563" t="5216" r="1131" b="7908"/>
+                    <a:stretch>
+                      <a:fillRect/>
+                    </a:stretch>
+                  </pic:blipFill>
+                  <pic:spPr bwMode="auto">
+                    <a:xfrm>
+                      <a:off x="0" y="0"/>
+                      <a:ext cx="5353050" cy="3060065"/>
+                    </a:xfrm>
+                    <a:prstGeom prst="rect">
+                      <a:avLst/>
+                    </a:prstGeom>
+                    <a:noFill/>
+                    <a:ln w="9525">
+                      <a:noFill/>
+                      <a:miter lim="800000"/>
+                      <a:headEnd/>
+                      <a:tailEnd/>
+                    </a:ln>
+                  </pic:spPr>
+                </pic:pic>
+              </a:graphicData>
+            </a:graphic>
+          </wp:inline>
+        </w:drawing>
+      </w:r>
+    </w:p>
+    <w:p>
+      <w:pPr>
+        <w:jc w:val="center"/>
+      </w:pPr>
+      <w:r>
+        <w:rPr>
+          <w:b/>
+          <w:bCs/>
+        </w:rPr>
+        <w:t>Figura 16</w:t>
+      </w:r>
+    </w:p>
+    <w:p>
+      <w:pPr>
+        <w:jc w:val="center"/>
+        <w:rPr>
+          <w:b/>
+          <w:bCs/>
+        </w:rPr>
+      </w:pPr>
+    </w:p>
+    <w:p>
+      <w:pPr>
+        <w:jc w:val="center"/>
+        <w:rPr>
+          <w:rFonts w:ascii="Arial" w:hAnsi="Arial"/>
+          <w:b/>
+          <w:bCs/>
+          <w:i/>
+          <w:color w:val="660066"/>
+          <w:sz w:val="24"/>
+          <w:szCs w:val="24"/>
+        </w:rPr>
+      </w:pPr>
+    </w:p>
+    <w:p>
+      <w:pPr>
+        <w:jc w:val="center"/>
+        <w:rPr>
+          <w:rFonts w:ascii="Arial" w:hAnsi="Arial"/>
+          <w:b/>
+          <w:bCs/>
+          <w:i/>
+          <w:color w:val="660066"/>
+          <w:sz w:val="24"/>
+          <w:szCs w:val="24"/>
+        </w:rPr>
+      </w:pPr>
+    </w:p>
+    <w:p>
+      <w:pPr>
+        <w:jc w:val="center"/>
+        <w:rPr>
+          <w:rFonts w:ascii="Arial" w:hAnsi="Arial"/>
+          <w:b/>
+          <w:bCs/>
+          <w:i/>
+          <w:color w:val="660066"/>
+          <w:sz w:val="24"/>
+          <w:szCs w:val="24"/>
+        </w:rPr>
+      </w:pPr>
+    </w:p>
+    <w:p>
+      <w:pPr>
+        <w:jc w:val="center"/>
+        <w:rPr>
+          <w:rFonts w:ascii="Arial" w:hAnsi="Arial"/>
+          <w:b/>
+          <w:bCs/>
+          <w:i/>
+          <w:color w:val="660066"/>
+          <w:sz w:val="24"/>
+          <w:szCs w:val="24"/>
+        </w:rPr>
+      </w:pPr>
+    </w:p>
+    <w:p>
+      <w:pPr>
+        <w:jc w:val="center"/>
+        <w:rPr>
+          <w:rFonts w:ascii="Arial" w:hAnsi="Arial"/>
+          <w:b/>
+          <w:bCs/>
+          <w:i/>
+          <w:color w:val="660066"/>
+          <w:sz w:val="24"/>
+          <w:szCs w:val="24"/>
+        </w:rPr>
+      </w:pPr>
+    </w:p>
+    <w:p>
+      <w:pPr>
+        <w:jc w:val="center"/>
+        <w:rPr>
+          <w:rFonts w:ascii="Arial" w:hAnsi="Arial"/>
+          <w:b/>
+          <w:bCs/>
+          <w:i/>
+          <w:color w:val="660066"/>
+          <w:sz w:val="24"/>
+          <w:szCs w:val="24"/>
+        </w:rPr>
+      </w:pPr>
+    </w:p>
+    <w:p>
+      <w:pPr>
+        <w:jc w:val="center"/>
+        <w:rPr>
+          <w:rFonts w:ascii="Arial" w:hAnsi="Arial"/>
+          <w:b/>
+          <w:bCs/>
+          <w:i/>
+          <w:color w:val="660066"/>
+          <w:sz w:val="24"/>
+          <w:szCs w:val="24"/>
+        </w:rPr>
+      </w:pPr>
+    </w:p>
+    <w:p>
+      <w:pPr>
+        <w:jc w:val="center"/>
+        <w:rPr>
+          <w:rFonts w:ascii="Arial" w:hAnsi="Arial"/>
+          <w:b/>
+          <w:bCs/>
+          <w:i/>
+          <w:color w:val="660066"/>
+          <w:sz w:val="24"/>
+          <w:szCs w:val="24"/>
+        </w:rPr>
+      </w:pPr>
+    </w:p>
+    <w:p>
+      <w:pPr>
+        <w:jc w:val="center"/>
+        <w:rPr>
+          <w:rFonts w:ascii="Arial" w:hAnsi="Arial"/>
+          <w:b/>
+          <w:bCs/>
+          <w:i/>
+          <w:color w:val="660066"/>
+          <w:sz w:val="24"/>
+          <w:szCs w:val="24"/>
+        </w:rPr>
+      </w:pPr>
+    </w:p>
+    <w:p>
+      <w:pPr>
+        <w:jc w:val="center"/>
+        <w:rPr>
+          <w:rFonts w:ascii="Arial" w:hAnsi="Arial"/>
+          <w:b/>
+          <w:bCs/>
+          <w:i/>
+          <w:color w:val="660066"/>
+          <w:sz w:val="24"/>
+          <w:szCs w:val="24"/>
+        </w:rPr>
+      </w:pPr>
+    </w:p>
+    <w:p>
+      <w:pPr>
+        <w:jc w:val="center"/>
+        <w:rPr>
+          <w:rFonts w:ascii="Arial" w:hAnsi="Arial"/>
+          <w:b/>
+          <w:bCs/>
+          <w:i/>
+          <w:color w:val="660066"/>
+          <w:sz w:val="24"/>
+          <w:szCs w:val="24"/>
+        </w:rPr>
+      </w:pPr>
+    </w:p>
+    <w:p>
+      <w:pPr>
+        <w:jc w:val="center"/>
+        <w:rPr>
+          <w:rFonts w:ascii="Arial" w:hAnsi="Arial"/>
+          <w:b/>
+          <w:bCs/>
+          <w:i/>
+          <w:color w:val="660066"/>
+          <w:sz w:val="24"/>
+          <w:szCs w:val="24"/>
+        </w:rPr>
+      </w:pPr>
+    </w:p>
+    <w:p>
+      <w:pPr>
+        <w:jc w:val="center"/>
+      </w:pPr>
+      <w:r>
+        <w:rPr>
+          <w:noProof/>
+          <w:lang w:eastAsia="es-EC"/>
+        </w:rPr>
+        <w:drawing>
+          <wp:anchor distT="0" distB="0" distL="0" distR="0" simplePos="0" relativeHeight="251656192" behindDoc="0" locked="0" layoutInCell="1" allowOverlap="1" wp14:anchorId="2FC479B1" wp14:editId="1F7D4EC6">
+            <wp:simplePos x="0" y="0"/>
+            <wp:positionH relativeFrom="column">
+              <wp:posOffset>195580</wp:posOffset>
+            </wp:positionH>
+            <wp:positionV relativeFrom="paragraph">
+              <wp:posOffset>325120</wp:posOffset>
+            </wp:positionV>
+            <wp:extent cx="5220970" cy="3257550"/>
+            <wp:effectExtent l="0" t="0" r="0" b="0"/>
+            <wp:wrapSquare wrapText="largest"/>
+            <wp:docPr id="19" name="Imagen12"/>
+            <wp:cNvGraphicFramePr>
+              <a:graphicFrameLocks xmlns:a="http://schemas.openxmlformats.org/drawingml/2006/main" noChangeAspect="1"/>
+            </wp:cNvGraphicFramePr>
+            <a:graphic xmlns:a="http://schemas.openxmlformats.org/drawingml/2006/main">
+              <a:graphicData uri="http://schemas.openxmlformats.org/drawingml/2006/picture">
+                <pic:pic xmlns:pic="http://schemas.openxmlformats.org/drawingml/2006/picture">
+                  <pic:nvPicPr>
+                    <pic:cNvPr id="19" name="Imagen12"/>
+                    <pic:cNvPicPr>
+                      <a:picLocks noChangeAspect="1" noChangeArrowheads="1"/>
+                    </pic:cNvPicPr>
                   </pic:nvPicPr>
                   <pic:blipFill rotWithShape="1">
-                    <a:blip r:embed="rId17"/>
-                    <a:srcRect l="7468" t="3624" r="373" b="12758"/>
+                    <a:blip r:embed="rId23"/>
+                    <a:srcRect l="16462" t="8454" r="1053"/>
                     <a:stretch/>
                   </pic:blipFill>
                   <pic:spPr bwMode="auto">
                     <a:xfrm>
                       <a:off x="0" y="0"/>
-                      <a:ext cx="5534029" cy="2823069"/>
+                      <a:ext cx="5220970" cy="3257550"/>
                     </a:xfrm>
                     <a:prstGeom prst="rect">
                       <a:avLst/>
                     </a:prstGeom>
+                    <a:noFill/>
                     <a:ln>
                       <a:noFill/>
                     </a:ln>
@@ -1943,36 +2865,108 @@
                 </pic:pic>
               </a:graphicData>
             </a:graphic>
-          </wp:inline>
+            <wp14:sizeRelH relativeFrom="margin">
+              <wp14:pctWidth>0</wp14:pctWidth>
+            </wp14:sizeRelH>
+            <wp14:sizeRelV relativeFrom="margin">
+              <wp14:pctHeight>0</wp14:pctHeight>
+            </wp14:sizeRelV>
+          </wp:anchor>
         </w:drawing>
       </w:r>
-    </w:p>
-    <w:p>
-      <w:pPr>
-        <w:shd w:val="clear" w:color="auto" w:fill="FFFFFF"/>
-        <w:spacing w:beforeAutospacing="1" w:afterAutospacing="1" w:line="293" w:lineRule="atLeast"/>
-        <w:jc w:val="center"/>
-        <w:rPr>
-          <w:b/>
-          <w:bCs/>
-        </w:rPr>
-      </w:pPr>
-      <w:r>
-        <w:rPr>
-          <w:b/>
-          <w:bCs/>
-        </w:rPr>
-        <w:t>Figura 11</w:t>
-      </w:r>
-    </w:p>
-    <w:p>
-      <w:pPr>
-        <w:shd w:val="clear" w:color="auto" w:fill="FFFFFF"/>
-        <w:spacing w:beforeAutospacing="1" w:afterAutospacing="1" w:line="293" w:lineRule="atLeast"/>
-        <w:jc w:val="center"/>
-        <w:rPr>
-          <w:b/>
-          <w:bCs/>
+      <w:r>
+        <w:rPr>
+          <w:rFonts w:ascii="Arial" w:hAnsi="Arial"/>
+          <w:b/>
+          <w:bCs/>
+          <w:i/>
+          <w:color w:val="660066"/>
+          <w:sz w:val="24"/>
+          <w:szCs w:val="24"/>
+        </w:rPr>
+        <w:t>Agregando control de rotación de la escena</w:t>
+      </w:r>
+    </w:p>
+    <w:p>
+      <w:pPr>
+        <w:jc w:val="center"/>
+        <w:rPr>
+          <w:b/>
+          <w:bCs/>
+        </w:rPr>
+      </w:pPr>
+      <w:r>
+        <w:rPr>
+          <w:rFonts w:ascii="Arial" w:hAnsi="Arial"/>
+          <w:b/>
+          <w:bCs/>
+          <w:i/>
+          <w:szCs w:val="24"/>
+        </w:rPr>
+        <w:t>Figura 17</w:t>
+      </w:r>
+    </w:p>
+    <w:p>
+      <w:pPr>
+        <w:jc w:val="center"/>
+        <w:rPr>
+          <w:rFonts w:ascii="Arial" w:hAnsi="Arial"/>
+          <w:b/>
+          <w:bCs/>
+          <w:i/>
+          <w:color w:val="660066"/>
+          <w:sz w:val="24"/>
+          <w:szCs w:val="24"/>
+        </w:rPr>
+      </w:pPr>
+    </w:p>
+    <w:p>
+      <w:pPr>
+        <w:jc w:val="center"/>
+        <w:rPr>
+          <w:rFonts w:ascii="Arial" w:hAnsi="Arial"/>
+          <w:b/>
+          <w:i/>
+          <w:color w:val="660066"/>
+          <w:sz w:val="24"/>
+          <w:szCs w:val="24"/>
+        </w:rPr>
+      </w:pPr>
+      <w:r>
+        <w:rPr>
+          <w:rFonts w:ascii="Arial" w:hAnsi="Arial"/>
+          <w:b/>
+          <w:i/>
+          <w:color w:val="660066"/>
+          <w:sz w:val="24"/>
+          <w:szCs w:val="24"/>
+        </w:rPr>
+        <w:t>Rotando la escena con el control de rotación</w:t>
+      </w:r>
+    </w:p>
+    <w:p>
+      <w:pPr>
+        <w:jc w:val="center"/>
+        <w:rPr>
+          <w:rFonts w:ascii="Arial" w:hAnsi="Arial"/>
+          <w:b/>
+          <w:i/>
+          <w:color w:val="660066"/>
+          <w:sz w:val="24"/>
+          <w:szCs w:val="24"/>
+        </w:rPr>
+      </w:pPr>
+    </w:p>
+    <w:p>
+      <w:pPr>
+        <w:jc w:val="center"/>
+        <w:rPr>
+          <w:rFonts w:ascii="Arial" w:hAnsi="Arial"/>
+          <w:b/>
+          <w:i/>
+          <w:color w:val="660066"/>
+          <w:sz w:val="24"/>
+          <w:szCs w:val="24"/>
         </w:rPr>
       </w:pPr>
       <w:r>
@@ -1980,12 +2974,19 @@
           <w:noProof/>
           <w:lang w:eastAsia="es-EC"/>
         </w:rPr>
-        <w:lastRenderedPageBreak/>
         <w:drawing>
-          <wp:inline distT="0" distB="0" distL="0" distR="0" wp14:anchorId="26125E35" wp14:editId="067ADD84">
-            <wp:extent cx="5486987" cy="3000375"/>
+          <wp:anchor distT="0" distB="0" distL="0" distR="0" simplePos="0" relativeHeight="251665408" behindDoc="0" locked="0" layoutInCell="1" allowOverlap="1" wp14:anchorId="1E2F2EE1" wp14:editId="13263260">
+            <wp:simplePos x="0" y="0"/>
+            <wp:positionH relativeFrom="column">
+              <wp:posOffset>177165</wp:posOffset>
+            </wp:positionH>
+            <wp:positionV relativeFrom="paragraph">
+              <wp:posOffset>13970</wp:posOffset>
+            </wp:positionV>
+            <wp:extent cx="5181600" cy="2849880"/>
             <wp:effectExtent l="0" t="0" r="0" b="0"/>
-            <wp:docPr id="14" name="Imagen 14"/>
+            <wp:wrapSquare wrapText="largest"/>
+            <wp:docPr id="20" name="Imagen15"/>
             <wp:cNvGraphicFramePr>
               <a:graphicFrameLocks xmlns:a="http://schemas.openxmlformats.org/drawingml/2006/main" noChangeAspect="1"/>
             </wp:cNvGraphicFramePr>
@@ -1993,22 +2994,25 @@
               <a:graphicData uri="http://schemas.openxmlformats.org/drawingml/2006/picture">
                 <pic:pic xmlns:pic="http://schemas.openxmlformats.org/drawingml/2006/picture">
                   <pic:nvPicPr>
-                    <pic:cNvPr id="1" name=""/>
-                    <pic:cNvPicPr/>
+                    <pic:cNvPr id="20" name="Imagen15"/>
+                    <pic:cNvPicPr>
+                      <a:picLocks noChangeAspect="1" noChangeArrowheads="1"/>
+                    </pic:cNvPicPr>
                   </pic:nvPicPr>
                   <pic:blipFill rotWithShape="1">
-                    <a:blip r:embed="rId18"/>
-                    <a:srcRect l="6789" t="5434" r="2580" b="6420"/>
+                    <a:blip r:embed="rId24"/>
+                    <a:srcRect l="12050" t="7851" r="1052"/>
                     <a:stretch/>
                   </pic:blipFill>
                   <pic:spPr bwMode="auto">
                     <a:xfrm>
                       <a:off x="0" y="0"/>
-                      <a:ext cx="5492624" cy="3003457"/>
+                      <a:ext cx="5181600" cy="2849880"/>
                     </a:xfrm>
                     <a:prstGeom prst="rect">
                       <a:avLst/>
                     </a:prstGeom>
+                    <a:noFill/>
                     <a:ln>
                       <a:noFill/>
                     </a:ln>
@@ -2021,92 +3025,197 @@
                 </pic:pic>
               </a:graphicData>
             </a:graphic>
-          </wp:inline>
+            <wp14:sizeRelH relativeFrom="margin">
+              <wp14:pctWidth>0</wp14:pctWidth>
+            </wp14:sizeRelH>
+            <wp14:sizeRelV relativeFrom="margin">
+              <wp14:pctHeight>0</wp14:pctHeight>
+            </wp14:sizeRelV>
+          </wp:anchor>
         </w:drawing>
       </w:r>
     </w:p>
     <w:p>
       <w:pPr>
-        <w:shd w:val="clear" w:color="auto" w:fill="FFFFFF"/>
-        <w:spacing w:beforeAutospacing="1" w:afterAutospacing="1" w:line="293" w:lineRule="atLeast"/>
-        <w:jc w:val="center"/>
-        <w:rPr>
-          <w:b/>
-          <w:bCs/>
-        </w:rPr>
-      </w:pPr>
-      <w:r>
-        <w:rPr>
-          <w:b/>
-          <w:bCs/>
-        </w:rPr>
-        <w:t>Figura 12</w:t>
-      </w:r>
-    </w:p>
-    <w:p>
-      <w:pPr>
-        <w:shd w:val="clear" w:color="auto" w:fill="FFFFFF"/>
-        <w:spacing w:beforeAutospacing="1" w:afterAutospacing="1" w:line="293" w:lineRule="atLeast"/>
-        <w:jc w:val="center"/>
-        <w:rPr>
-          <w:rFonts w:ascii="Arial" w:hAnsi="Arial"/>
-          <w:b/>
-          <w:i/>
-          <w:color w:val="660066"/>
-          <w:sz w:val="24"/>
-          <w:szCs w:val="24"/>
-        </w:rPr>
-      </w:pPr>
-      <w:r>
-        <w:rPr>
-          <w:rFonts w:ascii="Arial" w:hAnsi="Arial"/>
-          <w:b/>
-          <w:i/>
-          <w:color w:val="660066"/>
-          <w:sz w:val="24"/>
-          <w:szCs w:val="24"/>
-        </w:rPr>
-        <w:t>Agregando los controles para traslación</w:t>
-      </w:r>
-    </w:p>
-    <w:p>
-      <w:pPr>
-        <w:shd w:val="clear" w:color="auto" w:fill="FFFFFF"/>
-        <w:spacing w:beforeAutospacing="1" w:afterAutospacing="1" w:line="293" w:lineRule="atLeast"/>
-        <w:rPr>
-          <w:rFonts w:ascii="Arial" w:hAnsi="Arial"/>
-          <w:color w:val="000000"/>
-          <w:sz w:val="24"/>
-          <w:szCs w:val="24"/>
-        </w:rPr>
-      </w:pPr>
-      <w:r>
-        <w:rPr>
-          <w:rFonts w:ascii="Arial" w:hAnsi="Arial"/>
-          <w:color w:val="000000"/>
-          <w:sz w:val="24"/>
-          <w:szCs w:val="24"/>
-        </w:rPr>
-        <w:t>Se puede notar el cambio de posición de cada objeto comparando las figuras 13 y 14</w:t>
-      </w:r>
-      <w:r>
-        <w:rPr>
-          <w:rFonts w:ascii="Arial" w:hAnsi="Arial"/>
-          <w:color w:val="000000"/>
-          <w:sz w:val="24"/>
-          <w:szCs w:val="24"/>
-        </w:rPr>
-        <w:t>.</w:t>
-      </w:r>
-    </w:p>
-    <w:p>
-      <w:pPr>
-        <w:shd w:val="clear" w:color="auto" w:fill="FFFFFF"/>
-        <w:spacing w:beforeAutospacing="1" w:afterAutospacing="1" w:line="293" w:lineRule="atLeast"/>
-        <w:jc w:val="center"/>
-        <w:rPr>
-          <w:b/>
-          <w:bCs/>
+        <w:jc w:val="center"/>
+        <w:rPr>
+          <w:rFonts w:ascii="Arial" w:hAnsi="Arial"/>
+          <w:b/>
+          <w:i/>
+          <w:color w:val="660066"/>
+          <w:sz w:val="24"/>
+          <w:szCs w:val="24"/>
+        </w:rPr>
+      </w:pPr>
+    </w:p>
+    <w:p>
+      <w:pPr>
+        <w:jc w:val="center"/>
+        <w:rPr>
+          <w:rFonts w:ascii="Arial" w:hAnsi="Arial"/>
+          <w:b/>
+          <w:i/>
+          <w:color w:val="660066"/>
+          <w:sz w:val="24"/>
+          <w:szCs w:val="24"/>
+        </w:rPr>
+      </w:pPr>
+    </w:p>
+    <w:p>
+      <w:pPr>
+        <w:jc w:val="center"/>
+        <w:rPr>
+          <w:rFonts w:ascii="Arial" w:hAnsi="Arial"/>
+          <w:b/>
+          <w:i/>
+          <w:color w:val="660066"/>
+          <w:sz w:val="24"/>
+          <w:szCs w:val="24"/>
+        </w:rPr>
+      </w:pPr>
+    </w:p>
+    <w:p>
+      <w:pPr>
+        <w:jc w:val="center"/>
+        <w:rPr>
+          <w:rFonts w:ascii="Arial" w:hAnsi="Arial"/>
+          <w:b/>
+          <w:i/>
+          <w:color w:val="660066"/>
+          <w:sz w:val="24"/>
+          <w:szCs w:val="24"/>
+        </w:rPr>
+      </w:pPr>
+    </w:p>
+    <w:p>
+      <w:pPr>
+        <w:jc w:val="center"/>
+        <w:rPr>
+          <w:rFonts w:ascii="Arial" w:hAnsi="Arial"/>
+          <w:b/>
+          <w:i/>
+          <w:color w:val="660066"/>
+          <w:sz w:val="24"/>
+          <w:szCs w:val="24"/>
+        </w:rPr>
+      </w:pPr>
+    </w:p>
+    <w:p>
+      <w:pPr>
+        <w:jc w:val="center"/>
+        <w:rPr>
+          <w:rFonts w:ascii="Arial" w:hAnsi="Arial"/>
+          <w:b/>
+          <w:i/>
+          <w:color w:val="660066"/>
+          <w:sz w:val="24"/>
+          <w:szCs w:val="24"/>
+        </w:rPr>
+      </w:pPr>
+    </w:p>
+    <w:p>
+      <w:pPr>
+        <w:jc w:val="center"/>
+        <w:rPr>
+          <w:rFonts w:ascii="Arial" w:hAnsi="Arial"/>
+          <w:b/>
+          <w:i/>
+          <w:color w:val="660066"/>
+          <w:sz w:val="24"/>
+          <w:szCs w:val="24"/>
+        </w:rPr>
+      </w:pPr>
+    </w:p>
+    <w:p>
+      <w:pPr>
+        <w:jc w:val="center"/>
+        <w:rPr>
+          <w:rFonts w:ascii="Arial" w:hAnsi="Arial"/>
+          <w:b/>
+          <w:i/>
+          <w:color w:val="660066"/>
+          <w:sz w:val="24"/>
+          <w:szCs w:val="24"/>
+        </w:rPr>
+      </w:pPr>
+    </w:p>
+    <w:p>
+      <w:pPr>
+        <w:jc w:val="center"/>
+        <w:rPr>
+          <w:rFonts w:ascii="Arial" w:hAnsi="Arial"/>
+          <w:b/>
+          <w:i/>
+          <w:color w:val="660066"/>
+          <w:sz w:val="24"/>
+          <w:szCs w:val="24"/>
+        </w:rPr>
+      </w:pPr>
+    </w:p>
+    <w:p>
+      <w:pPr>
+        <w:jc w:val="center"/>
+        <w:rPr>
+          <w:rFonts w:ascii="Arial" w:hAnsi="Arial"/>
+          <w:b/>
+          <w:bCs/>
+          <w:i/>
+          <w:szCs w:val="24"/>
+        </w:rPr>
+      </w:pPr>
+      <w:r>
+        <w:rPr>
+          <w:rFonts w:ascii="Arial" w:hAnsi="Arial"/>
+          <w:b/>
+          <w:bCs/>
+          <w:i/>
+          <w:szCs w:val="24"/>
+        </w:rPr>
+        <w:t xml:space="preserve">Figura </w:t>
+      </w:r>
+      <w:r>
+        <w:rPr>
+          <w:rFonts w:ascii="Arial" w:hAnsi="Arial"/>
+          <w:b/>
+          <w:bCs/>
+          <w:i/>
+          <w:szCs w:val="24"/>
+        </w:rPr>
+        <w:t>1</w:t>
+      </w:r>
+      <w:r>
+        <w:rPr>
+          <w:rFonts w:ascii="Arial" w:hAnsi="Arial"/>
+          <w:b/>
+          <w:bCs/>
+          <w:i/>
+          <w:szCs w:val="24"/>
+        </w:rPr>
+        <w:t>8</w:t>
+      </w:r>
+    </w:p>
+    <w:p>
+      <w:pPr>
+        <w:jc w:val="center"/>
+        <w:rPr>
+          <w:rFonts w:ascii="Arial" w:hAnsi="Arial"/>
+          <w:b/>
+          <w:i/>
+          <w:color w:val="660066"/>
+          <w:sz w:val="24"/>
+          <w:szCs w:val="24"/>
+        </w:rPr>
+      </w:pPr>
+    </w:p>
+    <w:p>
+      <w:pPr>
+        <w:jc w:val="center"/>
+        <w:rPr>
+          <w:rFonts w:ascii="Arial" w:hAnsi="Arial"/>
+          <w:b/>
+          <w:bCs/>
+          <w:i/>
+          <w:szCs w:val="24"/>
         </w:rPr>
       </w:pPr>
       <w:r>
@@ -2115,10 +3224,18 @@
           <w:lang w:eastAsia="es-EC"/>
         </w:rPr>
         <w:drawing>
-          <wp:inline distT="0" distB="0" distL="0" distR="0" wp14:anchorId="0AAE1AB6" wp14:editId="0ECBEEB7">
-            <wp:extent cx="5513955" cy="3120390"/>
+          <wp:anchor distT="0" distB="0" distL="0" distR="0" simplePos="0" relativeHeight="251667456" behindDoc="0" locked="0" layoutInCell="1" allowOverlap="1" wp14:anchorId="395B4738" wp14:editId="7DC7F087">
+            <wp:simplePos x="0" y="0"/>
+            <wp:positionH relativeFrom="column">
+              <wp:posOffset>291465</wp:posOffset>
+            </wp:positionH>
+            <wp:positionV relativeFrom="paragraph">
+              <wp:posOffset>247650</wp:posOffset>
+            </wp:positionV>
+            <wp:extent cx="5316855" cy="3069590"/>
             <wp:effectExtent l="0" t="0" r="0" b="0"/>
-            <wp:docPr id="16" name="Imagen 16"/>
+            <wp:wrapSquare wrapText="largest"/>
+            <wp:docPr id="21" name="Imagen17"/>
             <wp:cNvGraphicFramePr>
               <a:graphicFrameLocks xmlns:a="http://schemas.openxmlformats.org/drawingml/2006/main" noChangeAspect="1"/>
             </wp:cNvGraphicFramePr>
@@ -2126,22 +3243,25 @@
               <a:graphicData uri="http://schemas.openxmlformats.org/drawingml/2006/picture">
                 <pic:pic xmlns:pic="http://schemas.openxmlformats.org/drawingml/2006/picture">
                   <pic:nvPicPr>
-                    <pic:cNvPr id="1" name=""/>
-                    <pic:cNvPicPr/>
+                    <pic:cNvPr id="21" name="Imagen17"/>
+                    <pic:cNvPicPr>
+                      <a:picLocks noChangeAspect="1" noChangeArrowheads="1"/>
+                    </pic:cNvPicPr>
                   </pic:nvPicPr>
                   <pic:blipFill rotWithShape="1">
-                    <a:blip r:embed="rId19"/>
-                    <a:srcRect l="12559" t="4226" r="1223" b="4911"/>
+                    <a:blip r:embed="rId25"/>
+                    <a:srcRect l="15106" t="7851"/>
                     <a:stretch/>
                   </pic:blipFill>
                   <pic:spPr bwMode="auto">
                     <a:xfrm>
                       <a:off x="0" y="0"/>
-                      <a:ext cx="5522842" cy="3125419"/>
+                      <a:ext cx="5316855" cy="3069590"/>
                     </a:xfrm>
                     <a:prstGeom prst="rect">
                       <a:avLst/>
                     </a:prstGeom>
+                    <a:noFill/>
                     <a:ln>
                       <a:noFill/>
                     </a:ln>
@@ -2154,413 +3274,212 @@
                 </pic:pic>
               </a:graphicData>
             </a:graphic>
-          </wp:inline>
+            <wp14:sizeRelH relativeFrom="margin">
+              <wp14:pctWidth>0</wp14:pctWidth>
+            </wp14:sizeRelH>
+            <wp14:sizeRelV relativeFrom="margin">
+              <wp14:pctHeight>0</wp14:pctHeight>
+            </wp14:sizeRelV>
+          </wp:anchor>
         </w:drawing>
       </w:r>
     </w:p>
     <w:p>
       <w:pPr>
-        <w:shd w:val="clear" w:color="auto" w:fill="FFFFFF"/>
-        <w:spacing w:beforeAutospacing="1" w:afterAutospacing="1" w:line="293" w:lineRule="atLeast"/>
-        <w:jc w:val="center"/>
-        <w:rPr>
-          <w:b/>
-          <w:bCs/>
-        </w:rPr>
-      </w:pPr>
-      <w:r>
-        <w:rPr>
-          <w:b/>
-          <w:bCs/>
-        </w:rPr>
-        <w:t>Figura 13</w:t>
-      </w:r>
-    </w:p>
-    <w:p>
-      <w:pPr>
-        <w:shd w:val="clear" w:color="auto" w:fill="FFFFFF"/>
-        <w:spacing w:beforeAutospacing="1" w:afterAutospacing="1" w:line="293" w:lineRule="atLeast"/>
-        <w:jc w:val="center"/>
-        <w:rPr>
-          <w:b/>
-          <w:bCs/>
-        </w:rPr>
-      </w:pPr>
-    </w:p>
-    <w:p>
-      <w:pPr>
-        <w:shd w:val="clear" w:color="auto" w:fill="FFFFFF"/>
-        <w:spacing w:beforeAutospacing="1" w:afterAutospacing="1" w:line="293" w:lineRule="atLeast"/>
-        <w:jc w:val="center"/>
-        <w:rPr>
-          <w:b/>
-          <w:bCs/>
-        </w:rPr>
-      </w:pPr>
-      <w:r>
-        <w:rPr>
-          <w:noProof/>
-          <w:lang w:eastAsia="es-EC"/>
-        </w:rPr>
-        <w:drawing>
-          <wp:inline distT="0" distB="0" distL="0" distR="0" wp14:anchorId="73918CF4" wp14:editId="01DF196D">
-            <wp:extent cx="5362575" cy="3103494"/>
-            <wp:effectExtent l="0" t="0" r="0" b="0"/>
-            <wp:docPr id="19" name="Imagen 19"/>
-            <wp:cNvGraphicFramePr>
-              <a:graphicFrameLocks xmlns:a="http://schemas.openxmlformats.org/drawingml/2006/main" noChangeAspect="1"/>
-            </wp:cNvGraphicFramePr>
-            <a:graphic xmlns:a="http://schemas.openxmlformats.org/drawingml/2006/main">
-              <a:graphicData uri="http://schemas.openxmlformats.org/drawingml/2006/picture">
-                <pic:pic xmlns:pic="http://schemas.openxmlformats.org/drawingml/2006/picture">
-                  <pic:nvPicPr>
-                    <pic:cNvPr id="1" name=""/>
-                    <pic:cNvPicPr/>
-                  </pic:nvPicPr>
-                  <pic:blipFill rotWithShape="1">
-                    <a:blip r:embed="rId20"/>
-                    <a:srcRect l="15783" t="5133" r="1223" b="9438"/>
-                    <a:stretch/>
-                  </pic:blipFill>
-                  <pic:spPr bwMode="auto">
-                    <a:xfrm>
-                      <a:off x="0" y="0"/>
-                      <a:ext cx="5371419" cy="3108612"/>
-                    </a:xfrm>
-                    <a:prstGeom prst="rect">
-                      <a:avLst/>
-                    </a:prstGeom>
-                    <a:ln>
-                      <a:noFill/>
-                    </a:ln>
-                    <a:extLst>
-                      <a:ext uri="{53640926-AAD7-44D8-BBD7-CCE9431645EC}">
-                        <a14:shadowObscured xmlns:a14="http://schemas.microsoft.com/office/drawing/2010/main"/>
-                      </a:ext>
-                    </a:extLst>
-                  </pic:spPr>
-                </pic:pic>
-              </a:graphicData>
-            </a:graphic>
-          </wp:inline>
-        </w:drawing>
-      </w:r>
-    </w:p>
-    <w:p>
-      <w:pPr>
-        <w:jc w:val="center"/>
-        <w:rPr>
-          <w:b/>
-          <w:bCs/>
-        </w:rPr>
-      </w:pPr>
-      <w:r>
-        <w:rPr>
-          <w:b/>
-          <w:bCs/>
-        </w:rPr>
-        <w:t>Figura 14</w:t>
-      </w:r>
-    </w:p>
-    <w:p>
-      <w:pPr>
-        <w:jc w:val="center"/>
-        <w:rPr>
-          <w:b/>
-          <w:bCs/>
-        </w:rPr>
-      </w:pPr>
-    </w:p>
-    <w:p>
-      <w:pPr>
-        <w:jc w:val="center"/>
-        <w:rPr>
-          <w:rFonts w:ascii="Arial" w:hAnsi="Arial"/>
-          <w:b/>
-          <w:i/>
-          <w:color w:val="660066"/>
-          <w:sz w:val="24"/>
-          <w:szCs w:val="24"/>
-        </w:rPr>
-      </w:pPr>
-      <w:r>
-        <w:rPr>
-          <w:rFonts w:ascii="Arial" w:hAnsi="Arial"/>
-          <w:b/>
-          <w:i/>
-          <w:color w:val="660066"/>
-          <w:sz w:val="24"/>
-          <w:szCs w:val="24"/>
-        </w:rPr>
-        <w:t>Agregando paleta para cambiar de color cada elemento</w:t>
-      </w:r>
-    </w:p>
-    <w:p>
-      <w:pPr>
-        <w:jc w:val="center"/>
-        <w:rPr>
-          <w:rFonts w:ascii="Arial" w:hAnsi="Arial"/>
-          <w:b/>
-          <w:i/>
-          <w:color w:val="660066"/>
-          <w:sz w:val="24"/>
-          <w:szCs w:val="24"/>
-        </w:rPr>
-      </w:pPr>
-      <w:r>
-        <w:rPr>
-          <w:noProof/>
-          <w:lang w:eastAsia="es-EC"/>
-        </w:rPr>
-        <w:drawing>
-          <wp:inline distT="0" distB="0" distL="0" distR="0" wp14:anchorId="70490767" wp14:editId="6A06889D">
-            <wp:extent cx="5276850" cy="3125436"/>
-            <wp:effectExtent l="0" t="0" r="0" b="0"/>
-            <wp:docPr id="20" name="Imagen 20"/>
-            <wp:cNvGraphicFramePr>
-              <a:graphicFrameLocks xmlns:a="http://schemas.openxmlformats.org/drawingml/2006/main" noChangeAspect="1"/>
-            </wp:cNvGraphicFramePr>
-            <a:graphic xmlns:a="http://schemas.openxmlformats.org/drawingml/2006/main">
-              <a:graphicData uri="http://schemas.openxmlformats.org/drawingml/2006/picture">
-                <pic:pic xmlns:pic="http://schemas.openxmlformats.org/drawingml/2006/picture">
-                  <pic:nvPicPr>
-                    <pic:cNvPr id="1" name=""/>
-                    <pic:cNvPicPr/>
-                  </pic:nvPicPr>
-                  <pic:blipFill rotWithShape="1">
-                    <a:blip r:embed="rId21"/>
-                    <a:srcRect l="15105" t="4829" r="1222" b="7024"/>
-                    <a:stretch/>
-                  </pic:blipFill>
-                  <pic:spPr bwMode="auto">
-                    <a:xfrm>
-                      <a:off x="0" y="0"/>
-                      <a:ext cx="5285954" cy="3130828"/>
-                    </a:xfrm>
-                    <a:prstGeom prst="rect">
-                      <a:avLst/>
-                    </a:prstGeom>
-                    <a:ln>
-                      <a:noFill/>
-                    </a:ln>
-                    <a:extLst>
-                      <a:ext uri="{53640926-AAD7-44D8-BBD7-CCE9431645EC}">
-                        <a14:shadowObscured xmlns:a14="http://schemas.microsoft.com/office/drawing/2010/main"/>
-                      </a:ext>
-                    </a:extLst>
-                  </pic:spPr>
-                </pic:pic>
-              </a:graphicData>
-            </a:graphic>
-          </wp:inline>
-        </w:drawing>
-      </w:r>
-    </w:p>
-    <w:p>
-      <w:pPr>
-        <w:jc w:val="center"/>
-        <w:rPr>
-          <w:b/>
-          <w:bCs/>
-        </w:rPr>
-      </w:pPr>
-      <w:r>
-        <w:rPr>
-          <w:b/>
-          <w:bCs/>
-        </w:rPr>
-        <w:t>Figura 15</w:t>
-      </w:r>
-    </w:p>
-    <w:p>
-      <w:pPr>
-        <w:jc w:val="center"/>
-        <w:rPr>
-          <w:b/>
-          <w:bCs/>
-        </w:rPr>
-      </w:pPr>
-    </w:p>
-    <w:p>
-      <w:pPr>
-        <w:jc w:val="center"/>
-        <w:rPr>
-          <w:b/>
-          <w:bCs/>
-        </w:rPr>
-      </w:pPr>
-    </w:p>
-    <w:p>
-      <w:pPr>
-        <w:jc w:val="center"/>
-        <w:rPr>
-          <w:b/>
-          <w:bCs/>
-        </w:rPr>
-      </w:pPr>
-    </w:p>
-    <w:p>
-      <w:pPr>
-        <w:jc w:val="center"/>
-        <w:rPr>
-          <w:rFonts w:ascii="Arial" w:hAnsi="Arial"/>
-          <w:b/>
-          <w:i/>
-          <w:color w:val="660066"/>
-          <w:sz w:val="24"/>
-          <w:szCs w:val="24"/>
-        </w:rPr>
-      </w:pPr>
-      <w:r>
-        <w:rPr>
-          <w:rFonts w:ascii="Arial" w:hAnsi="Arial"/>
-          <w:b/>
-          <w:i/>
-          <w:color w:val="660066"/>
-          <w:sz w:val="24"/>
-          <w:szCs w:val="24"/>
-        </w:rPr>
-        <w:t>Agregando control de tamaño para un objeto</w:t>
-      </w:r>
-    </w:p>
-    <w:p>
-      <w:pPr>
-        <w:jc w:val="center"/>
-        <w:rPr>
-          <w:rFonts w:ascii="Arial" w:hAnsi="Arial"/>
-          <w:color w:val="000000"/>
-          <w:sz w:val="24"/>
-          <w:szCs w:val="24"/>
-        </w:rPr>
-      </w:pPr>
-      <w:r>
-        <w:rPr>
-          <w:rFonts w:ascii="Arial" w:hAnsi="Arial"/>
-          <w:color w:val="000000"/>
-          <w:sz w:val="24"/>
-          <w:szCs w:val="24"/>
-        </w:rPr>
-        <w:t xml:space="preserve">En el ejemplo se puede ver aumentado el tamaño de la esfera en la </w:t>
-      </w:r>
-      <w:r>
-        <w:rPr>
-          <w:rFonts w:ascii="Arial" w:hAnsi="Arial"/>
-          <w:b/>
-          <w:color w:val="000000"/>
-          <w:sz w:val="24"/>
-          <w:szCs w:val="24"/>
-        </w:rPr>
-        <w:t>F</w:t>
-      </w:r>
-      <w:r>
-        <w:rPr>
-          <w:rFonts w:ascii="Arial" w:hAnsi="Arial"/>
-          <w:b/>
-          <w:color w:val="000000"/>
-          <w:sz w:val="24"/>
-          <w:szCs w:val="24"/>
-        </w:rPr>
-        <w:t>igura 16</w:t>
-      </w:r>
-      <w:r>
-        <w:rPr>
-          <w:rFonts w:ascii="Arial" w:hAnsi="Arial"/>
-          <w:color w:val="000000"/>
-          <w:sz w:val="24"/>
-          <w:szCs w:val="24"/>
-        </w:rPr>
-        <w:t>.</w:t>
-      </w:r>
-    </w:p>
-    <w:p>
-      <w:pPr>
-        <w:jc w:val="center"/>
-        <w:rPr>
-          <w:b/>
-          <w:bCs/>
-        </w:rPr>
-      </w:pPr>
-      <w:r>
-        <w:rPr>
-          <w:noProof/>
-          <w:lang w:eastAsia="es-EC"/>
-        </w:rPr>
-        <w:drawing>
-          <wp:inline distT="0" distB="0" distL="0" distR="0" wp14:anchorId="5A10CD48" wp14:editId="02C93EE8">
-            <wp:extent cx="5353050" cy="3060388"/>
-            <wp:effectExtent l="0" t="0" r="0" b="0"/>
-            <wp:docPr id="21" name="Imagen 21"/>
-            <wp:cNvGraphicFramePr>
-              <a:graphicFrameLocks xmlns:a="http://schemas.openxmlformats.org/drawingml/2006/main" noChangeAspect="1"/>
-            </wp:cNvGraphicFramePr>
-            <a:graphic xmlns:a="http://schemas.openxmlformats.org/drawingml/2006/main">
-              <a:graphicData uri="http://schemas.openxmlformats.org/drawingml/2006/picture">
-                <pic:pic xmlns:pic="http://schemas.openxmlformats.org/drawingml/2006/picture">
-                  <pic:nvPicPr>
-                    <pic:cNvPr id="1" name=""/>
-                    <pic:cNvPicPr/>
-                  </pic:nvPicPr>
-                  <pic:blipFill rotWithShape="1">
-                    <a:blip r:embed="rId22"/>
-                    <a:srcRect l="12559" t="4831" r="1052" b="7325"/>
-                    <a:stretch/>
-                  </pic:blipFill>
-                  <pic:spPr bwMode="auto">
-                    <a:xfrm>
-                      <a:off x="0" y="0"/>
-                      <a:ext cx="5362696" cy="3065903"/>
-                    </a:xfrm>
-                    <a:prstGeom prst="rect">
-                      <a:avLst/>
-                    </a:prstGeom>
-                    <a:ln>
-                      <a:noFill/>
-                    </a:ln>
-                    <a:extLst>
-                      <a:ext uri="{53640926-AAD7-44D8-BBD7-CCE9431645EC}">
-                        <a14:shadowObscured xmlns:a14="http://schemas.microsoft.com/office/drawing/2010/main"/>
-                      </a:ext>
-                    </a:extLst>
-                  </pic:spPr>
-                </pic:pic>
-              </a:graphicData>
-            </a:graphic>
-          </wp:inline>
-        </w:drawing>
-      </w:r>
-    </w:p>
-    <w:p>
-      <w:pPr>
-        <w:jc w:val="center"/>
-        <w:rPr>
-          <w:b/>
-          <w:bCs/>
-        </w:rPr>
-      </w:pPr>
-      <w:r>
-        <w:rPr>
-          <w:b/>
-          <w:bCs/>
-        </w:rPr>
-        <w:t>Figura 16</w:t>
-      </w:r>
-    </w:p>
-    <w:p>
-      <w:pPr>
-        <w:jc w:val="center"/>
-        <w:rPr>
-          <w:b/>
-          <w:bCs/>
-        </w:rPr>
-      </w:pPr>
-    </w:p>
-    <w:p>
-      <w:pPr>
-        <w:jc w:val="both"/>
-        <w:rPr>
-          <w:b/>
-          <w:bCs/>
-        </w:rPr>
+        <w:jc w:val="center"/>
+        <w:rPr>
+          <w:rFonts w:ascii="Arial" w:hAnsi="Arial"/>
+          <w:b/>
+          <w:bCs/>
+          <w:i/>
+          <w:szCs w:val="24"/>
+        </w:rPr>
+      </w:pPr>
+    </w:p>
+    <w:p>
+      <w:pPr>
+        <w:jc w:val="center"/>
+        <w:rPr>
+          <w:rFonts w:ascii="Arial" w:hAnsi="Arial"/>
+          <w:b/>
+          <w:bCs/>
+          <w:i/>
+          <w:szCs w:val="24"/>
+        </w:rPr>
+      </w:pPr>
+    </w:p>
+    <w:p>
+      <w:pPr>
+        <w:jc w:val="center"/>
+        <w:rPr>
+          <w:rFonts w:ascii="Arial" w:hAnsi="Arial"/>
+          <w:b/>
+          <w:bCs/>
+          <w:i/>
+          <w:szCs w:val="24"/>
+        </w:rPr>
+      </w:pPr>
+    </w:p>
+    <w:p>
+      <w:pPr>
+        <w:jc w:val="center"/>
+        <w:rPr>
+          <w:rFonts w:ascii="Arial" w:hAnsi="Arial"/>
+          <w:b/>
+          <w:bCs/>
+          <w:i/>
+          <w:szCs w:val="24"/>
+        </w:rPr>
+      </w:pPr>
+    </w:p>
+    <w:p>
+      <w:pPr>
+        <w:jc w:val="center"/>
+        <w:rPr>
+          <w:rFonts w:ascii="Arial" w:hAnsi="Arial"/>
+          <w:b/>
+          <w:bCs/>
+          <w:i/>
+          <w:szCs w:val="24"/>
+        </w:rPr>
+      </w:pPr>
+    </w:p>
+    <w:p>
+      <w:pPr>
+        <w:jc w:val="center"/>
+        <w:rPr>
+          <w:rFonts w:ascii="Arial" w:hAnsi="Arial"/>
+          <w:b/>
+          <w:bCs/>
+          <w:i/>
+          <w:szCs w:val="24"/>
+        </w:rPr>
+      </w:pPr>
+    </w:p>
+    <w:p>
+      <w:pPr>
+        <w:jc w:val="center"/>
+        <w:rPr>
+          <w:rFonts w:ascii="Arial" w:hAnsi="Arial"/>
+          <w:b/>
+          <w:bCs/>
+          <w:i/>
+          <w:szCs w:val="24"/>
+        </w:rPr>
+      </w:pPr>
+    </w:p>
+    <w:p>
+      <w:pPr>
+        <w:jc w:val="center"/>
+        <w:rPr>
+          <w:rFonts w:ascii="Arial" w:hAnsi="Arial"/>
+          <w:b/>
+          <w:bCs/>
+          <w:i/>
+          <w:szCs w:val="24"/>
+        </w:rPr>
+      </w:pPr>
+    </w:p>
+    <w:p>
+      <w:pPr>
+        <w:jc w:val="center"/>
+        <w:rPr>
+          <w:rFonts w:ascii="Arial" w:hAnsi="Arial"/>
+          <w:b/>
+          <w:bCs/>
+          <w:i/>
+          <w:szCs w:val="24"/>
+        </w:rPr>
+      </w:pPr>
+    </w:p>
+    <w:p>
+      <w:pPr>
+        <w:jc w:val="center"/>
+        <w:rPr>
+          <w:rFonts w:ascii="Arial" w:hAnsi="Arial"/>
+          <w:b/>
+          <w:bCs/>
+          <w:i/>
+          <w:szCs w:val="24"/>
+        </w:rPr>
+      </w:pPr>
+    </w:p>
+    <w:p>
+      <w:pPr>
+        <w:jc w:val="center"/>
+        <w:rPr>
+          <w:rFonts w:ascii="Arial" w:hAnsi="Arial"/>
+          <w:b/>
+          <w:bCs/>
+          <w:i/>
+          <w:szCs w:val="24"/>
+        </w:rPr>
+      </w:pPr>
+    </w:p>
+    <w:p>
+      <w:pPr>
+        <w:jc w:val="center"/>
+        <w:rPr>
+          <w:rFonts w:ascii="Arial" w:hAnsi="Arial"/>
+          <w:b/>
+          <w:bCs/>
+          <w:i/>
+          <w:szCs w:val="24"/>
+        </w:rPr>
+      </w:pPr>
+    </w:p>
+    <w:p>
+      <w:pPr>
+        <w:jc w:val="center"/>
+        <w:rPr>
+          <w:rFonts w:ascii="Arial" w:hAnsi="Arial"/>
+          <w:b/>
+          <w:bCs/>
+          <w:i/>
+          <w:szCs w:val="24"/>
+        </w:rPr>
+      </w:pPr>
+      <w:r>
+        <w:rPr>
+          <w:rFonts w:ascii="Arial" w:hAnsi="Arial"/>
+          <w:b/>
+          <w:bCs/>
+          <w:i/>
+          <w:szCs w:val="24"/>
+        </w:rPr>
+        <w:t>Figura 19</w:t>
+      </w:r>
+    </w:p>
+    <w:p>
+      <w:pPr>
+        <w:jc w:val="center"/>
+        <w:rPr>
+          <w:b/>
+          <w:bCs/>
+        </w:rPr>
+      </w:pPr>
+    </w:p>
+    <w:p>
+      <w:pPr>
+        <w:jc w:val="center"/>
+        <w:rPr>
+          <w:b/>
+          <w:bCs/>
+        </w:rPr>
+      </w:pPr>
+    </w:p>
+    <w:p>
+      <w:pPr>
+        <w:jc w:val="center"/>
+        <w:rPr>
+          <w:b/>
+          <w:bCs/>
+        </w:rPr>
+      </w:pPr>
+    </w:p>
+    <w:p>
+      <w:pPr>
+        <w:jc w:val="center"/>
       </w:pPr>
       <w:r>
         <w:rPr>
@@ -2585,10 +3504,10 @@
         </w:rPr>
         <w:t xml:space="preserve">: </w:t>
       </w:r>
-      <w:hyperlink r:id="rId23" w:history="1">
+      <w:hyperlink r:id="rId26">
         <w:r>
           <w:rPr>
-            <w:rStyle w:val="Hipervnculo"/>
+            <w:rStyle w:val="EnlacedeInternet"/>
             <w:b/>
             <w:bCs/>
           </w:rPr>
@@ -2604,8 +3523,6 @@
           <w:bCs/>
         </w:rPr>
       </w:pPr>
-      <w:bookmarkStart w:id="0" w:name="_GoBack"/>
-      <w:bookmarkEnd w:id="0"/>
       <w:r>
         <w:rPr>
           <w:b/>
@@ -2617,9 +3534,6 @@
     <w:p>
       <w:pPr>
         <w:jc w:val="both"/>
-        <w:rPr>
-          <w:bCs/>
-        </w:rPr>
       </w:pPr>
       <w:r>
         <w:rPr>
@@ -2642,7 +3556,7 @@
       </w:r>
     </w:p>
     <w:sectPr>
-      <w:headerReference w:type="default" r:id="rId24"/>
+      <w:headerReference w:type="default" r:id="rId27"/>
       <w:pgSz w:w="12240" w:h="15840"/>
       <w:pgMar w:top="1417" w:right="1701" w:bottom="1417" w:left="1701" w:header="0" w:footer="0" w:gutter="0"/>
       <w:cols w:space="720"/>
@@ -3180,8 +4094,12 @@
   </w:style>
   <w:style w:type="character" w:customStyle="1" w:styleId="EnlacedeInternet">
     <w:name w:val="Enlace de Internet"/>
+    <w:basedOn w:val="Fuentedeprrafopredeter"/>
+    <w:uiPriority w:val="99"/>
+    <w:unhideWhenUsed/>
+    <w:rsid w:val="00EC296C"/>
     <w:rPr>
-      <w:color w:val="000080"/>
+      <w:color w:val="0563C1" w:themeColor="hyperlink"/>
       <w:u w:val="single"/>
     </w:rPr>
   </w:style>
@@ -3215,6 +4133,7 @@
     <w:name w:val="header"/>
     <w:basedOn w:val="Normal"/>
     <w:next w:val="Cuerpodetexto"/>
+    <w:qFormat/>
     <w:pPr>
       <w:keepNext/>
       <w:spacing w:before="240" w:after="120"/>
@@ -3239,8 +4158,8 @@
       <w:rFonts w:cs="FreeSans"/>
     </w:rPr>
   </w:style>
-  <w:style w:type="paragraph" w:customStyle="1" w:styleId="Pie">
-    <w:name w:val="Pie"/>
+  <w:style w:type="paragraph" w:customStyle="1" w:styleId="Leyenda">
+    <w:name w:val="Leyenda"/>
     <w:basedOn w:val="Normal"/>
     <w:pPr>
       <w:suppressLineNumbers/>
@@ -3279,9 +4198,10 @@
       <w:szCs w:val="28"/>
     </w:rPr>
   </w:style>
-  <w:style w:type="paragraph" w:customStyle="1" w:styleId="Leyenda">
-    <w:name w:val="Leyenda"/>
+  <w:style w:type="paragraph" w:customStyle="1" w:styleId="Pie">
+    <w:name w:val="Pie"/>
     <w:basedOn w:val="Normal"/>
+    <w:qFormat/>
     <w:pPr>
       <w:suppressLineNumbers/>
       <w:spacing w:before="120" w:after="120"/>
@@ -3324,17 +4244,7 @@
   <w:style w:type="paragraph" w:customStyle="1" w:styleId="Contenidodelmarco">
     <w:name w:val="Contenido del marco"/>
     <w:basedOn w:val="Normal"/>
-  </w:style>
-  <w:style w:type="character" w:styleId="Hipervnculo">
-    <w:name w:val="Hyperlink"/>
-    <w:basedOn w:val="Fuentedeprrafopredeter"/>
-    <w:uiPriority w:val="99"/>
-    <w:unhideWhenUsed/>
-    <w:rsid w:val="00EC296C"/>
-    <w:rPr>
-      <w:color w:val="0563C1" w:themeColor="hyperlink"/>
-      <w:u w:val="single"/>
-    </w:rPr>
+    <w:qFormat/>
   </w:style>
 </w:styles>
 </file>

</xml_diff>